<commit_message>
Description:     Version of 4 Nov 2010 (PC edits)
</commit_message>
<xml_diff>
--- a/sandbox/ObjectComparisonSpec/File,Object_ComparisonSpec.docx
+++ b/sandbox/ObjectComparisonSpec/File,Object_ComparisonSpec.docx
@@ -1,6 +1,6 @@
 
 <file path=word/document.xml><?xml version="1.0" encoding="utf-8"?>
-<w:document xmlns:mo="http://schemas.microsoft.com/office/mac/office/2008/main" xmlns:ve="http://schemas.openxmlformats.org/markup-compatibility/2006" xmlns:mv="urn:schemas-microsoft-com:mac:vml" xmlns:o="urn:schemas-microsoft-com:office:office" xmlns:r="http://schemas.openxmlformats.org/officeDocument/2006/relationships" xmlns:m="http://schemas.openxmlformats.org/officeDocument/2006/math" xmlns:v="urn:schemas-microsoft-com:vml" xmlns:wp="http://schemas.openxmlformats.org/drawingml/2006/wordprocessingDrawing" xmlns:w10="urn:schemas-microsoft-com:office:word" xmlns:w="http://schemas.openxmlformats.org/wordprocessingml/2006/main" xmlns:wne="http://schemas.microsoft.com/office/word/2006/wordml">
+<w:document xmlns:ve="http://schemas.openxmlformats.org/markup-compatibility/2006" xmlns:o="urn:schemas-microsoft-com:office:office" xmlns:r="http://schemas.openxmlformats.org/officeDocument/2006/relationships" xmlns:m="http://schemas.openxmlformats.org/officeDocument/2006/math" xmlns:v="urn:schemas-microsoft-com:vml" xmlns:wp="http://schemas.openxmlformats.org/drawingml/2006/wordprocessingDrawing" xmlns:w10="urn:schemas-microsoft-com:office:word" xmlns:w="http://schemas.openxmlformats.org/wordprocessingml/2006/main" xmlns:wne="http://schemas.microsoft.com/office/word/2006/wordml">
   <w:body>
     <w:p>
       <w:pPr>
@@ -12,29 +12,15 @@
       <w:r>
         <w:t>File</w:t>
       </w:r>
-      <w:ins w:id="0" w:author="Frank Baker" w:date="2010-10-26T14:08:00Z">
-        <w:r>
-          <w:t xml:space="preserve"> and </w:t>
-        </w:r>
-      </w:ins>
-      <w:del w:id="1" w:author="Frank Baker" w:date="2010-10-26T14:08:00Z">
-        <w:r>
-          <w:delText>/</w:delText>
-        </w:r>
-      </w:del>
+      <w:r>
+        <w:t xml:space="preserve"> and </w:t>
+      </w:r>
       <w:r>
         <w:t xml:space="preserve">Object </w:t>
       </w:r>
-      <w:ins w:id="2" w:author="Frank Baker" w:date="2010-10-26T14:08:00Z">
-        <w:r>
-          <w:t>D</w:t>
-        </w:r>
-      </w:ins>
-      <w:del w:id="3" w:author="Frank Baker" w:date="2010-10-26T14:08:00Z">
-        <w:r>
-          <w:delText>d</w:delText>
-        </w:r>
-      </w:del>
+      <w:r>
+        <w:t>D</w:t>
+      </w:r>
       <w:r>
         <w:t>ifferences</w:t>
       </w:r>
@@ -62,6 +48,14 @@
       <w:pPr>
         <w:pStyle w:val="Author"/>
       </w:pPr>
+      <w:r>
+        <w:t>Frank Baker</w:t>
+      </w:r>
+    </w:p>
+    <w:p>
+      <w:pPr>
+        <w:pStyle w:val="Author"/>
+      </w:pPr>
     </w:p>
     <w:p>
       <w:pPr>
@@ -79,14 +73,9 @@
       <w:r>
         <w:t xml:space="preserve">describes </w:t>
       </w:r>
-      <w:proofErr w:type="gramStart"/>
-      <w:r>
-        <w:t xml:space="preserve">the  </w:t>
-      </w:r>
-      <w:r>
-        <w:t>differences</w:t>
-      </w:r>
-      <w:proofErr w:type="gramEnd"/>
+      <w:r>
+        <w:t>the differences</w:t>
+      </w:r>
       <w:r>
         <w:t xml:space="preserve"> </w:t>
       </w:r>
@@ -112,10 +101,19 @@
         <w:t xml:space="preserve">only handles HDF5 files and HDF5 objects. It does not apply </w:t>
       </w:r>
       <w:r>
+        <w:t xml:space="preserve">to </w:t>
+      </w:r>
+      <w:r>
         <w:t xml:space="preserve">non-HDF5 files </w:t>
       </w:r>
       <w:r>
-        <w:t xml:space="preserve">and non-HDF5 objects </w:t>
+        <w:t>and non-HDF5 objects</w:t>
+      </w:r>
+      <w:r>
+        <w:t>,</w:t>
+      </w:r>
+      <w:r>
+        <w:t xml:space="preserve"> </w:t>
       </w:r>
       <w:r>
         <w:t>which include</w:t>
@@ -133,7 +131,19 @@
         <w:t>.</w:t>
       </w:r>
       <w:r>
-        <w:t xml:space="preserve"> The intended purpose of the document is to provide guidelines or information for developing tools/APIs of comparing HDF5 files or objects.</w:t>
+        <w:t xml:space="preserve"> The intended purpose of the document is to provide guidelines or information for developing tools</w:t>
+      </w:r>
+      <w:r>
+        <w:t xml:space="preserve"> or </w:t>
+      </w:r>
+      <w:r>
+        <w:t xml:space="preserve">APIs </w:t>
+      </w:r>
+      <w:r>
+        <w:t xml:space="preserve">for </w:t>
+      </w:r>
+      <w:r>
+        <w:t>comparing HDF5 files or objects.</w:t>
       </w:r>
     </w:p>
     <w:p>
@@ -163,7 +173,13 @@
         <w:t xml:space="preserve">such </w:t>
       </w:r>
       <w:r>
-        <w:t xml:space="preserve">a specification caused a lot of confusion in the current h5diff tool. The purpose of this document is to provide a </w:t>
+        <w:t xml:space="preserve">a specification caused confusion in </w:t>
+      </w:r>
+      <w:r>
+        <w:t>applications such as h5diff</w:t>
+      </w:r>
+      <w:r>
+        <w:t xml:space="preserve">. The purpose of this document is to provide a </w:t>
       </w:r>
       <w:r>
         <w:t xml:space="preserve">clear </w:t>
@@ -204,7 +220,19 @@
         <w:t xml:space="preserve">named </w:t>
       </w:r>
       <w:r>
-        <w:t xml:space="preserve">datatypes. The simplicity of the HDF5 model provides a great flexibility of what things you can put in </w:t>
+        <w:t xml:space="preserve">datatypes. The simplicity of the HDF5 model provides a great flexibility </w:t>
+      </w:r>
+      <w:r>
+        <w:t xml:space="preserve">on </w:t>
+      </w:r>
+      <w:r>
+        <w:t xml:space="preserve">what things can </w:t>
+      </w:r>
+      <w:r>
+        <w:t xml:space="preserve">be </w:t>
+      </w:r>
+      <w:r>
+        <w:t xml:space="preserve">put in </w:t>
       </w:r>
       <w:r>
         <w:t>a</w:t>
@@ -222,10 +250,43 @@
         <w:t xml:space="preserve">also </w:t>
       </w:r>
       <w:r>
-        <w:t xml:space="preserve">creates a huge challenge on how to compare two files or objects.  </w:t>
-      </w:r>
-      <w:r>
-        <w:t>This specification clarifies the confusion and provides information for developing tools/APIs for comparing HDF5 files and objects.</w:t>
+        <w:t>creates challenge</w:t>
+      </w:r>
+      <w:r>
+        <w:t>s</w:t>
+      </w:r>
+      <w:r>
+        <w:t xml:space="preserve"> on how to compare two files or </w:t>
+      </w:r>
+      <w:r>
+        <w:t xml:space="preserve">two </w:t>
+      </w:r>
+      <w:r>
+        <w:t xml:space="preserve">objects.  </w:t>
+      </w:r>
+      <w:r>
+        <w:t>The intention of t</w:t>
+      </w:r>
+      <w:r>
+        <w:t xml:space="preserve">his specification </w:t>
+      </w:r>
+      <w:r>
+        <w:t xml:space="preserve">is to clarify </w:t>
+      </w:r>
+      <w:r>
+        <w:t>the confusion and provide information for developing tools</w:t>
+      </w:r>
+      <w:r>
+        <w:t xml:space="preserve"> or </w:t>
+      </w:r>
+      <w:r>
+        <w:t xml:space="preserve">APIs for comparing HDF5 files </w:t>
+      </w:r>
+      <w:r>
+        <w:t xml:space="preserve">or </w:t>
+      </w:r>
+      <w:r>
+        <w:t>objects.</w:t>
       </w:r>
     </w:p>
     <w:p>
@@ -236,7 +297,19 @@
         <w:t xml:space="preserve"> only</w:t>
       </w:r>
       <w:r>
-        <w:t>. It does not apply to non-HDF5 files and objects, which include the user block in HDF5 files.</w:t>
+        <w:t xml:space="preserve">. It does not apply to non-HDF5 files and objects, which include </w:t>
+      </w:r>
+      <w:r>
+        <w:t xml:space="preserve">a </w:t>
+      </w:r>
+      <w:r>
+        <w:t xml:space="preserve">user block in </w:t>
+      </w:r>
+      <w:r>
+        <w:t xml:space="preserve">an </w:t>
+      </w:r>
+      <w:r>
+        <w:t>HDF5 file.</w:t>
       </w:r>
     </w:p>
     <w:p>
@@ -308,7 +381,13 @@
         <w:t>HDF5 group</w:t>
       </w:r>
       <w:r>
-        <w:t>: a grouping structure containing instances of zero or more groups or datasets, together with supporting metadata.</w:t>
+        <w:t xml:space="preserve">: a grouping structure containing zero or more </w:t>
+      </w:r>
+      <w:r>
+        <w:t xml:space="preserve">links to </w:t>
+      </w:r>
+      <w:r>
+        <w:t>groups or datasets, together with supporting metadata.</w:t>
       </w:r>
     </w:p>
     <w:p>
@@ -323,6 +402,7 @@
         <w:rPr>
           <w:rStyle w:val="IntenseEmphasis"/>
         </w:rPr>
+        <w:lastRenderedPageBreak/>
         <w:t>HDF5 dataset</w:t>
       </w:r>
       <w:r>
@@ -331,10 +411,19 @@
     </w:p>
     <w:p>
       <w:r>
-        <w:t xml:space="preserve">An object in HDF5 is identified by the full path (path + name) to </w:t>
-      </w:r>
-      <w:r>
-        <w:t>the object linked to</w:t>
+        <w:t xml:space="preserve">An object in HDF5 is identified by </w:t>
+      </w:r>
+      <w:r>
+        <w:t xml:space="preserve">its </w:t>
+      </w:r>
+      <w:r>
+        <w:t>link name</w:t>
+      </w:r>
+      <w:r>
+        <w:t xml:space="preserve"> (path + name) </w:t>
+      </w:r>
+      <w:r>
+        <w:t>when two objects are compared</w:t>
       </w:r>
       <w:r>
         <w:t>. Although each object has</w:t>
@@ -352,10 +441,19 @@
         <w:t>object</w:t>
       </w:r>
       <w:r>
+        <w:t>s</w:t>
+      </w:r>
+      <w:r>
         <w:t xml:space="preserve"> </w:t>
       </w:r>
       <w:r>
-        <w:t xml:space="preserve">under the lower level, the object is recognized by its full path not the ID as to users.  </w:t>
+        <w:t xml:space="preserve">under the lower level, the object is recognized by its </w:t>
+      </w:r>
+      <w:r>
+        <w:t>link name</w:t>
+      </w:r>
+      <w:r>
+        <w:t xml:space="preserve"> not the ID as to users.  </w:t>
       </w:r>
     </w:p>
     <w:p>
@@ -367,343 +465,164 @@
       </w:r>
     </w:p>
     <w:p>
-      <w:pPr>
-        <w:numPr>
-          <w:ins w:id="4" w:author="Frank Baker" w:date="2010-11-01T16:36:00Z"/>
-        </w:numPr>
+      <w:r>
+        <w:t xml:space="preserve">HDF5 files generally contain two types of metadata: structural metadata and application metadata. </w:t>
+      </w:r>
+    </w:p>
+    <w:p>
+      <w:r>
         <w:rPr>
-          <w:ins w:id="5" w:author="Frank Baker" w:date="2010-11-01T16:37:00Z"/>
+          <w:i/>
         </w:rPr>
-      </w:pPr>
-      <w:ins w:id="6" w:author="Frank Baker" w:date="2010-11-01T16:37:00Z">
-        <w:r>
-          <w:t>HDF5 files generally contain two types of metadata: structural meta</w:t>
-        </w:r>
-        <w:r>
-          <w:t xml:space="preserve">data and application metadata. </w:t>
-        </w:r>
-      </w:ins>
-    </w:p>
-    <w:p>
-      <w:pPr>
-        <w:numPr>
-          <w:ins w:id="7" w:author="Frank Baker" w:date="2010-11-01T16:37:00Z"/>
-        </w:numPr>
-        <w:rPr>
-          <w:ins w:id="8" w:author="Frank Baker" w:date="2010-11-01T16:36:00Z"/>
-        </w:rPr>
-      </w:pPr>
-      <w:del w:id="9" w:author="Frank Baker" w:date="2010-11-01T16:37:00Z">
-        <w:r>
-          <w:rPr>
-            <w:i/>
-          </w:rPr>
-          <w:delText>HDF5 metadata includes structural metadata and application metadata</w:delText>
-        </w:r>
-      </w:del>
-      <w:del w:id="10" w:author="Frank Baker" w:date="2010-11-01T16:35:00Z">
-        <w:r>
-          <w:rPr>
-            <w:i/>
-          </w:rPr>
-          <w:delText xml:space="preserve"> &lt;</w:delText>
-        </w:r>
-        <w:r>
-          <w:rPr>
-            <w:i/>
-            <w:color w:val="FF0000"/>
-          </w:rPr>
-          <w:delText>Frank will come up with the definitions</w:delText>
-        </w:r>
-        <w:r>
-          <w:rPr>
-            <w:i/>
-          </w:rPr>
-          <w:delText>&gt;</w:delText>
-        </w:r>
-      </w:del>
-      <w:del w:id="11" w:author="Frank Baker" w:date="2010-11-01T16:37:00Z">
-        <w:r>
-          <w:rPr>
-            <w:i/>
-          </w:rPr>
-          <w:delText>.</w:delText>
-        </w:r>
-      </w:del>
-      <w:ins w:id="12" w:author="Frank Baker" w:date="2010-11-01T16:36:00Z">
-        <w:r>
-          <w:rPr>
-            <w:i/>
-          </w:rPr>
-          <w:t>Structural metadata</w:t>
-        </w:r>
-        <w:r>
-          <w:t xml:space="preserve"> is generated by the HDF5 Library to describe the structure of the file and structure and contents of objects in the file.  For example, structural metadata includes information such as:</w:t>
-        </w:r>
-      </w:ins>
+        <w:t>Structural metadata</w:t>
+      </w:r>
+      <w:r>
+        <w:t xml:space="preserve"> is generated by the HDF5 Library to describe the structure of the file and structure and contents of objects in the file.  For example, structural metadata includes information such as:</w:t>
+      </w:r>
     </w:p>
     <w:p>
       <w:pPr>
         <w:pStyle w:val="Bullet3"/>
         <w:numPr>
-          <w:numberingChange w:id="13" w:author="Frank Baker" w:date="2010-11-01T16:40:00Z" w:original="o"/>
+          <w:ilvl w:val="0"/>
+          <w:numId w:val="27"/>
         </w:numPr>
-        <w:rPr>
-          <w:ins w:id="14" w:author="Frank Baker" w:date="2010-11-01T16:36:00Z"/>
-        </w:rPr>
-      </w:pPr>
-      <w:ins w:id="15" w:author="Frank Baker" w:date="2010-11-01T16:36:00Z">
-        <w:r>
-          <w:t>A</w:t>
-        </w:r>
-        <w:r>
-          <w:t xml:space="preserve"> header block (superblock) that sets up the file, sets up the initial structures, and identifies the file as a   valid HDF5 file</w:t>
-        </w:r>
-      </w:ins>
+      </w:pPr>
+      <w:r>
+        <w:t>A header block (superblock) that sets up the file, sets up the initial structures, and identifies the file as a   valid HDF5 file</w:t>
+      </w:r>
     </w:p>
     <w:p>
       <w:pPr>
         <w:pStyle w:val="Bullet3"/>
         <w:numPr>
-          <w:numberingChange w:id="16" w:author="Frank Baker" w:date="2010-11-01T16:40:00Z" w:original="o"/>
+          <w:ilvl w:val="0"/>
+          <w:numId w:val="27"/>
         </w:numPr>
-        <w:rPr>
-          <w:ins w:id="17" w:author="Frank Baker" w:date="2010-11-01T16:36:00Z"/>
-        </w:rPr>
-      </w:pPr>
-      <w:ins w:id="18" w:author="Frank Baker" w:date="2010-11-01T16:36:00Z">
-        <w:r>
-          <w:t>B-trees that describe the location of and provide access to groups and members of groups </w:t>
-        </w:r>
-      </w:ins>
+      </w:pPr>
+      <w:r>
+        <w:t>B-trees that describe the location of and provide access to groups and members of groups </w:t>
+      </w:r>
     </w:p>
     <w:p>
       <w:pPr>
         <w:pStyle w:val="Bullet3"/>
         <w:numPr>
-          <w:numberingChange w:id="19" w:author="Frank Baker" w:date="2010-11-01T16:40:00Z" w:original="o"/>
+          <w:ilvl w:val="0"/>
+          <w:numId w:val="27"/>
         </w:numPr>
-        <w:rPr>
-          <w:ins w:id="20" w:author="Frank Baker" w:date="2010-11-01T16:36:00Z"/>
-        </w:rPr>
-      </w:pPr>
-      <w:proofErr w:type="spellStart"/>
-      <w:ins w:id="21" w:author="Frank Baker" w:date="2010-11-01T16:38:00Z">
-        <w:r>
-          <w:t>D</w:t>
-        </w:r>
-      </w:ins>
-      <w:ins w:id="22" w:author="Frank Baker" w:date="2010-11-01T16:36:00Z">
-        <w:r>
-          <w:t>atatype</w:t>
-        </w:r>
-        <w:proofErr w:type="spellEnd"/>
-        <w:r>
-          <w:t>, current and maximum array dimensions, and other features of a dataset </w:t>
-        </w:r>
-      </w:ins>
+      </w:pPr>
+      <w:r>
+        <w:t>Datatype, current and maximum array dimensions, and other features of a dataset </w:t>
+      </w:r>
     </w:p>
     <w:p>
       <w:pPr>
         <w:pStyle w:val="Bullet3"/>
         <w:numPr>
-          <w:numberingChange w:id="23" w:author="Frank Baker" w:date="2010-11-01T16:40:00Z" w:original="o"/>
+          <w:ilvl w:val="0"/>
+          <w:numId w:val="27"/>
         </w:numPr>
+      </w:pPr>
+      <w:r>
+        <w:t>Dataset properties such as storage layout, fill value, allocation time, or the use of filters</w:t>
+      </w:r>
+    </w:p>
+    <w:p>
+      <w:r>
+        <w:t>HDF5 natively interprets and understands structural metadata.  Structural metadata is always present; even an otherwise-empty file must contain certain metadata to be a valid HDF5 file. </w:t>
+      </w:r>
+    </w:p>
+    <w:p>
+      <w:r>
         <w:rPr>
-          <w:ins w:id="24" w:author="Frank Baker" w:date="2010-11-01T16:36:00Z"/>
+          <w:i/>
         </w:rPr>
-      </w:pPr>
-      <w:ins w:id="25" w:author="Frank Baker" w:date="2010-11-01T16:36:00Z">
-        <w:r>
-          <w:t>D</w:t>
-        </w:r>
-        <w:r>
-          <w:t xml:space="preserve">ataset properties such as storage </w:t>
-        </w:r>
-        <w:proofErr w:type="gramStart"/>
-        <w:r>
-          <w:t>layout,</w:t>
-        </w:r>
-        <w:proofErr w:type="gramEnd"/>
-        <w:r>
-          <w:t xml:space="preserve"> fill value, allocation time, or the use of filters</w:t>
-        </w:r>
-      </w:ins>
-    </w:p>
-    <w:p>
-      <w:pPr>
-        <w:numPr>
-          <w:ins w:id="26" w:author="Frank Baker" w:date="2010-11-01T16:36:00Z"/>
-        </w:numPr>
-        <w:rPr>
-          <w:ins w:id="27" w:author="Frank Baker" w:date="2010-11-01T16:36:00Z"/>
-        </w:rPr>
-      </w:pPr>
-      <w:ins w:id="28" w:author="Frank Baker" w:date="2010-11-01T16:36:00Z">
-        <w:r>
-          <w:t>HDF5 natively interprets and understands structural metadata.  Structural metadata is always present; even an otherwise-empty file must contain certain metadata to be a valid HDF5 file. </w:t>
-        </w:r>
-      </w:ins>
-    </w:p>
-    <w:p>
-      <w:pPr>
-        <w:numPr>
-          <w:ins w:id="29" w:author="Frank Baker" w:date="2010-11-01T16:36:00Z"/>
-        </w:numPr>
-        <w:rPr>
-          <w:ins w:id="30" w:author="Frank Baker" w:date="2010-11-01T16:36:00Z"/>
-        </w:rPr>
-      </w:pPr>
-      <w:ins w:id="31" w:author="Frank Baker" w:date="2010-11-01T16:36:00Z">
-        <w:r>
-          <w:rPr>
-            <w:i/>
-          </w:rPr>
-          <w:t>Application metadata</w:t>
-        </w:r>
-        <w:r>
-          <w:t xml:space="preserve"> is defined and provided by a user application, is often stored in an HDF5 attribute, and may describe virtually anything.  For example: </w:t>
-        </w:r>
-      </w:ins>
+        <w:t>Application metadata</w:t>
+      </w:r>
+      <w:r>
+        <w:t xml:space="preserve"> is defined and provided by a user </w:t>
+      </w:r>
+      <w:r>
+        <w:t>application</w:t>
+      </w:r>
+      <w:r>
+        <w:t xml:space="preserve"> is often stored in an HDF5 attribute, and may describe virtually anything.  For example: </w:t>
+      </w:r>
     </w:p>
     <w:p>
       <w:pPr>
         <w:pStyle w:val="Bullet3"/>
         <w:numPr>
-          <w:numberingChange w:id="32" w:author="Frank Baker" w:date="2010-11-01T16:40:00Z" w:original="o"/>
+          <w:ilvl w:val="0"/>
+          <w:numId w:val="28"/>
         </w:numPr>
-        <w:rPr>
-          <w:ins w:id="33" w:author="Frank Baker" w:date="2010-11-01T16:36:00Z"/>
-        </w:rPr>
-      </w:pPr>
-      <w:ins w:id="34" w:author="Frank Baker" w:date="2010-11-01T16:39:00Z">
-        <w:r>
-          <w:t>M</w:t>
-        </w:r>
-      </w:ins>
-      <w:ins w:id="35" w:author="Frank Baker" w:date="2010-11-01T16:36:00Z">
-        <w:r>
-          <w:t>inimum and maximum valid values in a dataset</w:t>
-        </w:r>
-      </w:ins>
+      </w:pPr>
+      <w:r>
+        <w:t>Minimum and maximum valid values in a dataset</w:t>
+      </w:r>
     </w:p>
     <w:p>
       <w:pPr>
         <w:pStyle w:val="Bullet3"/>
         <w:numPr>
-          <w:numberingChange w:id="36" w:author="Frank Baker" w:date="2010-11-01T16:40:00Z" w:original="o"/>
+          <w:ilvl w:val="0"/>
+          <w:numId w:val="28"/>
         </w:numPr>
-        <w:rPr>
-          <w:ins w:id="37" w:author="Frank Baker" w:date="2010-11-01T16:36:00Z"/>
-        </w:rPr>
-      </w:pPr>
-      <w:ins w:id="38" w:author="Frank Baker" w:date="2010-11-01T16:39:00Z">
-        <w:r>
-          <w:t>C</w:t>
-        </w:r>
-      </w:ins>
-      <w:ins w:id="39" w:author="Frank Baker" w:date="2010-11-01T16:36:00Z">
-        <w:r>
-          <w:t>onditions under which data was collected</w:t>
-        </w:r>
-      </w:ins>
+      </w:pPr>
+      <w:r>
+        <w:t>Conditions under which data was collected</w:t>
+      </w:r>
     </w:p>
     <w:p>
       <w:pPr>
         <w:pStyle w:val="Bullet3"/>
         <w:numPr>
-          <w:numberingChange w:id="40" w:author="Frank Baker" w:date="2010-11-01T16:40:00Z" w:original="o"/>
+          <w:ilvl w:val="0"/>
+          <w:numId w:val="28"/>
         </w:numPr>
-        <w:rPr>
-          <w:ins w:id="41" w:author="Frank Baker" w:date="2010-11-01T16:36:00Z"/>
-        </w:rPr>
-      </w:pPr>
-      <w:ins w:id="42" w:author="Frank Baker" w:date="2010-11-01T16:39:00Z">
-        <w:r>
-          <w:t>D</w:t>
-        </w:r>
-      </w:ins>
-      <w:ins w:id="43" w:author="Frank Baker" w:date="2010-11-01T16:36:00Z">
-        <w:r>
-          <w:t>ata history and/or provenance</w:t>
-        </w:r>
-      </w:ins>
+      </w:pPr>
+      <w:r>
+        <w:t>Data history and/or provenance</w:t>
+      </w:r>
     </w:p>
     <w:p>
       <w:pPr>
         <w:pStyle w:val="Bullet3"/>
         <w:numPr>
-          <w:numberingChange w:id="44" w:author="Frank Baker" w:date="2010-11-01T16:40:00Z" w:original="o"/>
+          <w:ilvl w:val="0"/>
+          <w:numId w:val="28"/>
         </w:numPr>
-        <w:rPr>
-          <w:ins w:id="45" w:author="Frank Baker" w:date="2010-11-01T16:36:00Z"/>
-        </w:rPr>
-      </w:pPr>
-      <w:ins w:id="46" w:author="Frank Baker" w:date="2010-11-01T16:39:00Z">
-        <w:r>
-          <w:t>R</w:t>
-        </w:r>
-      </w:ins>
-      <w:ins w:id="47" w:author="Frank Baker" w:date="2010-11-01T16:36:00Z">
-        <w:r>
-          <w:t>elationships among datasets</w:t>
-        </w:r>
-      </w:ins>
+      </w:pPr>
+      <w:r>
+        <w:t>Relationships among datasets</w:t>
+      </w:r>
     </w:p>
     <w:p>
       <w:pPr>
         <w:pStyle w:val="Bullet3"/>
         <w:numPr>
-          <w:numberingChange w:id="48" w:author="Frank Baker" w:date="2010-11-01T16:40:00Z" w:original="o"/>
+          <w:ilvl w:val="0"/>
+          <w:numId w:val="28"/>
         </w:numPr>
-        <w:rPr>
-          <w:ins w:id="49" w:author="Frank Baker" w:date="2010-11-01T16:36:00Z"/>
-        </w:rPr>
-      </w:pPr>
-      <w:ins w:id="50" w:author="Frank Baker" w:date="2010-11-01T16:39:00Z">
-        <w:r>
-          <w:t>S</w:t>
-        </w:r>
-      </w:ins>
-      <w:ins w:id="51" w:author="Frank Baker" w:date="2010-11-01T16:36:00Z">
-        <w:r>
-          <w:t>cales or other interpretive information</w:t>
-        </w:r>
-      </w:ins>
-    </w:p>
-    <w:p>
-      <w:pPr>
-        <w:numPr>
-          <w:ins w:id="52" w:author="Frank Baker" w:date="2010-11-01T16:36:00Z"/>
-        </w:numPr>
-        <w:rPr>
-          <w:ins w:id="53" w:author="Frank Baker" w:date="2010-11-01T16:36:00Z"/>
-        </w:rPr>
-      </w:pPr>
-      <w:ins w:id="54" w:author="Frank Baker" w:date="2010-11-01T16:36:00Z">
-        <w:r>
-          <w:t>HDF5 does not natively understand application metadata; it must be understood and interpreted by the application.  Application metadata is technically optional but commonly used.</w:t>
-        </w:r>
-      </w:ins>
-    </w:p>
-    <w:p>
-      <w:pPr>
-        <w:numPr>
-          <w:ins w:id="55" w:author="Frank Baker" w:date="2010-11-01T16:36:00Z"/>
-        </w:numPr>
-      </w:pPr>
-      <w:ins w:id="56" w:author="Frank Baker" w:date="2010-11-01T16:36:00Z">
-        <w:r>
-          <w:t>In both cases, these are just a few examples illustrating the range of possibilities.  </w:t>
-        </w:r>
-      </w:ins>
+      </w:pPr>
+      <w:r>
+        <w:t>Scales or other interpretive information</w:t>
+      </w:r>
+    </w:p>
+    <w:p>
+      <w:r>
+        <w:t>HDF5 does not natively understand application metadata; it must be understood and interpreted by the application.  Application metadata is technically optional but commonly used.</w:t>
+      </w:r>
+    </w:p>
+    <w:p>
+      <w:r>
+        <w:t>In both cases, these are just a few examples illustrating the range of possibilities.  </w:t>
+      </w:r>
     </w:p>
     <w:p>
       <w:pPr>
         <w:pStyle w:val="Heading1"/>
-        <w:numPr>
-          <w:numberingChange w:id="57" w:author="Frank Baker" w:date="2010-11-01T16:40:00Z" w:original="%1:3:0:"/>
-        </w:numPr>
       </w:pPr>
       <w:r>
         <w:t xml:space="preserve">Definition of </w:t>
@@ -717,7 +636,7 @@
     </w:p>
     <w:p>
       <w:r>
-        <w:t xml:space="preserve">Two files or objects are different if they are not equivalent. In </w:t>
+        <w:t xml:space="preserve">In </w:t>
       </w:r>
       <w:r>
         <w:t>this section</w:t>
@@ -730,6 +649,9 @@
       </w:r>
       <w:r>
         <w:t>general definition of equivalence relation and its properties. Later, HDF5 equivalence relation will be introduced.</w:t>
+      </w:r>
+      <w:r>
+        <w:t xml:space="preserve"> Two files or objects are different if they are not equivalent.</w:t>
       </w:r>
     </w:p>
     <w:p>
@@ -781,6 +703,7 @@
         </w:numPr>
       </w:pPr>
       <w:r>
+        <w:lastRenderedPageBreak/>
         <w:t xml:space="preserve">Reflexivity: “a” </w:t>
       </w:r>
       <w:r>
@@ -906,7 +829,13 @@
         <w:t>quivalence relation</w:t>
       </w:r>
       <w:r>
-        <w:t xml:space="preserve"> will be applied</w:t>
+        <w:t xml:space="preserve"> </w:t>
+      </w:r>
+      <w:r>
+        <w:t xml:space="preserve">should </w:t>
+      </w:r>
+      <w:r>
+        <w:t>be applied</w:t>
       </w:r>
       <w:r>
         <w:t xml:space="preserve"> under strictly equivalent</w:t>
@@ -957,7 +886,10 @@
     </w:p>
     <w:p>
       <w:r>
-        <w:t xml:space="preserve">Two objects or files are loosely equivalent if they are strictly equivalent under certain given </w:t>
+        <w:t xml:space="preserve">Two objects or files are loosely equivalent if they are equivalent under certain given </w:t>
+      </w:r>
+      <w:r>
+        <w:t xml:space="preserve">conditions or </w:t>
       </w:r>
       <w:r>
         <w:t>options</w:t>
@@ -980,6 +912,9 @@
         <w:t>comparison options</w:t>
       </w:r>
       <w:r>
+        <w:t xml:space="preserve"> for loosely equivalent</w:t>
+      </w:r>
+      <w:r>
         <w:t xml:space="preserve">. </w:t>
       </w:r>
       <w:r>
@@ -992,7 +927,7 @@
         <w:t xml:space="preserve">specified </w:t>
       </w:r>
       <w:r>
-        <w:t xml:space="preserve">by users or applications. </w:t>
+        <w:t xml:space="preserve">by applications. </w:t>
       </w:r>
     </w:p>
     <w:p>
@@ -1013,7 +948,10 @@
         <w:t>when comparing two files</w:t>
       </w:r>
       <w:r>
-        <w:t xml:space="preserve"> or two objects</w:t>
+        <w:t xml:space="preserve"> or two </w:t>
+      </w:r>
+      <w:r>
+        <w:t>groups</w:t>
       </w:r>
     </w:p>
     <w:p>
@@ -1046,7 +984,13 @@
         <w:t>s</w:t>
       </w:r>
       <w:r>
-        <w:t xml:space="preserve"> when comparing two </w:t>
+        <w:t xml:space="preserve"> </w:t>
+      </w:r>
+      <w:r>
+        <w:t xml:space="preserve">or other metadata </w:t>
+      </w:r>
+      <w:r>
+        <w:t xml:space="preserve">when comparing two </w:t>
       </w:r>
       <w:r>
         <w:t>objects</w:t>
@@ -1063,6 +1007,9 @@
       <w:r>
         <w:t>Comparing only attributes</w:t>
       </w:r>
+      <w:r>
+        <w:t xml:space="preserve"> or other metadata</w:t>
+      </w:r>
     </w:p>
     <w:p>
       <w:pPr>
@@ -1074,7 +1021,52 @@
     </w:p>
     <w:p>
       <w:r>
-        <w:t>This section describes how two HDF5 objects should be compared.</w:t>
+        <w:t xml:space="preserve">This section describes how two HDF5 </w:t>
+      </w:r>
+      <w:r>
+        <w:t xml:space="preserve">files or </w:t>
+      </w:r>
+      <w:r>
+        <w:t>objects should be compared.</w:t>
+      </w:r>
+      <w:r>
+        <w:t xml:space="preserve"> </w:t>
+      </w:r>
+      <w:r>
+        <w:t>O</w:t>
+      </w:r>
+      <w:r>
+        <w:t>bject</w:t>
+      </w:r>
+      <w:r>
+        <w:t>s</w:t>
+      </w:r>
+      <w:r>
+        <w:t xml:space="preserve"> </w:t>
+      </w:r>
+      <w:r>
+        <w:t xml:space="preserve">are identified by their </w:t>
+      </w:r>
+      <w:r>
+        <w:t>link name</w:t>
+      </w:r>
+      <w:r>
+        <w:t>s</w:t>
+      </w:r>
+      <w:r>
+        <w:t xml:space="preserve"> when </w:t>
+      </w:r>
+      <w:r>
+        <w:t>they</w:t>
+      </w:r>
+      <w:r>
+        <w:t xml:space="preserve"> are compared</w:t>
+      </w:r>
+      <w:r>
+        <w:t>.</w:t>
+      </w:r>
+      <w:r>
+        <w:t xml:space="preserve"> Options, such as ignoring certain metadata, can be applied to comparisons (loosely equivalent).</w:t>
       </w:r>
     </w:p>
     <w:p>
@@ -1082,54 +1074,47 @@
         <w:pStyle w:val="Heading2"/>
       </w:pPr>
       <w:r>
-        <w:t>G</w:t>
-      </w:r>
-      <w:r>
-        <w:t>roup hierarchy</w:t>
-      </w:r>
-    </w:p>
-    <w:p>
-      <w:r>
-        <w:t>When two files</w:t>
-      </w:r>
-      <w:r>
-        <w:t xml:space="preserve"> </w:t>
-      </w:r>
-      <w:r>
-        <w:t>are compared, the file</w:t>
-      </w:r>
-      <w:r>
-        <w:t xml:space="preserve"> </w:t>
-      </w:r>
-      <w:r>
-        <w:t xml:space="preserve">structure will be compared along with all </w:t>
-      </w:r>
-      <w:r>
-        <w:t xml:space="preserve">the </w:t>
-      </w:r>
-      <w:r>
-        <w:t>objects in the file</w:t>
-      </w:r>
-      <w:r>
-        <w:t xml:space="preserve">. </w:t>
-      </w:r>
-      <w:r>
-        <w:t>Since all HDF5 files start at the root group, comparing two files would be the same as comparing the root groups of the two files</w:t>
-      </w:r>
-      <w:r>
-        <w:t>.</w:t>
-      </w:r>
-      <w:r>
-        <w:t xml:space="preserve"> </w:t>
-      </w:r>
-      <w:r>
-        <w:t xml:space="preserve">Five cases for comparing two files are given based on the </w:t>
-      </w:r>
-      <w:r>
-        <w:t>HDF5 file's group hierarchy</w:t>
-      </w:r>
-      <w:r>
-        <w:t>.</w:t>
+        <w:t>File</w:t>
+      </w:r>
+      <w:r>
+        <w:t>s</w:t>
+      </w:r>
+    </w:p>
+    <w:p>
+      <w:r>
+        <w:t xml:space="preserve">A </w:t>
+      </w:r>
+      <w:r>
+        <w:t xml:space="preserve">valid HDF5 file contains a root group and metadata such as file creation properties. Comparing two files means to compare the root groups and the metadata of the two files. The group comparison will be discussed next.  </w:t>
+      </w:r>
+      <w:r>
+        <w:t>File m</w:t>
+      </w:r>
+      <w:r>
+        <w:t>etadata to be compared includes:</w:t>
+      </w:r>
+    </w:p>
+    <w:p>
+      <w:pPr>
+        <w:pStyle w:val="ListParagraph"/>
+        <w:numPr>
+          <w:ilvl w:val="0"/>
+          <w:numId w:val="29"/>
+        </w:numPr>
+      </w:pPr>
+      <w:r>
+        <w:t xml:space="preserve">File creation properties such as version information. </w:t>
+      </w:r>
+    </w:p>
+    <w:p>
+      <w:r>
+        <w:t xml:space="preserve">Special cases </w:t>
+      </w:r>
+      <w:r>
+        <w:t xml:space="preserve">of </w:t>
+      </w:r>
+      <w:r>
+        <w:t>file comparison include:</w:t>
       </w:r>
     </w:p>
     <w:p>
@@ -1141,10 +1126,7 @@
         </w:numPr>
       </w:pPr>
       <w:r>
-        <w:t>Itself:</w:t>
-      </w:r>
-      <w:r>
-        <w:t xml:space="preserve"> there should be no difference if a file is compared to itself.</w:t>
+        <w:t>Itself: there should be no difference if a file is compared to itself.</w:t>
       </w:r>
     </w:p>
     <w:p>
@@ -1156,19 +1138,8 @@
         </w:numPr>
       </w:pPr>
       <w:r>
-        <w:t xml:space="preserve">Identical files: there should be no difference if two identical files are compared. This case is the same as case A) except that </w:t>
-      </w:r>
-      <w:r>
-        <w:t xml:space="preserve">the two file </w:t>
-      </w:r>
-      <w:r>
-        <w:t>are two separate physical files</w:t>
-      </w:r>
-      <w:r>
-        <w:t xml:space="preserve"> in the system</w:t>
-      </w:r>
-      <w:r>
-        <w:t>.</w:t>
+        <w:lastRenderedPageBreak/>
+        <w:t>Identical files: there should be no difference if two identical files are compared. This case is the same as case A) except that the two file are two separate physical files in the system.</w:t>
       </w:r>
     </w:p>
     <w:p>
@@ -1180,46 +1151,101 @@
         </w:numPr>
       </w:pPr>
       <w:r>
-        <w:t>Empty file</w:t>
+        <w:t xml:space="preserve">Empty files: a file is empty if it contains only a root group. </w:t>
+      </w:r>
+    </w:p>
+    <w:p>
+      <w:pPr>
+        <w:pStyle w:val="ListParagraph"/>
+        <w:numPr>
+          <w:ilvl w:val="1"/>
+          <w:numId w:val="12"/>
+        </w:numPr>
+      </w:pPr>
+      <w:r>
+        <w:t xml:space="preserve">If </w:t>
+      </w:r>
+      <w:r>
+        <w:t>two empty files</w:t>
+      </w:r>
+      <w:r>
+        <w:t xml:space="preserve"> are compared, </w:t>
+      </w:r>
+      <w:r>
+        <w:t xml:space="preserve">the result varies according the comparison options. </w:t>
+      </w:r>
+      <w:r>
+        <w:t xml:space="preserve">If metadata is ignored in the comparison, there should be no difference between two empty files. Otherwise, the result is determined by the metadata of the two files. </w:t>
+      </w:r>
+    </w:p>
+    <w:p>
+      <w:pPr>
+        <w:pStyle w:val="ListParagraph"/>
+        <w:numPr>
+          <w:ilvl w:val="1"/>
+          <w:numId w:val="12"/>
+        </w:numPr>
+      </w:pPr>
+      <w:r>
+        <w:t>If an empty file is compared with a non-empty file, the result varies according the comparison options. Under s</w:t>
+      </w:r>
+      <w:r>
+        <w:t>trictly equivalent</w:t>
+      </w:r>
+      <w:r>
+        <w:t xml:space="preserve">, an empty file and a non-empty file should be different. Under certain loosely </w:t>
+      </w:r>
+      <w:r>
+        <w:t>equivalent</w:t>
+      </w:r>
+      <w:r>
+        <w:t>, such as comparing only common objects, there will be no difference.</w:t>
+      </w:r>
+    </w:p>
+    <w:p>
+      <w:pPr>
+        <w:pStyle w:val="Heading2"/>
+      </w:pPr>
+      <w:r>
+        <w:t>G</w:t>
+      </w:r>
+      <w:r>
+        <w:t>roup</w:t>
       </w:r>
       <w:r>
         <w:t>s</w:t>
       </w:r>
-      <w:r>
-        <w:t>:</w:t>
-      </w:r>
-      <w:r>
-        <w:t xml:space="preserve"> a file is empty if </w:t>
-      </w:r>
-      <w:r>
-        <w:t xml:space="preserve">it </w:t>
-      </w:r>
-      <w:r>
-        <w:t>only contains the root group. There should be no differences if two empty files are compared. If an empty file is compared with a non-empty file, the result varies according the comparison options. Under s</w:t>
-      </w:r>
-      <w:r>
-        <w:t>trictly equivalent</w:t>
-      </w:r>
-      <w:r>
-        <w:t>, an empty file and a non-empty file</w:t>
-      </w:r>
-      <w:r>
-        <w:t xml:space="preserve"> are different</w:t>
-      </w:r>
-      <w:r>
-        <w:t xml:space="preserve">. Under certain loosely </w:t>
-      </w:r>
-      <w:r>
-        <w:t>equivalent</w:t>
-      </w:r>
-      <w:r>
-        <w:t xml:space="preserve">, such </w:t>
-      </w:r>
-      <w:r>
-        <w:t xml:space="preserve">as </w:t>
-      </w:r>
-      <w:r>
-        <w:t xml:space="preserve">comparing only common objects, there will be no difference.  </w:t>
+    </w:p>
+    <w:p>
+      <w:r>
+        <w:t xml:space="preserve">When two </w:t>
+      </w:r>
+      <w:r>
+        <w:t xml:space="preserve">groups </w:t>
+      </w:r>
+      <w:r>
+        <w:t xml:space="preserve">are compared, </w:t>
+      </w:r>
+      <w:r>
+        <w:t>the link</w:t>
+      </w:r>
+      <w:r>
+        <w:t>s</w:t>
+      </w:r>
+      <w:r>
+        <w:t xml:space="preserve"> under the two groups will be compared. </w:t>
+      </w:r>
+      <w:r>
+        <w:t xml:space="preserve">Objects with the same link names will be followed by the </w:t>
+      </w:r>
+      <w:r>
+        <w:t>comparison</w:t>
+      </w:r>
+      <w:r>
+        <w:t>.</w:t>
+      </w:r>
+      <w:r>
+        <w:t xml:space="preserve"> Things to be compared between two groups include:</w:t>
       </w:r>
     </w:p>
     <w:p>
@@ -1227,17 +1253,20 @@
         <w:pStyle w:val="ListParagraph"/>
         <w:numPr>
           <w:ilvl w:val="0"/>
-          <w:numId w:val="12"/>
+          <w:numId w:val="29"/>
         </w:numPr>
       </w:pPr>
       <w:r>
-        <w:t>Files with identical structure:</w:t>
-      </w:r>
-      <w:r>
-        <w:t xml:space="preserve"> all objects will be compared if two files have identical group hierarchy.</w:t>
-      </w:r>
-      <w:r>
-        <w:t xml:space="preserve"> The result will be determined by the comparison of the objects.</w:t>
+        <w:t>Group creation properties</w:t>
+      </w:r>
+      <w:r>
+        <w:t>, such as c</w:t>
+      </w:r>
+      <w:r>
+        <w:t>reation order, group layout</w:t>
+      </w:r>
+      <w:r>
+        <w:t>, etc</w:t>
       </w:r>
     </w:p>
     <w:p>
@@ -1245,31 +1274,14 @@
         <w:pStyle w:val="ListParagraph"/>
         <w:numPr>
           <w:ilvl w:val="0"/>
-          <w:numId w:val="12"/>
+          <w:numId w:val="29"/>
         </w:numPr>
       </w:pPr>
       <w:r>
-        <w:t>Files with different hierarchical structure</w:t>
-      </w:r>
-      <w:r>
-        <w:t>:</w:t>
-      </w:r>
-      <w:r>
-        <w:t xml:space="preserve"> </w:t>
-      </w:r>
-      <w:r>
-        <w:t xml:space="preserve">all common objects will be compared. Under strictly </w:t>
-      </w:r>
-      <w:r>
-        <w:t>equivalent</w:t>
-      </w:r>
-      <w:r>
-        <w:t>, other objects will be reported as different objects. Under comparison options A), other objects will be ignored.</w:t>
-      </w:r>
-    </w:p>
-    <w:p>
-      <w:r>
-        <w:t>Metadata will also be compared when two groups are compared unless ignoring metadata options is given. Metadata of a group includes:</w:t>
+        <w:t>Attributes</w:t>
+      </w:r>
+      <w:r>
+        <w:t xml:space="preserve"> attached to the Group</w:t>
       </w:r>
     </w:p>
     <w:p>
@@ -1277,35 +1289,11 @@
         <w:pStyle w:val="ListParagraph"/>
         <w:numPr>
           <w:ilvl w:val="0"/>
-          <w:numId w:val="13"/>
+          <w:numId w:val="29"/>
         </w:numPr>
       </w:pPr>
       <w:r>
-        <w:t>Creation order</w:t>
-      </w:r>
-    </w:p>
-    <w:p>
-      <w:pPr>
-        <w:pStyle w:val="ListParagraph"/>
-        <w:numPr>
-          <w:ilvl w:val="0"/>
-          <w:numId w:val="13"/>
-        </w:numPr>
-      </w:pPr>
-      <w:r>
-        <w:t>Group layout</w:t>
-      </w:r>
-    </w:p>
-    <w:p>
-      <w:pPr>
-        <w:pStyle w:val="ListParagraph"/>
-        <w:numPr>
-          <w:ilvl w:val="0"/>
-          <w:numId w:val="13"/>
-        </w:numPr>
-      </w:pPr>
-      <w:r>
-        <w:t>Attributes attached to the group</w:t>
+        <w:t>Links</w:t>
       </w:r>
     </w:p>
     <w:p>
@@ -1313,10 +1301,7 @@
         <w:pStyle w:val="Heading2"/>
       </w:pPr>
       <w:r>
-        <w:t>D</w:t>
-      </w:r>
-      <w:r>
-        <w:t>atasets</w:t>
+        <w:t>Datasets</w:t>
       </w:r>
     </w:p>
     <w:p>
@@ -1327,25 +1312,22 @@
         <w:t xml:space="preserve">that contains </w:t>
       </w:r>
       <w:r>
-        <w:t xml:space="preserve">raw </w:t>
-      </w:r>
-      <w:r>
-        <w:t>data</w:t>
-      </w:r>
-      <w:r>
-        <w:t xml:space="preserve"> and metadata that </w:t>
+        <w:t xml:space="preserve">raw data and metadata that </w:t>
       </w:r>
       <w:r>
         <w:t>describes</w:t>
       </w:r>
       <w:r>
-        <w:t xml:space="preserve"> the data elements, data layout, and all other information necessary to write, read, and interpret the stored data</w:t>
-      </w:r>
-      <w:r>
-        <w:t>.  For details, read the HDF5 user’s guide at</w:t>
-      </w:r>
-      <w:r>
-        <w:t xml:space="preserve"> </w:t>
+        <w:t xml:space="preserve"> the data elements, data layout, and all other information necessary to write</w:t>
+      </w:r>
+      <w:r>
+        <w:t xml:space="preserve"> and</w:t>
+      </w:r>
+      <w:r>
+        <w:t xml:space="preserve"> read the stored data</w:t>
+      </w:r>
+      <w:r>
+        <w:t xml:space="preserve">.  For details, read the HDF5 user’s guide at </w:t>
       </w:r>
       <w:hyperlink r:id="rId10" w:history="1">
         <w:r>
@@ -1361,26 +1343,25 @@
     </w:p>
     <w:p>
       <w:r>
-        <w:t xml:space="preserve">Comparing datasets means comparing </w:t>
-      </w:r>
-      <w:r>
-        <w:t xml:space="preserve">both </w:t>
-      </w:r>
-      <w:r>
-        <w:t xml:space="preserve">the raw data and metadata unless certain option is given. </w:t>
-      </w:r>
-    </w:p>
-    <w:p>
-      <w:pPr>
-        <w:pStyle w:val="Heading3"/>
-      </w:pPr>
-      <w:r>
-        <w:t>Metadata</w:t>
-      </w:r>
-    </w:p>
-    <w:p>
-      <w:r>
-        <w:t>The metadata of a dataset includes:</w:t>
+        <w:t xml:space="preserve">Comparing datasets means comparing both the data </w:t>
+      </w:r>
+      <w:r>
+        <w:t xml:space="preserve">values </w:t>
+      </w:r>
+      <w:r>
+        <w:t xml:space="preserve">and metadata unless </w:t>
+      </w:r>
+      <w:r>
+        <w:t xml:space="preserve">a </w:t>
+      </w:r>
+      <w:r>
+        <w:t>certain option is given. Things to be compared in dataset</w:t>
+      </w:r>
+      <w:r>
+        <w:t>s</w:t>
+      </w:r>
+      <w:r>
+        <w:t xml:space="preserve"> include:</w:t>
       </w:r>
     </w:p>
     <w:p>
@@ -1388,11 +1369,14 @@
         <w:pStyle w:val="ListParagraph"/>
         <w:numPr>
           <w:ilvl w:val="0"/>
-          <w:numId w:val="14"/>
+          <w:numId w:val="30"/>
         </w:numPr>
       </w:pPr>
       <w:r>
-        <w:t>Datatype</w:t>
+        <w:t>Data creation p</w:t>
+      </w:r>
+      <w:r>
+        <w:t>roperties, such as storage layout, chunking, compression, fill value, etc</w:t>
       </w:r>
     </w:p>
     <w:p>
@@ -1400,25 +1384,23 @@
         <w:pStyle w:val="ListParagraph"/>
         <w:numPr>
           <w:ilvl w:val="0"/>
-          <w:numId w:val="14"/>
+          <w:numId w:val="30"/>
         </w:numPr>
       </w:pPr>
-      <w:proofErr w:type="spellStart"/>
-      <w:r>
-        <w:t>Dataspace</w:t>
-      </w:r>
-      <w:proofErr w:type="spellEnd"/>
+      <w:r>
+        <w:t>Attributes attached to the dataset</w:t>
+      </w:r>
     </w:p>
     <w:p>
       <w:pPr>
         <w:pStyle w:val="ListParagraph"/>
         <w:numPr>
           <w:ilvl w:val="0"/>
-          <w:numId w:val="14"/>
+          <w:numId w:val="30"/>
         </w:numPr>
       </w:pPr>
       <w:r>
-        <w:t>Storage layout</w:t>
+        <w:t>Datatype</w:t>
       </w:r>
     </w:p>
     <w:p>
@@ -1426,50 +1408,406 @@
         <w:pStyle w:val="ListParagraph"/>
         <w:numPr>
           <w:ilvl w:val="0"/>
-          <w:numId w:val="14"/>
+          <w:numId w:val="30"/>
         </w:numPr>
       </w:pPr>
-      <w:r>
-        <w:t xml:space="preserve">Compression filters and other </w:t>
-      </w:r>
-      <w:r>
-        <w:t>properties</w:t>
-      </w:r>
+      <w:proofErr w:type="spellStart"/>
+      <w:r>
+        <w:t>Dataspace</w:t>
+      </w:r>
+      <w:proofErr w:type="spellEnd"/>
     </w:p>
     <w:p>
       <w:pPr>
         <w:pStyle w:val="ListParagraph"/>
         <w:numPr>
           <w:ilvl w:val="0"/>
-          <w:numId w:val="14"/>
+          <w:numId w:val="30"/>
         </w:numPr>
       </w:pPr>
       <w:r>
-        <w:t>Attributes attached to the datasets</w:t>
-      </w:r>
-    </w:p>
-    <w:p>
-      <w:r>
-        <w:t xml:space="preserve">Options can be given to ignore any </w:t>
-      </w:r>
-      <w:r>
-        <w:t xml:space="preserve">or </w:t>
-      </w:r>
-      <w:r>
-        <w:t xml:space="preserve">all the metadata when comparing two datasets. </w:t>
-      </w:r>
-    </w:p>
-    <w:p>
-      <w:pPr>
-        <w:pStyle w:val="Heading3"/>
-      </w:pPr>
-      <w:r>
-        <w:t>Raw data</w:t>
-      </w:r>
-    </w:p>
-    <w:p>
-      <w:r>
-        <w:t>When two dataset are comparable, all data values will be compared. For compound dataset, values of all fields will be compared. Special values will take special account.</w:t>
+        <w:t>D</w:t>
+      </w:r>
+      <w:r>
+        <w:t>ata</w:t>
+      </w:r>
+      <w:r>
+        <w:t xml:space="preserve"> values</w:t>
+      </w:r>
+    </w:p>
+    <w:p>
+      <w:pPr>
+        <w:pStyle w:val="Heading2"/>
+      </w:pPr>
+      <w:r>
+        <w:t>Links</w:t>
+      </w:r>
+    </w:p>
+    <w:p>
+      <w:r>
+        <w:t xml:space="preserve">A link is owned by a group and points to </w:t>
+      </w:r>
+      <w:r>
+        <w:t>an</w:t>
+      </w:r>
+      <w:r>
+        <w:t xml:space="preserve"> existing</w:t>
+      </w:r>
+      <w:r>
+        <w:t xml:space="preserve"> object</w:t>
+      </w:r>
+      <w:r>
+        <w:t xml:space="preserve"> or a non-existing object (dangling link).</w:t>
+      </w:r>
+      <w:r>
+        <w:t xml:space="preserve"> Each link has a name, </w:t>
+      </w:r>
+      <w:r>
+        <w:t xml:space="preserve">type, and value. </w:t>
+      </w:r>
+    </w:p>
+    <w:p>
+      <w:pPr>
+        <w:pStyle w:val="ListParagraph"/>
+        <w:numPr>
+          <w:ilvl w:val="0"/>
+          <w:numId w:val="31"/>
+        </w:numPr>
+      </w:pPr>
+      <w:r>
+        <w:t>Name:  a l</w:t>
+      </w:r>
+      <w:r>
+        <w:t>ink name may be any string of ASCII characters not containing a slash or a dot</w:t>
+      </w:r>
+      <w:r>
+        <w:t>.</w:t>
+      </w:r>
+      <w:r>
+        <w:t xml:space="preserve"> The </w:t>
+      </w:r>
+      <w:r>
+        <w:t xml:space="preserve">link </w:t>
+      </w:r>
+      <w:r>
+        <w:t>name must be unique within each group</w:t>
+      </w:r>
+    </w:p>
+    <w:p>
+      <w:pPr>
+        <w:pStyle w:val="ListParagraph"/>
+        <w:numPr>
+          <w:ilvl w:val="0"/>
+          <w:numId w:val="31"/>
+        </w:numPr>
+      </w:pPr>
+      <w:r>
+        <w:t xml:space="preserve">Type: a </w:t>
+      </w:r>
+      <w:r>
+        <w:t>type specifies the link class</w:t>
+      </w:r>
+      <w:r>
+        <w:t>. Valid types are</w:t>
+      </w:r>
+      <w:r>
+        <w:t xml:space="preserve"> hard link, soft link, </w:t>
+      </w:r>
+      <w:r>
+        <w:t xml:space="preserve">and </w:t>
+      </w:r>
+      <w:r>
+        <w:t>external link</w:t>
+      </w:r>
+    </w:p>
+    <w:p>
+      <w:pPr>
+        <w:pStyle w:val="ListParagraph"/>
+        <w:numPr>
+          <w:ilvl w:val="0"/>
+          <w:numId w:val="31"/>
+        </w:numPr>
+      </w:pPr>
+      <w:r>
+        <w:lastRenderedPageBreak/>
+        <w:t xml:space="preserve">Value: </w:t>
+      </w:r>
+      <w:r>
+        <w:t>f</w:t>
+      </w:r>
+      <w:r>
+        <w:t>or soft links, this is the path to which the link points,; for external and user-defined links, it is the link buffer</w:t>
+      </w:r>
+    </w:p>
+    <w:p>
+      <w:pPr>
+        <w:pStyle w:val="Heading2"/>
+      </w:pPr>
+      <w:r>
+        <w:t>Attributes</w:t>
+      </w:r>
+    </w:p>
+    <w:p>
+      <w:r>
+        <w:t>Attribute are</w:t>
+      </w:r>
+      <w:r>
+        <w:t xml:space="preserve"> </w:t>
+      </w:r>
+      <w:r>
+        <w:t xml:space="preserve">"metadata" about the current object. An attribute is a small dataset; it has a name, a datatype, a </w:t>
+      </w:r>
+      <w:proofErr w:type="spellStart"/>
+      <w:r>
+        <w:t>dataspace</w:t>
+      </w:r>
+      <w:proofErr w:type="spellEnd"/>
+      <w:r>
+        <w:t>, and raw data.</w:t>
+      </w:r>
+      <w:r>
+        <w:t xml:space="preserve"> Comparing two attributes is similar to comparing two datasets.</w:t>
+      </w:r>
+      <w:r>
+        <w:t xml:space="preserve"> Attributes are compared by names.</w:t>
+      </w:r>
+    </w:p>
+    <w:p>
+      <w:pPr>
+        <w:pStyle w:val="ListParagraph"/>
+        <w:numPr>
+          <w:ilvl w:val="0"/>
+          <w:numId w:val="32"/>
+        </w:numPr>
+      </w:pPr>
+      <w:r>
+        <w:t>Datatype</w:t>
+      </w:r>
+    </w:p>
+    <w:p>
+      <w:pPr>
+        <w:pStyle w:val="ListParagraph"/>
+        <w:numPr>
+          <w:ilvl w:val="0"/>
+          <w:numId w:val="32"/>
+        </w:numPr>
+      </w:pPr>
+      <w:proofErr w:type="spellStart"/>
+      <w:r>
+        <w:t>Dataspace</w:t>
+      </w:r>
+      <w:proofErr w:type="spellEnd"/>
+    </w:p>
+    <w:p>
+      <w:pPr>
+        <w:pStyle w:val="ListParagraph"/>
+        <w:numPr>
+          <w:ilvl w:val="0"/>
+          <w:numId w:val="32"/>
+        </w:numPr>
+      </w:pPr>
+      <w:r>
+        <w:t>Value(s)</w:t>
+      </w:r>
+    </w:p>
+    <w:p>
+      <w:pPr>
+        <w:pStyle w:val="Heading2"/>
+      </w:pPr>
+      <w:r>
+        <w:t>Datatypes</w:t>
+      </w:r>
+    </w:p>
+    <w:p>
+      <w:r>
+        <w:t>D</w:t>
+      </w:r>
+      <w:r>
+        <w:t xml:space="preserve">atatype defines the datatype for each element of a dataset or a </w:t>
+      </w:r>
+      <w:r>
+        <w:t>named</w:t>
+      </w:r>
+      <w:r>
+        <w:t xml:space="preserve"> datatype for sharing between multiple datasets. A datatype can describe an atomic type like a fixed- or floating-point type or more complex types like a C </w:t>
+      </w:r>
+      <w:proofErr w:type="spellStart"/>
+      <w:r>
+        <w:t>struct</w:t>
+      </w:r>
+      <w:proofErr w:type="spellEnd"/>
+      <w:r>
+        <w:t xml:space="preserve"> (compound datatype), array (array datatype) or C++ vector (variable-length datatype)</w:t>
+      </w:r>
+      <w:r>
+        <w:t>. A datatype is defined by its class and class-specific properties.</w:t>
+      </w:r>
+    </w:p>
+    <w:p>
+      <w:pPr>
+        <w:pStyle w:val="ListParagraph"/>
+        <w:numPr>
+          <w:ilvl w:val="0"/>
+          <w:numId w:val="33"/>
+        </w:numPr>
+      </w:pPr>
+      <w:proofErr w:type="spellStart"/>
+      <w:r>
+        <w:t>Dataype</w:t>
+      </w:r>
+      <w:proofErr w:type="spellEnd"/>
+      <w:r>
+        <w:t xml:space="preserve"> class, e.g. Integer, Float, String, etc.</w:t>
+      </w:r>
+    </w:p>
+    <w:p>
+      <w:pPr>
+        <w:pStyle w:val="ListParagraph"/>
+        <w:numPr>
+          <w:ilvl w:val="0"/>
+          <w:numId w:val="33"/>
+        </w:numPr>
+      </w:pPr>
+      <w:r>
+        <w:t xml:space="preserve">Class-specific properties, e.g. size, signed or unsigned, byte order, etc. </w:t>
+      </w:r>
+    </w:p>
+    <w:p>
+      <w:pPr>
+        <w:pStyle w:val="Heading2"/>
+      </w:pPr>
+      <w:proofErr w:type="spellStart"/>
+      <w:r>
+        <w:t>Dataspace</w:t>
+      </w:r>
+      <w:proofErr w:type="spellEnd"/>
+    </w:p>
+    <w:p>
+      <w:proofErr w:type="spellStart"/>
+      <w:r>
+        <w:t>D</w:t>
+      </w:r>
+      <w:r>
+        <w:t>ataspace</w:t>
+      </w:r>
+      <w:proofErr w:type="spellEnd"/>
+      <w:r>
+        <w:t xml:space="preserve"> describes the number of dimensions (i.e. "rank") and size of each dimension that the data object has</w:t>
+      </w:r>
+      <w:r>
+        <w:t>.</w:t>
+      </w:r>
+    </w:p>
+    <w:p>
+      <w:pPr>
+        <w:pStyle w:val="ListParagraph"/>
+        <w:numPr>
+          <w:ilvl w:val="0"/>
+          <w:numId w:val="34"/>
+        </w:numPr>
+      </w:pPr>
+      <w:r>
+        <w:t>Rank</w:t>
+      </w:r>
+    </w:p>
+    <w:p>
+      <w:pPr>
+        <w:pStyle w:val="ListParagraph"/>
+        <w:numPr>
+          <w:ilvl w:val="0"/>
+          <w:numId w:val="34"/>
+        </w:numPr>
+      </w:pPr>
+      <w:r>
+        <w:t>Current dimension sizes</w:t>
+      </w:r>
+    </w:p>
+    <w:p>
+      <w:pPr>
+        <w:pStyle w:val="ListParagraph"/>
+        <w:numPr>
+          <w:ilvl w:val="0"/>
+          <w:numId w:val="34"/>
+        </w:numPr>
+      </w:pPr>
+      <w:r>
+        <w:t>Max dimension sizes</w:t>
+      </w:r>
+    </w:p>
+    <w:p>
+      <w:pPr>
+        <w:pStyle w:val="Heading2"/>
+      </w:pPr>
+      <w:r>
+        <w:t>Data values</w:t>
+      </w:r>
+      <w:r>
+        <w:t xml:space="preserve"> (or raw data)</w:t>
+      </w:r>
+    </w:p>
+    <w:p>
+      <w:r>
+        <w:t>When two dataset</w:t>
+      </w:r>
+      <w:r>
+        <w:t>s or attributes</w:t>
+      </w:r>
+      <w:r>
+        <w:t xml:space="preserve"> are </w:t>
+      </w:r>
+      <w:r>
+        <w:t>compared</w:t>
+      </w:r>
+      <w:r>
+        <w:t xml:space="preserve">, </w:t>
+      </w:r>
+      <w:r>
+        <w:t>the</w:t>
+      </w:r>
+      <w:r>
+        <w:t>ir</w:t>
+      </w:r>
+      <w:r>
+        <w:t xml:space="preserve"> values</w:t>
+      </w:r>
+      <w:r>
+        <w:t xml:space="preserve"> </w:t>
+      </w:r>
+      <w:r>
+        <w:t xml:space="preserve">will be </w:t>
+      </w:r>
+      <w:r>
+        <w:t xml:space="preserve">examined and </w:t>
+      </w:r>
+      <w:r>
+        <w:t xml:space="preserve">compared. </w:t>
+      </w:r>
+      <w:r>
+        <w:t xml:space="preserve">Comparing data values can be </w:t>
+      </w:r>
+      <w:r>
+        <w:t xml:space="preserve">straightforward </w:t>
+      </w:r>
+      <w:r>
+        <w:t>or complicated depending on the</w:t>
+      </w:r>
+      <w:r>
+        <w:t>ir</w:t>
+      </w:r>
+      <w:r>
+        <w:t xml:space="preserve"> datatype. </w:t>
+      </w:r>
+      <w:r>
+        <w:t xml:space="preserve">Special values </w:t>
+      </w:r>
+      <w:r>
+        <w:t xml:space="preserve">and data structures must be handled case by case. Below are </w:t>
+      </w:r>
+      <w:r>
+        <w:t>some</w:t>
+      </w:r>
+      <w:r>
+        <w:t xml:space="preserve"> examples:</w:t>
       </w:r>
     </w:p>
     <w:p>
@@ -1533,7 +1871,7 @@
       </w:r>
       <w:proofErr w:type="spellEnd"/>
       <w:r>
-        <w:t xml:space="preserve">): Any two </w:t>
+        <w:t xml:space="preserve">): two </w:t>
       </w:r>
       <w:proofErr w:type="spellStart"/>
       <w:r>
@@ -1561,7 +1899,13 @@
         </w:numPr>
       </w:pPr>
       <w:r>
-        <w:t xml:space="preserve">Infinity: Infinity should be </w:t>
+        <w:t xml:space="preserve">Infinity: </w:t>
+      </w:r>
+      <w:r>
+        <w:t xml:space="preserve">infinity </w:t>
+      </w:r>
+      <w:r>
+        <w:t xml:space="preserve">should be </w:t>
       </w:r>
       <w:r>
         <w:t xml:space="preserve">treated </w:t>
@@ -1571,43 +1915,6 @@
       </w:r>
       <w:r>
         <w:t xml:space="preserve">Two infinity numbers with different signs (+/-) are different. An infinity number and a regular number are different. </w:t>
-      </w:r>
-    </w:p>
-    <w:p>
-      <w:pPr>
-        <w:pStyle w:val="Heading3"/>
-      </w:pPr>
-      <w:r>
-        <w:t xml:space="preserve">Non-Comparable </w:t>
-      </w:r>
-      <w:r>
-        <w:t>d</w:t>
-      </w:r>
-      <w:r>
-        <w:t>atasets</w:t>
-      </w:r>
-    </w:p>
-    <w:p>
-      <w:r>
-        <w:t>Two dataset may be non-comparable. Examples of n</w:t>
-      </w:r>
-      <w:r>
-        <w:t>on-</w:t>
-      </w:r>
-      <w:r>
-        <w:t>c</w:t>
-      </w:r>
-      <w:r>
-        <w:t xml:space="preserve">omparable </w:t>
-      </w:r>
-      <w:r>
-        <w:t>d</w:t>
-      </w:r>
-      <w:r>
-        <w:t>atasets</w:t>
-      </w:r>
-      <w:r>
-        <w:t xml:space="preserve"> include:</w:t>
       </w:r>
     </w:p>
     <w:p>
@@ -1619,509 +1926,26 @@
         </w:numPr>
       </w:pPr>
       <w:r>
-        <w:t>Different datatype classes, e.g. H5T_TIME and H5T_COMPOUND</w:t>
-      </w:r>
-    </w:p>
-    <w:p>
-      <w:pPr>
-        <w:pStyle w:val="ListParagraph"/>
-        <w:numPr>
-          <w:ilvl w:val="0"/>
-          <w:numId w:val="15"/>
-        </w:numPr>
-      </w:pPr>
-      <w:r>
-        <w:t xml:space="preserve">Different </w:t>
-      </w:r>
-      <w:proofErr w:type="spellStart"/>
-      <w:r>
-        <w:t>dataspace</w:t>
-      </w:r>
-      <w:proofErr w:type="spellEnd"/>
-      <w:r>
-        <w:t xml:space="preserve"> (ranks and dimension sizes)</w:t>
-      </w:r>
-    </w:p>
-    <w:p>
-      <w:pPr>
-        <w:pStyle w:val="ListParagraph"/>
-        <w:numPr>
-          <w:ilvl w:val="0"/>
-          <w:numId w:val="15"/>
-        </w:numPr>
-      </w:pPr>
-      <w:r>
-        <w:t>Different order properties</w:t>
-      </w:r>
-    </w:p>
-    <w:p>
-      <w:pPr>
-        <w:pStyle w:val="ListParagraph"/>
-        <w:numPr>
-          <w:ilvl w:val="0"/>
-          <w:numId w:val="15"/>
-        </w:numPr>
-      </w:pPr>
-      <w:r>
-        <w:t>Different sign properties</w:t>
-      </w:r>
-    </w:p>
-    <w:p>
-      <w:pPr>
-        <w:pStyle w:val="ListParagraph"/>
-        <w:numPr>
-          <w:ilvl w:val="0"/>
-          <w:numId w:val="15"/>
-        </w:numPr>
-      </w:pPr>
-      <w:r>
-        <w:t>Invalid numeric operation in relative error calculation</w:t>
-      </w:r>
-    </w:p>
-    <w:p>
-      <w:pPr>
-        <w:pStyle w:val="Heading2"/>
-      </w:pPr>
-      <w:r>
-        <w:t>N</w:t>
-      </w:r>
-      <w:r>
-        <w:t>amed datatypes</w:t>
-      </w:r>
-    </w:p>
-    <w:p>
-      <w:r>
-        <w:t>HDF5 allows one to define many different kinds of datatypes. There are two categories of datatypes: atomic datatypes and compound datatypes</w:t>
-      </w:r>
-      <w:r>
-        <w:t xml:space="preserve">. </w:t>
-      </w:r>
-      <w:r>
-        <w:t>Named datatypes are either atomic or compound datatypes that have been specifically designated to be shared across datasets</w:t>
-      </w:r>
-      <w:r>
-        <w:t xml:space="preserve">. For more information, see the HDF5 user’s guide at </w:t>
-      </w:r>
-      <w:hyperlink r:id="rId12" w:history="1">
-        <w:r>
-          <w:rPr>
-            <w:rStyle w:val="Hyperlink"/>
-          </w:rPr>
-          <w:t>http://www.hdfgroup.org/HDF5/doc/UG/</w:t>
-        </w:r>
-      </w:hyperlink>
-      <w:r>
-        <w:t xml:space="preserve"> </w:t>
-      </w:r>
-      <w:r>
-        <w:t xml:space="preserve">. </w:t>
-      </w:r>
-    </w:p>
-    <w:p>
-      <w:r>
-        <w:t xml:space="preserve">The HDF function, </w:t>
-      </w:r>
-      <w:proofErr w:type="gramStart"/>
-      <w:r>
-        <w:t>H5Tequal</w:t>
-      </w:r>
-      <w:r>
-        <w:t>(</w:t>
-      </w:r>
-      <w:proofErr w:type="gramEnd"/>
-      <w:r>
-        <w:t xml:space="preserve">…), is sufficient to determine if two datatypes are </w:t>
-      </w:r>
-      <w:r>
-        <w:t>equal</w:t>
-      </w:r>
-      <w:r>
-        <w:t>. If two datatypes are different, it will require other library functions calls to retrieve the detailed differences of the two datatypes.</w:t>
-      </w:r>
-    </w:p>
-    <w:p>
-      <w:pPr>
-        <w:pStyle w:val="Heading2"/>
-      </w:pPr>
-      <w:r>
-        <w:t>Attributes</w:t>
-      </w:r>
-    </w:p>
-    <w:p>
-      <w:r>
-        <w:t>An HDF5 attribute is a small metadata object describing the nature and/or intended usage of a primary data object. A primary data object may be a dataset, group, or named datatype.</w:t>
-      </w:r>
-      <w:r>
-        <w:t xml:space="preserve"> Attributes of two objects will be compared according to the following:</w:t>
-      </w:r>
-    </w:p>
-    <w:p>
-      <w:pPr>
-        <w:pStyle w:val="ListParagraph"/>
-        <w:numPr>
-          <w:ilvl w:val="0"/>
-          <w:numId w:val="16"/>
-        </w:numPr>
-      </w:pPr>
-      <w:r>
-        <w:t>Attributes will be compared by names and values</w:t>
-      </w:r>
-    </w:p>
-    <w:p>
-      <w:pPr>
-        <w:pStyle w:val="ListParagraph"/>
-        <w:numPr>
-          <w:ilvl w:val="0"/>
-          <w:numId w:val="16"/>
-        </w:numPr>
-      </w:pPr>
-      <w:proofErr w:type="spellStart"/>
-      <w:r>
-        <w:t>Dataspace</w:t>
-      </w:r>
-      <w:proofErr w:type="spellEnd"/>
-      <w:r>
-        <w:t xml:space="preserve"> and </w:t>
-      </w:r>
-      <w:proofErr w:type="spellStart"/>
-      <w:r>
-        <w:t>datatype</w:t>
-      </w:r>
-      <w:proofErr w:type="spellEnd"/>
-      <w:r>
-        <w:t xml:space="preserve"> of two </w:t>
-      </w:r>
-      <w:r>
-        <w:t>attributes will</w:t>
-      </w:r>
-      <w:r>
-        <w:t xml:space="preserve"> be compared unless option of ignoring metadata is given.</w:t>
-      </w:r>
-    </w:p>
-    <w:p>
-      <w:pPr>
-        <w:pStyle w:val="Heading1"/>
-      </w:pPr>
-      <w:r>
-        <w:t>h5diff</w:t>
-      </w:r>
-    </w:p>
-    <w:p>
-      <w:proofErr w:type="gramStart"/>
-      <w:r>
-        <w:t>h5diff</w:t>
-      </w:r>
-      <w:proofErr w:type="gramEnd"/>
-      <w:r>
-        <w:t xml:space="preserve"> </w:t>
-      </w:r>
-      <w:r>
-        <w:t>is</w:t>
-      </w:r>
-      <w:r>
-        <w:t xml:space="preserve"> </w:t>
-      </w:r>
-      <w:r>
-        <w:t xml:space="preserve">a </w:t>
-      </w:r>
-      <w:r>
-        <w:t>command line tool that compare two HDF5 files</w:t>
-      </w:r>
-      <w:r>
-        <w:t xml:space="preserve"> or objects</w:t>
-      </w:r>
-      <w:r>
-        <w:t xml:space="preserve"> and report the differences</w:t>
-      </w:r>
-      <w:r>
-        <w:t xml:space="preserve">. The tool provides a few options on what to compare and how to compare. For details, see the online guide at </w:t>
-      </w:r>
-      <w:hyperlink r:id="rId13" w:anchor="Tools-Diff" w:history="1">
-        <w:r>
-          <w:rPr>
-            <w:rStyle w:val="Hyperlink"/>
-          </w:rPr>
-          <w:t>http://www.hdfgroup.org/HDF5/doc/RM/Tools.html#Tools-Diff</w:t>
-        </w:r>
-      </w:hyperlink>
-      <w:r>
-        <w:t>.</w:t>
-      </w:r>
-    </w:p>
-    <w:p>
-      <w:pPr>
-        <w:pStyle w:val="Heading2"/>
-      </w:pPr>
-      <w:r>
-        <w:t xml:space="preserve">Major issues of </w:t>
-      </w:r>
-      <w:r>
-        <w:t>h5diff</w:t>
-      </w:r>
-    </w:p>
-    <w:p>
-      <w:r>
-        <w:t>This section briefly describers</w:t>
-      </w:r>
-      <w:r>
-        <w:t xml:space="preserve"> some </w:t>
-      </w:r>
-      <w:r>
-        <w:t xml:space="preserve">major issues </w:t>
-      </w:r>
-      <w:r>
-        <w:t xml:space="preserve">regarding </w:t>
-      </w:r>
-      <w:r>
-        <w:t>h5diff</w:t>
-      </w:r>
-      <w:r>
-        <w:t>. It is not meant to be a comprehensive description.</w:t>
-      </w:r>
-    </w:p>
-    <w:p>
-      <w:pPr>
-        <w:pStyle w:val="Heading3"/>
-      </w:pPr>
-      <w:r>
-        <w:t>Performance</w:t>
-      </w:r>
-    </w:p>
-    <w:p>
-      <w:r>
-        <w:t>P</w:t>
-      </w:r>
-      <w:r>
-        <w:t xml:space="preserve">erformance problem </w:t>
-      </w:r>
-      <w:r>
-        <w:t xml:space="preserve">has been a known issue </w:t>
-      </w:r>
-      <w:r>
-        <w:t xml:space="preserve">for h5diff. </w:t>
-      </w:r>
-      <w:r>
-        <w:t>It</w:t>
-      </w:r>
-      <w:r>
-        <w:t xml:space="preserve"> is </w:t>
-      </w:r>
-      <w:r>
-        <w:t>under</w:t>
-      </w:r>
-      <w:r>
-        <w:t xml:space="preserve"> investigation. One of the causes is from handling special values. Current h5diff checks </w:t>
-      </w:r>
-      <w:r>
-        <w:t>and compares</w:t>
-      </w:r>
-      <w:r>
-        <w:t xml:space="preserve"> special values accordingly. </w:t>
-      </w:r>
-      <w:r>
-        <w:t>The operation of c</w:t>
-      </w:r>
-      <w:r>
-        <w:t xml:space="preserve">hecking </w:t>
-      </w:r>
-      <w:r>
-        <w:t xml:space="preserve">and comparing </w:t>
-      </w:r>
-      <w:r>
-        <w:t xml:space="preserve">special values is </w:t>
-      </w:r>
-      <w:r>
-        <w:t>very time consuming.</w:t>
-      </w:r>
-      <w:r>
-        <w:t xml:space="preserve"> </w:t>
-      </w:r>
-      <w:r>
-        <w:t>For datasets without special values, the time was totally wasted.</w:t>
-      </w:r>
-    </w:p>
-    <w:p>
-      <w:pPr>
-        <w:pStyle w:val="Heading3"/>
-      </w:pPr>
-      <w:r>
-        <w:t>File structure</w:t>
-      </w:r>
-    </w:p>
-    <w:p>
-      <w:proofErr w:type="gramStart"/>
-      <w:r>
-        <w:t>h5diff</w:t>
-      </w:r>
-      <w:proofErr w:type="gramEnd"/>
-      <w:r>
-        <w:t xml:space="preserve"> compares</w:t>
-      </w:r>
-      <w:r>
-        <w:t xml:space="preserve"> objects ONLY if it finds common objects in both files. If one of the files is an empty hdf5 file, h5diff concludes there is nothing to compare and since no difference has been found, it exits with 0. This is against common practice. E.g., the Unix tool, diff, considers the two files are different if ONLY one of them is an empty file. The h5diff behavior will also hide potential error in the testing of the h5copy or h5repack tools since if h5copy generates an empty hdf5 file by mistake, h5diff, as is, will report the error empty file no different from the original file. Therefore, h5diff should report an empty hdf5 file is different from a non-empty hdf5 file.</w:t>
-      </w:r>
-    </w:p>
-    <w:p>
-      <w:r>
-        <w:t xml:space="preserve">A proposal was made to add a new option “-c” as “Contents mode. Objects in both files must match”. In view of the common practice of other comparison tools (e.g., the </w:t>
-      </w:r>
-      <w:proofErr w:type="spellStart"/>
-      <w:r>
-        <w:t>cmp</w:t>
-      </w:r>
-      <w:proofErr w:type="spellEnd"/>
-      <w:r>
-        <w:t xml:space="preserve"> and diff tools in Unix systems), it is better to fix h5diff as described in the above paragraph than introducing a new flag.</w:t>
-      </w:r>
-    </w:p>
-    <w:p>
-      <w:pPr>
-        <w:pStyle w:val="Heading3"/>
-      </w:pPr>
-      <w:r>
-        <w:t xml:space="preserve">Non-Comparable </w:t>
+        <w:lastRenderedPageBreak/>
+        <w:t xml:space="preserve">Special datatypes: comparing values of special datatypes such as opaque and variable length can be complicated </w:t>
+      </w:r>
+      <w:r>
+        <w:t xml:space="preserve">and </w:t>
+      </w:r>
+      <w:r>
+        <w:t xml:space="preserve">need to </w:t>
+      </w:r>
+      <w:r>
+        <w:t xml:space="preserve">be </w:t>
+      </w:r>
+      <w:r>
+        <w:t>handle</w:t>
       </w:r>
       <w:r>
         <w:t>d</w:t>
       </w:r>
       <w:r>
-        <w:t>atasets</w:t>
-      </w:r>
-    </w:p>
-    <w:p>
-      <w:proofErr w:type="gramStart"/>
-      <w:r>
-        <w:t>h5diff</w:t>
-      </w:r>
-      <w:proofErr w:type="gramEnd"/>
-      <w:r>
-        <w:t xml:space="preserve"> does not compare some dataset objects, for a variety of reasons. When this happens, h5diff prints “Some objects are not comparable” at the end of the program execution. In verbose mode, h5diff also prints the reason(s) why it did not perform </w:t>
-      </w:r>
-      <w:r>
-        <w:t>the</w:t>
-      </w:r>
-      <w:r>
-        <w:t xml:space="preserve"> comparison.</w:t>
-      </w:r>
-      <w:r>
-        <w:t xml:space="preserve"> The following are examples of non-comparable datasets listed in the RFC on non-comparable objects. For details, see the RFC at </w:t>
-      </w:r>
-      <w:hyperlink r:id="rId14" w:history="1">
-        <w:r>
-          <w:rPr>
-            <w:rStyle w:val="Hyperlink"/>
-          </w:rPr>
-          <w:t>https://www.hdfgroup.uiuc.edu/RFC/HDF5/tools/h5diff/RFC_h5diff_NonComparable.pdf</w:t>
-        </w:r>
-      </w:hyperlink>
-      <w:r>
-        <w:t>.</w:t>
-      </w:r>
-    </w:p>
-    <w:p>
-      <w:pPr>
-        <w:pStyle w:val="ListParagraph"/>
-        <w:numPr>
-          <w:ilvl w:val="0"/>
-          <w:numId w:val="9"/>
-        </w:numPr>
-      </w:pPr>
-      <w:r>
-        <w:t>Empty datasets</w:t>
-      </w:r>
-    </w:p>
-    <w:p>
-      <w:pPr>
-        <w:pStyle w:val="ListParagraph"/>
-        <w:numPr>
-          <w:ilvl w:val="0"/>
-          <w:numId w:val="9"/>
-        </w:numPr>
-      </w:pPr>
-      <w:r>
-        <w:t>Different datatype classes or H5T_TIME class or H5T_COMPOUND class</w:t>
-      </w:r>
-    </w:p>
-    <w:p>
-      <w:pPr>
-        <w:pStyle w:val="ListParagraph"/>
-        <w:numPr>
-          <w:ilvl w:val="0"/>
-          <w:numId w:val="9"/>
-        </w:numPr>
-      </w:pPr>
-      <w:r>
-        <w:t xml:space="preserve">Different </w:t>
-      </w:r>
-      <w:proofErr w:type="spellStart"/>
-      <w:r>
-        <w:t>dataspace</w:t>
-      </w:r>
-      <w:proofErr w:type="spellEnd"/>
-      <w:r>
-        <w:t xml:space="preserve"> ranks</w:t>
-      </w:r>
-    </w:p>
-    <w:p>
-      <w:pPr>
-        <w:pStyle w:val="ListParagraph"/>
-        <w:numPr>
-          <w:ilvl w:val="0"/>
-          <w:numId w:val="9"/>
-        </w:numPr>
-      </w:pPr>
-      <w:r>
-        <w:t xml:space="preserve">Different </w:t>
-      </w:r>
-      <w:proofErr w:type="spellStart"/>
-      <w:r>
-        <w:t>dataspace</w:t>
-      </w:r>
-      <w:proofErr w:type="spellEnd"/>
-      <w:r>
-        <w:t xml:space="preserve"> dimensions</w:t>
-      </w:r>
-    </w:p>
-    <w:p>
-      <w:pPr>
-        <w:pStyle w:val="ListParagraph"/>
-        <w:numPr>
-          <w:ilvl w:val="0"/>
-          <w:numId w:val="9"/>
-        </w:numPr>
-      </w:pPr>
-      <w:r>
-        <w:t xml:space="preserve">Different </w:t>
-      </w:r>
-      <w:r>
-        <w:t xml:space="preserve">order </w:t>
-      </w:r>
-      <w:r>
-        <w:t>properties</w:t>
-      </w:r>
-    </w:p>
-    <w:p>
-      <w:pPr>
-        <w:pStyle w:val="ListParagraph"/>
-        <w:numPr>
-          <w:ilvl w:val="0"/>
-          <w:numId w:val="9"/>
-        </w:numPr>
-      </w:pPr>
-      <w:r>
-        <w:t>Different sign properties</w:t>
-      </w:r>
-    </w:p>
-    <w:p>
-      <w:pPr>
-        <w:pStyle w:val="ListParagraph"/>
-        <w:numPr>
-          <w:ilvl w:val="0"/>
-          <w:numId w:val="9"/>
-        </w:numPr>
-      </w:pPr>
-      <w:r>
-        <w:t>Invalid numeric operation in relative error calculation</w:t>
+        <w:t xml:space="preserve"> case by case.</w:t>
       </w:r>
     </w:p>
     <w:p/>
@@ -2207,15 +2031,376 @@
           </w:p>
         </w:tc>
       </w:tr>
+      <w:tr>
+        <w:trPr>
+          <w:jc w:val="center"/>
+        </w:trPr>
+        <w:tc>
+          <w:tcPr>
+            <w:tcW w:w="2337" w:type="dxa"/>
+          </w:tcPr>
+          <w:p>
+            <w:pPr>
+              <w:jc w:val="left"/>
+              <w:rPr>
+                <w:i/>
+              </w:rPr>
+            </w:pPr>
+            <w:r>
+              <w:rPr>
+                <w:i/>
+              </w:rPr>
+              <w:t>November 4, 2010</w:t>
+            </w:r>
+          </w:p>
+        </w:tc>
+        <w:tc>
+          <w:tcPr>
+            <w:tcW w:w="7743" w:type="dxa"/>
+          </w:tcPr>
+          <w:p>
+            <w:pPr>
+              <w:jc w:val="left"/>
+            </w:pPr>
+            <w:r>
+              <w:t>Version 2 revised after h5diff spec meeting with Peter, Quincey, Elena, Jonathan, and Neil.</w:t>
+            </w:r>
+          </w:p>
+        </w:tc>
+      </w:tr>
     </w:tbl>
     <w:p/>
+    <w:p>
+      <w:pPr>
+        <w:pStyle w:val="Heading"/>
+      </w:pPr>
+      <w:r>
+        <w:t>A</w:t>
+      </w:r>
+      <w:r>
+        <w:t>ppendix</w:t>
+      </w:r>
+      <w:r>
+        <w:t>:  Background Material</w:t>
+      </w:r>
+    </w:p>
+    <w:p>
+      <w:pPr>
+        <w:pStyle w:val="Heading1"/>
+      </w:pPr>
+      <w:r>
+        <w:t>Major issues of h5diff</w:t>
+      </w:r>
+    </w:p>
+    <w:p>
+      <w:proofErr w:type="gramStart"/>
+      <w:r>
+        <w:t>h5diff</w:t>
+      </w:r>
+      <w:proofErr w:type="gramEnd"/>
+      <w:r>
+        <w:t xml:space="preserve"> </w:t>
+      </w:r>
+      <w:r>
+        <w:t>is</w:t>
+      </w:r>
+      <w:r>
+        <w:t xml:space="preserve"> </w:t>
+      </w:r>
+      <w:r>
+        <w:t xml:space="preserve">a </w:t>
+      </w:r>
+      <w:r>
+        <w:t>command line tool that compare two HDF5 files</w:t>
+      </w:r>
+      <w:r>
+        <w:t xml:space="preserve"> or objects</w:t>
+      </w:r>
+      <w:r>
+        <w:t xml:space="preserve"> and report the differences</w:t>
+      </w:r>
+      <w:r>
+        <w:t xml:space="preserve">. The tool provides options on what to compare and how to compare. For details, see the online guide at </w:t>
+      </w:r>
+      <w:hyperlink r:id="rId12" w:anchor="Tools-Diff" w:history="1">
+        <w:r>
+          <w:rPr>
+            <w:rStyle w:val="Hyperlink"/>
+          </w:rPr>
+          <w:t>http://www.hdfgroup.org/HDF5/doc/RM/Tools.html#Tools-Diff</w:t>
+        </w:r>
+      </w:hyperlink>
+      <w:r>
+        <w:t>.</w:t>
+      </w:r>
+    </w:p>
+    <w:p>
+      <w:r>
+        <w:t>This section briefly describes some major issues regarding h5diff. It is not meant to be comprehensive.</w:t>
+      </w:r>
+    </w:p>
+    <w:p>
+      <w:pPr>
+        <w:pStyle w:val="Heading2"/>
+      </w:pPr>
+      <w:r>
+        <w:t>Performance</w:t>
+      </w:r>
+    </w:p>
+    <w:p>
+      <w:r>
+        <w:t xml:space="preserve">Performance problem has been a known issue for h5diff. It is under investigation. One of the causes is from handling </w:t>
+      </w:r>
+      <w:proofErr w:type="spellStart"/>
+      <w:r>
+        <w:t>NaN</w:t>
+      </w:r>
+      <w:proofErr w:type="spellEnd"/>
+      <w:r>
+        <w:t xml:space="preserve">. Current h5diff checks </w:t>
+      </w:r>
+      <w:proofErr w:type="spellStart"/>
+      <w:r>
+        <w:t>NaN</w:t>
+      </w:r>
+      <w:proofErr w:type="spellEnd"/>
+      <w:r>
+        <w:t xml:space="preserve"> values by default. The operation of checking and comparing special values is very time consuming. For datasets without special values, the time was totally wasted. “-N” option is provided so that users can skip checking </w:t>
+      </w:r>
+      <w:proofErr w:type="spellStart"/>
+      <w:r>
+        <w:t>NaN</w:t>
+      </w:r>
+      <w:proofErr w:type="spellEnd"/>
+      <w:r>
+        <w:t>.</w:t>
+      </w:r>
+    </w:p>
+    <w:p>
+      <w:r>
+        <w:t xml:space="preserve">Another performance issues in h5diff is retrieving and checking information of datatypes for each data point.  This can be a major problem for </w:t>
+      </w:r>
+      <w:r>
+        <w:t xml:space="preserve">datasets with </w:t>
+      </w:r>
+      <w:r>
+        <w:t xml:space="preserve">large number of data points since checking datatypes information, such as </w:t>
+      </w:r>
+      <w:proofErr w:type="gramStart"/>
+      <w:r>
+        <w:t>H5Tequal(</w:t>
+      </w:r>
+      <w:proofErr w:type="gramEnd"/>
+      <w:r>
+        <w:t>) and H5Tget_member_type() are very expensive.</w:t>
+      </w:r>
+    </w:p>
+    <w:p>
+      <w:pPr>
+        <w:pStyle w:val="Heading2"/>
+      </w:pPr>
+      <w:r>
+        <w:t>File structure</w:t>
+      </w:r>
+    </w:p>
+    <w:p>
+      <w:r>
+        <w:t xml:space="preserve">Current h5diff does not provide </w:t>
+      </w:r>
+      <w:r>
+        <w:t>options for</w:t>
+      </w:r>
+      <w:r>
+        <w:t xml:space="preserve"> strictly equivalent and loosely equivalent. </w:t>
+      </w:r>
+      <w:proofErr w:type="gramStart"/>
+      <w:r>
+        <w:t>h5diff</w:t>
+      </w:r>
+      <w:proofErr w:type="gramEnd"/>
+      <w:r>
+        <w:t xml:space="preserve"> compares objects ONLY if it finds common objects in both files. If one of the files is an empty hdf5 file, h5diff concludes there is nothing to compare and since no difference has been found, it exits with 0. This is against common practice. E.g., the </w:t>
+      </w:r>
+      <w:proofErr w:type="gramStart"/>
+      <w:r>
+        <w:t>Unix</w:t>
+      </w:r>
+      <w:proofErr w:type="gramEnd"/>
+      <w:r>
+        <w:t xml:space="preserve"> tool, diff, considers the two files are different if ONLY one of them is an empty file. The h5diff behavior will also hide potential error in the testing of the h5copy or h5repack tools since if h5copy generates an empty hdf5 file by mistake, h5diff, as is, will report the error empty file no different from the original file. Therefore, h5diff should report an empty hdf5 file is different from a non-empty hdf5 file.</w:t>
+      </w:r>
+    </w:p>
+    <w:p>
+      <w:r>
+        <w:t xml:space="preserve">A proposal was made to add a new option “-c” as “Contents mode. Objects in both files must match”. In view of the common practice of other comparison tools (e.g., the </w:t>
+      </w:r>
+      <w:proofErr w:type="spellStart"/>
+      <w:r>
+        <w:t>cmp</w:t>
+      </w:r>
+      <w:proofErr w:type="spellEnd"/>
+      <w:r>
+        <w:t xml:space="preserve"> and diff tools in </w:t>
+      </w:r>
+      <w:proofErr w:type="gramStart"/>
+      <w:r>
+        <w:t>Unix</w:t>
+      </w:r>
+      <w:proofErr w:type="gramEnd"/>
+      <w:r>
+        <w:t xml:space="preserve"> systems), it is better to fix h5diff as described in the above paragraph than introducing a new flag.</w:t>
+      </w:r>
+    </w:p>
+    <w:p>
+      <w:pPr>
+        <w:pStyle w:val="Heading2"/>
+      </w:pPr>
+      <w:r>
+        <w:lastRenderedPageBreak/>
+        <w:t xml:space="preserve">Non-Comparable </w:t>
+      </w:r>
+      <w:r>
+        <w:t>d</w:t>
+      </w:r>
+      <w:r>
+        <w:t>atasets</w:t>
+      </w:r>
+    </w:p>
+    <w:p>
+      <w:proofErr w:type="gramStart"/>
+      <w:r>
+        <w:t>h5diff</w:t>
+      </w:r>
+      <w:proofErr w:type="gramEnd"/>
+      <w:r>
+        <w:t xml:space="preserve"> does not compare some dataset objects, for a variety of reasons. When this happens, h5diff prints “Some objects are not comparable” at the end of the program execution. In verbose mode, h5diff also prints the reason(s) why it did not perform the comparison. The following are examples of non-comparable datasets listed in the RFC on non-comparable objects. For details, see the RFC at </w:t>
+      </w:r>
+      <w:hyperlink r:id="rId13" w:history="1">
+        <w:r>
+          <w:rPr>
+            <w:rStyle w:val="Hyperlink"/>
+          </w:rPr>
+          <w:t>https://www.hdfgroup.uiuc.edu/RFC/HDF5/tools/h5diff/RFC_h5diff_NonComparable.pdf</w:t>
+        </w:r>
+      </w:hyperlink>
+      <w:r>
+        <w:t>.</w:t>
+      </w:r>
+    </w:p>
+    <w:p>
+      <w:pPr>
+        <w:pStyle w:val="ListParagraph"/>
+        <w:numPr>
+          <w:ilvl w:val="0"/>
+          <w:numId w:val="9"/>
+        </w:numPr>
+      </w:pPr>
+      <w:r>
+        <w:t>Empty datasets</w:t>
+      </w:r>
+    </w:p>
+    <w:p>
+      <w:pPr>
+        <w:pStyle w:val="ListParagraph"/>
+        <w:numPr>
+          <w:ilvl w:val="0"/>
+          <w:numId w:val="9"/>
+        </w:numPr>
+      </w:pPr>
+      <w:r>
+        <w:t>Different datatype classes or H5T_TIME class or H5T_COMPOUND class</w:t>
+      </w:r>
+    </w:p>
+    <w:p>
+      <w:pPr>
+        <w:pStyle w:val="ListParagraph"/>
+        <w:numPr>
+          <w:ilvl w:val="0"/>
+          <w:numId w:val="9"/>
+        </w:numPr>
+      </w:pPr>
+      <w:r>
+        <w:t xml:space="preserve">Different </w:t>
+      </w:r>
+      <w:proofErr w:type="spellStart"/>
+      <w:r>
+        <w:t>dataspace</w:t>
+      </w:r>
+      <w:proofErr w:type="spellEnd"/>
+      <w:r>
+        <w:t xml:space="preserve"> ranks</w:t>
+      </w:r>
+    </w:p>
+    <w:p>
+      <w:pPr>
+        <w:pStyle w:val="ListParagraph"/>
+        <w:numPr>
+          <w:ilvl w:val="0"/>
+          <w:numId w:val="9"/>
+        </w:numPr>
+      </w:pPr>
+      <w:r>
+        <w:t xml:space="preserve">Different </w:t>
+      </w:r>
+      <w:proofErr w:type="spellStart"/>
+      <w:r>
+        <w:t>dataspace</w:t>
+      </w:r>
+      <w:proofErr w:type="spellEnd"/>
+      <w:r>
+        <w:t xml:space="preserve"> dimensions</w:t>
+      </w:r>
+    </w:p>
+    <w:p>
+      <w:pPr>
+        <w:pStyle w:val="ListParagraph"/>
+        <w:numPr>
+          <w:ilvl w:val="0"/>
+          <w:numId w:val="9"/>
+        </w:numPr>
+      </w:pPr>
+      <w:r>
+        <w:t>Different order properties</w:t>
+      </w:r>
+    </w:p>
+    <w:p>
+      <w:pPr>
+        <w:pStyle w:val="ListParagraph"/>
+        <w:numPr>
+          <w:ilvl w:val="0"/>
+          <w:numId w:val="9"/>
+        </w:numPr>
+      </w:pPr>
+      <w:r>
+        <w:t>Different sign properties</w:t>
+      </w:r>
+    </w:p>
+    <w:p>
+      <w:pPr>
+        <w:pStyle w:val="ListParagraph"/>
+        <w:numPr>
+          <w:ilvl w:val="0"/>
+          <w:numId w:val="9"/>
+        </w:numPr>
+      </w:pPr>
+      <w:r>
+        <w:t>Invalid numeric operation in relative error calculation</w:t>
+      </w:r>
+    </w:p>
+    <w:p>
+      <w:pPr>
+        <w:spacing w:after="0"/>
+      </w:pPr>
+    </w:p>
+    <w:p/>
     <w:sectPr>
-      <w:headerReference w:type="default" r:id="rId15"/>
-      <w:footerReference w:type="default" r:id="rId16"/>
-      <w:headerReference w:type="first" r:id="rId17"/>
-      <w:footerReference w:type="first" r:id="rId18"/>
+      <w:headerReference w:type="default" r:id="rId14"/>
+      <w:footerReference w:type="default" r:id="rId15"/>
+      <w:headerReference w:type="first" r:id="rId16"/>
+      <w:footerReference w:type="first" r:id="rId17"/>
       <w:pgSz w:w="12240" w:h="15840" w:code="1"/>
-      <w:pgMar w:top="1152" w:right="1152" w:bottom="1440" w:left="1152" w:header="432" w:gutter="0"/>
+      <w:pgMar w:top="1152" w:right="1152" w:bottom="1440" w:left="1152" w:header="432" w:footer="720" w:gutter="0"/>
+      <w:cols w:space="720"/>
       <w:titlePg/>
       <w:docGrid w:linePitch="360"/>
     </w:sectPr>
@@ -2224,7 +2409,7 @@
 </file>
 
 <file path=word/endnotes.xml><?xml version="1.0" encoding="utf-8"?>
-<w:endnotes xmlns:mo="http://schemas.microsoft.com/office/mac/office/2008/main" xmlns:ve="http://schemas.openxmlformats.org/markup-compatibility/2006" xmlns:mv="urn:schemas-microsoft-com:mac:vml" xmlns:o="urn:schemas-microsoft-com:office:office" xmlns:r="http://schemas.openxmlformats.org/officeDocument/2006/relationships" xmlns:m="http://schemas.openxmlformats.org/officeDocument/2006/math" xmlns:v="urn:schemas-microsoft-com:vml" xmlns:wp="http://schemas.openxmlformats.org/drawingml/2006/wordprocessingDrawing" xmlns:w10="urn:schemas-microsoft-com:office:word" xmlns:w="http://schemas.openxmlformats.org/wordprocessingml/2006/main" xmlns:wne="http://schemas.microsoft.com/office/word/2006/wordml">
+<w:endnotes xmlns:ve="http://schemas.openxmlformats.org/markup-compatibility/2006" xmlns:o="urn:schemas-microsoft-com:office:office" xmlns:r="http://schemas.openxmlformats.org/officeDocument/2006/relationships" xmlns:m="http://schemas.openxmlformats.org/officeDocument/2006/math" xmlns:v="urn:schemas-microsoft-com:vml" xmlns:wp="http://schemas.openxmlformats.org/drawingml/2006/wordprocessingDrawing" xmlns:w10="urn:schemas-microsoft-com:office:word" xmlns:w="http://schemas.openxmlformats.org/wordprocessingml/2006/main" xmlns:wne="http://schemas.microsoft.com/office/word/2006/wordml">
   <w:endnote w:type="separator" w:id="-1">
     <w:p>
       <w:r>
@@ -2243,7 +2428,7 @@
 </file>
 
 <file path=word/footer1.xml><?xml version="1.0" encoding="utf-8"?>
-<w:ftr xmlns:mo="http://schemas.microsoft.com/office/mac/office/2008/main" xmlns:ve="http://schemas.openxmlformats.org/markup-compatibility/2006" xmlns:mv="urn:schemas-microsoft-com:mac:vml" xmlns:o="urn:schemas-microsoft-com:office:office" xmlns:r="http://schemas.openxmlformats.org/officeDocument/2006/relationships" xmlns:m="http://schemas.openxmlformats.org/officeDocument/2006/math" xmlns:v="urn:schemas-microsoft-com:vml" xmlns:wp="http://schemas.openxmlformats.org/drawingml/2006/wordprocessingDrawing" xmlns:w10="urn:schemas-microsoft-com:office:word" xmlns:w="http://schemas.openxmlformats.org/wordprocessingml/2006/main" xmlns:wne="http://schemas.microsoft.com/office/word/2006/wordml">
+<w:ftr xmlns:ve="http://schemas.openxmlformats.org/markup-compatibility/2006" xmlns:o="urn:schemas-microsoft-com:office:office" xmlns:r="http://schemas.openxmlformats.org/officeDocument/2006/relationships" xmlns:m="http://schemas.openxmlformats.org/officeDocument/2006/math" xmlns:v="urn:schemas-microsoft-com:vml" xmlns:wp="http://schemas.openxmlformats.org/drawingml/2006/wordprocessingDrawing" xmlns:w10="urn:schemas-microsoft-com:office:word" xmlns:w="http://schemas.openxmlformats.org/wordprocessingml/2006/main" xmlns:wne="http://schemas.microsoft.com/office/word/2006/wordml">
   <w:sdt>
     <w:sdtPr>
       <w:id w:val="1478425"/>
@@ -2269,6 +2454,7 @@
             <w:r>
               <w:rPr>
                 <w:noProof/>
+                <w:lang w:eastAsia="zh-CN"/>
               </w:rPr>
               <w:drawing>
                 <wp:anchor distT="0" distB="0" distL="0" distR="0" simplePos="0" relativeHeight="251658240" behindDoc="0" locked="0" layoutInCell="1" allowOverlap="1">
@@ -2333,7 +2519,7 @@
                 <w:rPr>
                   <w:noProof/>
                 </w:rPr>
-                <w:t>6</w:t>
+                <w:t>7</w:t>
               </w:r>
             </w:fldSimple>
           </w:p>
@@ -2345,7 +2531,7 @@
 </file>
 
 <file path=word/footer2.xml><?xml version="1.0" encoding="utf-8"?>
-<w:ftr xmlns:mo="http://schemas.microsoft.com/office/mac/office/2008/main" xmlns:ve="http://schemas.openxmlformats.org/markup-compatibility/2006" xmlns:mv="urn:schemas-microsoft-com:mac:vml" xmlns:o="urn:schemas-microsoft-com:office:office" xmlns:r="http://schemas.openxmlformats.org/officeDocument/2006/relationships" xmlns:m="http://schemas.openxmlformats.org/officeDocument/2006/math" xmlns:v="urn:schemas-microsoft-com:vml" xmlns:wp="http://schemas.openxmlformats.org/drawingml/2006/wordprocessingDrawing" xmlns:w10="urn:schemas-microsoft-com:office:word" xmlns:w="http://schemas.openxmlformats.org/wordprocessingml/2006/main" xmlns:wne="http://schemas.microsoft.com/office/word/2006/wordml">
+<w:ftr xmlns:ve="http://schemas.openxmlformats.org/markup-compatibility/2006" xmlns:o="urn:schemas-microsoft-com:office:office" xmlns:r="http://schemas.openxmlformats.org/officeDocument/2006/relationships" xmlns:m="http://schemas.openxmlformats.org/officeDocument/2006/math" xmlns:v="urn:schemas-microsoft-com:vml" xmlns:wp="http://schemas.openxmlformats.org/drawingml/2006/wordprocessingDrawing" xmlns:w10="urn:schemas-microsoft-com:office:word" xmlns:w="http://schemas.openxmlformats.org/wordprocessingml/2006/main" xmlns:wne="http://schemas.microsoft.com/office/word/2006/wordml">
   <w:sdt>
     <w:sdtPr>
       <w:id w:val="1478483"/>
@@ -2371,6 +2557,7 @@
             <w:r>
               <w:rPr>
                 <w:noProof/>
+                <w:lang w:eastAsia="zh-CN"/>
               </w:rPr>
               <w:drawing>
                 <wp:anchor distT="0" distB="0" distL="0" distR="0" simplePos="0" relativeHeight="251660288" behindDoc="0" locked="0" layoutInCell="1" allowOverlap="1">
@@ -2435,7 +2622,7 @@
                 <w:rPr>
                   <w:noProof/>
                 </w:rPr>
-                <w:t>6</w:t>
+                <w:t>7</w:t>
               </w:r>
             </w:fldSimple>
           </w:p>
@@ -2447,7 +2634,7 @@
 </file>
 
 <file path=word/footnotes.xml><?xml version="1.0" encoding="utf-8"?>
-<w:footnotes xmlns:mo="http://schemas.microsoft.com/office/mac/office/2008/main" xmlns:ve="http://schemas.openxmlformats.org/markup-compatibility/2006" xmlns:mv="urn:schemas-microsoft-com:mac:vml" xmlns:o="urn:schemas-microsoft-com:office:office" xmlns:r="http://schemas.openxmlformats.org/officeDocument/2006/relationships" xmlns:m="http://schemas.openxmlformats.org/officeDocument/2006/math" xmlns:v="urn:schemas-microsoft-com:vml" xmlns:wp="http://schemas.openxmlformats.org/drawingml/2006/wordprocessingDrawing" xmlns:w10="urn:schemas-microsoft-com:office:word" xmlns:w="http://schemas.openxmlformats.org/wordprocessingml/2006/main" xmlns:wne="http://schemas.microsoft.com/office/word/2006/wordml">
+<w:footnotes xmlns:ve="http://schemas.openxmlformats.org/markup-compatibility/2006" xmlns:o="urn:schemas-microsoft-com:office:office" xmlns:r="http://schemas.openxmlformats.org/officeDocument/2006/relationships" xmlns:m="http://schemas.openxmlformats.org/officeDocument/2006/math" xmlns:v="urn:schemas-microsoft-com:vml" xmlns:wp="http://schemas.openxmlformats.org/drawingml/2006/wordprocessingDrawing" xmlns:w10="urn:schemas-microsoft-com:office:word" xmlns:w="http://schemas.openxmlformats.org/wordprocessingml/2006/main" xmlns:wne="http://schemas.microsoft.com/office/word/2006/wordml">
   <w:footnote w:type="separator" w:id="-1">
     <w:p>
       <w:r>
@@ -2466,13 +2653,16 @@
 </file>
 
 <file path=word/header1.xml><?xml version="1.0" encoding="utf-8"?>
-<w:hdr xmlns:mo="http://schemas.microsoft.com/office/mac/office/2008/main" xmlns:ve="http://schemas.openxmlformats.org/markup-compatibility/2006" xmlns:mv="urn:schemas-microsoft-com:mac:vml" xmlns:o="urn:schemas-microsoft-com:office:office" xmlns:r="http://schemas.openxmlformats.org/officeDocument/2006/relationships" xmlns:m="http://schemas.openxmlformats.org/officeDocument/2006/math" xmlns:v="urn:schemas-microsoft-com:vml" xmlns:wp="http://schemas.openxmlformats.org/drawingml/2006/wordprocessingDrawing" xmlns:w10="urn:schemas-microsoft-com:office:word" xmlns:w="http://schemas.openxmlformats.org/wordprocessingml/2006/main" xmlns:wne="http://schemas.microsoft.com/office/word/2006/wordml">
+<w:hdr xmlns:ve="http://schemas.openxmlformats.org/markup-compatibility/2006" xmlns:o="urn:schemas-microsoft-com:office:office" xmlns:r="http://schemas.openxmlformats.org/officeDocument/2006/relationships" xmlns:m="http://schemas.openxmlformats.org/officeDocument/2006/math" xmlns:v="urn:schemas-microsoft-com:vml" xmlns:wp="http://schemas.openxmlformats.org/drawingml/2006/wordprocessingDrawing" xmlns:w10="urn:schemas-microsoft-com:office:word" xmlns:w="http://schemas.openxmlformats.org/wordprocessingml/2006/main" xmlns:wne="http://schemas.microsoft.com/office/word/2006/wordml">
   <w:p>
     <w:pPr>
       <w:pStyle w:val="THGHeader2"/>
     </w:pPr>
     <w:r>
-      <w:t>October 18, 2010</w:t>
+      <w:t>November 4</w:t>
+    </w:r>
+    <w:r>
+      <w:t>, 2010</w:t>
     </w:r>
     <w:r>
       <w:ptab w:relativeTo="margin" w:alignment="center" w:leader="none"/>
@@ -2481,20 +2671,29 @@
       <w:ptab w:relativeTo="margin" w:alignment="right" w:leader="none"/>
     </w:r>
     <w:r>
-      <w:t>RFC THG 2010-10-18.v1</w:t>
+      <w:t>RFC THG 2010-10-18.</w:t>
+    </w:r>
+    <w:r>
+      <w:t>v</w:t>
+    </w:r>
+    <w:r>
+      <w:t>2</w:t>
     </w:r>
   </w:p>
 </w:hdr>
 </file>
 
 <file path=word/header2.xml><?xml version="1.0" encoding="utf-8"?>
-<w:hdr xmlns:mo="http://schemas.microsoft.com/office/mac/office/2008/main" xmlns:ve="http://schemas.openxmlformats.org/markup-compatibility/2006" xmlns:mv="urn:schemas-microsoft-com:mac:vml" xmlns:o="urn:schemas-microsoft-com:office:office" xmlns:r="http://schemas.openxmlformats.org/officeDocument/2006/relationships" xmlns:m="http://schemas.openxmlformats.org/officeDocument/2006/math" xmlns:v="urn:schemas-microsoft-com:vml" xmlns:wp="http://schemas.openxmlformats.org/drawingml/2006/wordprocessingDrawing" xmlns:w10="urn:schemas-microsoft-com:office:word" xmlns:w="http://schemas.openxmlformats.org/wordprocessingml/2006/main" xmlns:wne="http://schemas.microsoft.com/office/word/2006/wordml">
+<w:hdr xmlns:ve="http://schemas.openxmlformats.org/markup-compatibility/2006" xmlns:o="urn:schemas-microsoft-com:office:office" xmlns:r="http://schemas.openxmlformats.org/officeDocument/2006/relationships" xmlns:m="http://schemas.openxmlformats.org/officeDocument/2006/math" xmlns:v="urn:schemas-microsoft-com:vml" xmlns:wp="http://schemas.openxmlformats.org/drawingml/2006/wordprocessingDrawing" xmlns:w10="urn:schemas-microsoft-com:office:word" xmlns:w="http://schemas.openxmlformats.org/wordprocessingml/2006/main" xmlns:wne="http://schemas.microsoft.com/office/word/2006/wordml">
   <w:p>
     <w:pPr>
       <w:pStyle w:val="THGHeader"/>
     </w:pPr>
     <w:r>
-      <w:t>October 18, 2010</w:t>
+      <w:t>November 4</w:t>
+    </w:r>
+    <w:r>
+      <w:t>, 2010</w:t>
     </w:r>
     <w:r>
       <w:ptab w:relativeTo="margin" w:alignment="center" w:leader="none"/>
@@ -2503,14 +2702,20 @@
       <w:ptab w:relativeTo="margin" w:alignment="right" w:leader="none"/>
     </w:r>
     <w:r>
-      <w:t>RFC THG 2010-10-18.v1</w:t>
+      <w:t>RFC THG 2010-10-18.</w:t>
+    </w:r>
+    <w:r>
+      <w:t>v</w:t>
+    </w:r>
+    <w:r>
+      <w:t>2</w:t>
     </w:r>
   </w:p>
 </w:hdr>
 </file>
 
 <file path=word/numbering.xml><?xml version="1.0" encoding="utf-8"?>
-<w:numbering xmlns:mo="http://schemas.microsoft.com/office/mac/office/2008/main" xmlns:ve="http://schemas.openxmlformats.org/markup-compatibility/2006" xmlns:mv="urn:schemas-microsoft-com:mac:vml" xmlns:o="urn:schemas-microsoft-com:office:office" xmlns:r="http://schemas.openxmlformats.org/officeDocument/2006/relationships" xmlns:m="http://schemas.openxmlformats.org/officeDocument/2006/math" xmlns:v="urn:schemas-microsoft-com:vml" xmlns:wp="http://schemas.openxmlformats.org/drawingml/2006/wordprocessingDrawing" xmlns:w10="urn:schemas-microsoft-com:office:word" xmlns:w="http://schemas.openxmlformats.org/wordprocessingml/2006/main" xmlns:wne="http://schemas.microsoft.com/office/word/2006/wordml">
+<w:numbering xmlns:ve="http://schemas.openxmlformats.org/markup-compatibility/2006" xmlns:o="urn:schemas-microsoft-com:office:office" xmlns:r="http://schemas.openxmlformats.org/officeDocument/2006/relationships" xmlns:m="http://schemas.openxmlformats.org/officeDocument/2006/math" xmlns:v="urn:schemas-microsoft-com:vml" xmlns:wp="http://schemas.openxmlformats.org/drawingml/2006/wordprocessingDrawing" xmlns:w10="urn:schemas-microsoft-com:office:word" xmlns:w="http://schemas.openxmlformats.org/wordprocessingml/2006/main" xmlns:wne="http://schemas.microsoft.com/office/word/2006/wordml">
   <w:abstractNum w:abstractNumId="0">
     <w:nsid w:val="FFFFFF7C"/>
     <w:multiLevelType w:val="singleLevel"/>
@@ -2572,6 +2777,119 @@
     </w:lvl>
   </w:abstractNum>
   <w:abstractNum w:abstractNumId="4">
+    <w:nsid w:val="039B120F"/>
+    <w:multiLevelType w:val="hybridMultilevel"/>
+    <w:tmpl w:val="D43C9A08"/>
+    <w:lvl w:ilvl="0" w:tplc="04090001">
+      <w:start w:val="1"/>
+      <w:numFmt w:val="bullet"/>
+      <w:lvlText w:val=""/>
+      <w:lvlJc w:val="left"/>
+      <w:pPr>
+        <w:ind w:left="720" w:hanging="360"/>
+      </w:pPr>
+      <w:rPr>
+        <w:rFonts w:ascii="Symbol" w:hAnsi="Symbol" w:hint="default"/>
+      </w:rPr>
+    </w:lvl>
+    <w:lvl w:ilvl="1" w:tplc="04090003" w:tentative="1">
+      <w:start w:val="1"/>
+      <w:numFmt w:val="bullet"/>
+      <w:lvlText w:val="o"/>
+      <w:lvlJc w:val="left"/>
+      <w:pPr>
+        <w:ind w:left="1440" w:hanging="360"/>
+      </w:pPr>
+      <w:rPr>
+        <w:rFonts w:ascii="Courier New" w:hAnsi="Courier New" w:cs="Courier New" w:hint="default"/>
+      </w:rPr>
+    </w:lvl>
+    <w:lvl w:ilvl="2" w:tplc="04090005" w:tentative="1">
+      <w:start w:val="1"/>
+      <w:numFmt w:val="bullet"/>
+      <w:lvlText w:val=""/>
+      <w:lvlJc w:val="left"/>
+      <w:pPr>
+        <w:ind w:left="2160" w:hanging="360"/>
+      </w:pPr>
+      <w:rPr>
+        <w:rFonts w:ascii="Wingdings" w:hAnsi="Wingdings" w:hint="default"/>
+      </w:rPr>
+    </w:lvl>
+    <w:lvl w:ilvl="3" w:tplc="04090001" w:tentative="1">
+      <w:start w:val="1"/>
+      <w:numFmt w:val="bullet"/>
+      <w:lvlText w:val=""/>
+      <w:lvlJc w:val="left"/>
+      <w:pPr>
+        <w:ind w:left="2880" w:hanging="360"/>
+      </w:pPr>
+      <w:rPr>
+        <w:rFonts w:ascii="Symbol" w:hAnsi="Symbol" w:hint="default"/>
+      </w:rPr>
+    </w:lvl>
+    <w:lvl w:ilvl="4" w:tplc="04090003" w:tentative="1">
+      <w:start w:val="1"/>
+      <w:numFmt w:val="bullet"/>
+      <w:lvlText w:val="o"/>
+      <w:lvlJc w:val="left"/>
+      <w:pPr>
+        <w:ind w:left="3600" w:hanging="360"/>
+      </w:pPr>
+      <w:rPr>
+        <w:rFonts w:ascii="Courier New" w:hAnsi="Courier New" w:cs="Courier New" w:hint="default"/>
+      </w:rPr>
+    </w:lvl>
+    <w:lvl w:ilvl="5" w:tplc="04090005" w:tentative="1">
+      <w:start w:val="1"/>
+      <w:numFmt w:val="bullet"/>
+      <w:lvlText w:val=""/>
+      <w:lvlJc w:val="left"/>
+      <w:pPr>
+        <w:ind w:left="4320" w:hanging="360"/>
+      </w:pPr>
+      <w:rPr>
+        <w:rFonts w:ascii="Wingdings" w:hAnsi="Wingdings" w:hint="default"/>
+      </w:rPr>
+    </w:lvl>
+    <w:lvl w:ilvl="6" w:tplc="04090001" w:tentative="1">
+      <w:start w:val="1"/>
+      <w:numFmt w:val="bullet"/>
+      <w:lvlText w:val=""/>
+      <w:lvlJc w:val="left"/>
+      <w:pPr>
+        <w:ind w:left="5040" w:hanging="360"/>
+      </w:pPr>
+      <w:rPr>
+        <w:rFonts w:ascii="Symbol" w:hAnsi="Symbol" w:hint="default"/>
+      </w:rPr>
+    </w:lvl>
+    <w:lvl w:ilvl="7" w:tplc="04090003" w:tentative="1">
+      <w:start w:val="1"/>
+      <w:numFmt w:val="bullet"/>
+      <w:lvlText w:val="o"/>
+      <w:lvlJc w:val="left"/>
+      <w:pPr>
+        <w:ind w:left="5760" w:hanging="360"/>
+      </w:pPr>
+      <w:rPr>
+        <w:rFonts w:ascii="Courier New" w:hAnsi="Courier New" w:cs="Courier New" w:hint="default"/>
+      </w:rPr>
+    </w:lvl>
+    <w:lvl w:ilvl="8" w:tplc="04090005" w:tentative="1">
+      <w:start w:val="1"/>
+      <w:numFmt w:val="bullet"/>
+      <w:lvlText w:val=""/>
+      <w:lvlJc w:val="left"/>
+      <w:pPr>
+        <w:ind w:left="6480" w:hanging="360"/>
+      </w:pPr>
+      <w:rPr>
+        <w:rFonts w:ascii="Wingdings" w:hAnsi="Wingdings" w:hint="default"/>
+      </w:rPr>
+    </w:lvl>
+  </w:abstractNum>
+  <w:abstractNum w:abstractNumId="5">
     <w:nsid w:val="03CF5613"/>
     <w:multiLevelType w:val="hybridMultilevel"/>
     <w:tmpl w:val="C21C4ECC"/>
@@ -2684,7 +3002,7 @@
       </w:rPr>
     </w:lvl>
   </w:abstractNum>
-  <w:abstractNum w:abstractNumId="5">
+  <w:abstractNum w:abstractNumId="6">
     <w:nsid w:val="058E4674"/>
     <w:multiLevelType w:val="hybridMultilevel"/>
     <w:tmpl w:val="D2D839CC"/>
@@ -2800,7 +3118,7 @@
       </w:rPr>
     </w:lvl>
   </w:abstractNum>
-  <w:abstractNum w:abstractNumId="6">
+  <w:abstractNum w:abstractNumId="7">
     <w:nsid w:val="05E55CAF"/>
     <w:multiLevelType w:val="hybridMultilevel"/>
     <w:tmpl w:val="BCACA7B2"/>
@@ -2913,7 +3231,7 @@
       </w:rPr>
     </w:lvl>
   </w:abstractNum>
-  <w:abstractNum w:abstractNumId="7">
+  <w:abstractNum w:abstractNumId="8">
     <w:nsid w:val="07591A68"/>
     <w:multiLevelType w:val="multilevel"/>
     <w:tmpl w:val="AADC334A"/>
@@ -3016,7 +3334,7 @@
       </w:pPr>
     </w:lvl>
   </w:abstractNum>
-  <w:abstractNum w:abstractNumId="8">
+  <w:abstractNum w:abstractNumId="9">
     <w:nsid w:val="07C241E7"/>
     <w:multiLevelType w:val="hybridMultilevel"/>
     <w:tmpl w:val="F14A6338"/>
@@ -3129,7 +3447,7 @@
       </w:rPr>
     </w:lvl>
   </w:abstractNum>
-  <w:abstractNum w:abstractNumId="9">
+  <w:abstractNum w:abstractNumId="10">
     <w:nsid w:val="0AC85240"/>
     <w:multiLevelType w:val="multilevel"/>
     <w:tmpl w:val="68D63574"/>
@@ -3242,7 +3560,7 @@
       </w:pPr>
     </w:lvl>
   </w:abstractNum>
-  <w:abstractNum w:abstractNumId="10">
+  <w:abstractNum w:abstractNumId="11">
     <w:nsid w:val="113F494C"/>
     <w:multiLevelType w:val="hybridMultilevel"/>
     <w:tmpl w:val="A5A08A9E"/>
@@ -3356,7 +3674,7 @@
       </w:rPr>
     </w:lvl>
   </w:abstractNum>
-  <w:abstractNum w:abstractNumId="11">
+  <w:abstractNum w:abstractNumId="12">
     <w:nsid w:val="137A7568"/>
     <w:multiLevelType w:val="hybridMultilevel"/>
     <w:tmpl w:val="F43AD724"/>
@@ -3469,7 +3787,7 @@
       </w:rPr>
     </w:lvl>
   </w:abstractNum>
-  <w:abstractNum w:abstractNumId="12">
+  <w:abstractNum w:abstractNumId="13">
     <w:nsid w:val="13A30D98"/>
     <w:multiLevelType w:val="hybridMultilevel"/>
     <w:tmpl w:val="4D96EA2A"/>
@@ -3485,12 +3803,238 @@
         <w:rFonts w:hint="default"/>
       </w:rPr>
     </w:lvl>
+    <w:lvl w:ilvl="1" w:tplc="04090003">
+      <w:start w:val="1"/>
+      <w:numFmt w:val="bullet"/>
+      <w:lvlText w:val="o"/>
+      <w:lvlJc w:val="left"/>
+      <w:pPr>
+        <w:ind w:left="1440" w:hanging="360"/>
+      </w:pPr>
+      <w:rPr>
+        <w:rFonts w:ascii="Courier New" w:hAnsi="Courier New" w:cs="Courier New" w:hint="default"/>
+      </w:rPr>
+    </w:lvl>
+    <w:lvl w:ilvl="2" w:tplc="04090005" w:tentative="1">
+      <w:start w:val="1"/>
+      <w:numFmt w:val="bullet"/>
+      <w:lvlText w:val=""/>
+      <w:lvlJc w:val="left"/>
+      <w:pPr>
+        <w:ind w:left="2160" w:hanging="360"/>
+      </w:pPr>
+      <w:rPr>
+        <w:rFonts w:ascii="Wingdings" w:hAnsi="Wingdings" w:hint="default"/>
+      </w:rPr>
+    </w:lvl>
+    <w:lvl w:ilvl="3" w:tplc="04090001" w:tentative="1">
+      <w:start w:val="1"/>
+      <w:numFmt w:val="bullet"/>
+      <w:lvlText w:val=""/>
+      <w:lvlJc w:val="left"/>
+      <w:pPr>
+        <w:ind w:left="2880" w:hanging="360"/>
+      </w:pPr>
+      <w:rPr>
+        <w:rFonts w:ascii="Symbol" w:hAnsi="Symbol" w:hint="default"/>
+      </w:rPr>
+    </w:lvl>
+    <w:lvl w:ilvl="4" w:tplc="04090003" w:tentative="1">
+      <w:start w:val="1"/>
+      <w:numFmt w:val="bullet"/>
+      <w:lvlText w:val="o"/>
+      <w:lvlJc w:val="left"/>
+      <w:pPr>
+        <w:ind w:left="3600" w:hanging="360"/>
+      </w:pPr>
+      <w:rPr>
+        <w:rFonts w:ascii="Courier New" w:hAnsi="Courier New" w:cs="Courier New" w:hint="default"/>
+      </w:rPr>
+    </w:lvl>
+    <w:lvl w:ilvl="5" w:tplc="04090005" w:tentative="1">
+      <w:start w:val="1"/>
+      <w:numFmt w:val="bullet"/>
+      <w:lvlText w:val=""/>
+      <w:lvlJc w:val="left"/>
+      <w:pPr>
+        <w:ind w:left="4320" w:hanging="360"/>
+      </w:pPr>
+      <w:rPr>
+        <w:rFonts w:ascii="Wingdings" w:hAnsi="Wingdings" w:hint="default"/>
+      </w:rPr>
+    </w:lvl>
+    <w:lvl w:ilvl="6" w:tplc="04090001" w:tentative="1">
+      <w:start w:val="1"/>
+      <w:numFmt w:val="bullet"/>
+      <w:lvlText w:val=""/>
+      <w:lvlJc w:val="left"/>
+      <w:pPr>
+        <w:ind w:left="5040" w:hanging="360"/>
+      </w:pPr>
+      <w:rPr>
+        <w:rFonts w:ascii="Symbol" w:hAnsi="Symbol" w:hint="default"/>
+      </w:rPr>
+    </w:lvl>
+    <w:lvl w:ilvl="7" w:tplc="04090003" w:tentative="1">
+      <w:start w:val="1"/>
+      <w:numFmt w:val="bullet"/>
+      <w:lvlText w:val="o"/>
+      <w:lvlJc w:val="left"/>
+      <w:pPr>
+        <w:ind w:left="5760" w:hanging="360"/>
+      </w:pPr>
+      <w:rPr>
+        <w:rFonts w:ascii="Courier New" w:hAnsi="Courier New" w:cs="Courier New" w:hint="default"/>
+      </w:rPr>
+    </w:lvl>
+    <w:lvl w:ilvl="8" w:tplc="04090005" w:tentative="1">
+      <w:start w:val="1"/>
+      <w:numFmt w:val="bullet"/>
+      <w:lvlText w:val=""/>
+      <w:lvlJc w:val="left"/>
+      <w:pPr>
+        <w:ind w:left="6480" w:hanging="360"/>
+      </w:pPr>
+      <w:rPr>
+        <w:rFonts w:ascii="Wingdings" w:hAnsi="Wingdings" w:hint="default"/>
+      </w:rPr>
+    </w:lvl>
+  </w:abstractNum>
+  <w:abstractNum w:abstractNumId="14">
+    <w:nsid w:val="16D21E21"/>
+    <w:multiLevelType w:val="hybridMultilevel"/>
+    <w:tmpl w:val="D6DC3E8A"/>
+    <w:lvl w:ilvl="0" w:tplc="04090001">
+      <w:start w:val="1"/>
+      <w:numFmt w:val="bullet"/>
+      <w:lvlText w:val=""/>
+      <w:lvlJc w:val="left"/>
+      <w:pPr>
+        <w:ind w:left="770" w:hanging="360"/>
+      </w:pPr>
+      <w:rPr>
+        <w:rFonts w:ascii="Symbol" w:hAnsi="Symbol" w:hint="default"/>
+      </w:rPr>
+    </w:lvl>
     <w:lvl w:ilvl="1" w:tplc="04090003" w:tentative="1">
       <w:start w:val="1"/>
       <w:numFmt w:val="bullet"/>
       <w:lvlText w:val="o"/>
       <w:lvlJc w:val="left"/>
       <w:pPr>
+        <w:ind w:left="1490" w:hanging="360"/>
+      </w:pPr>
+      <w:rPr>
+        <w:rFonts w:ascii="Courier New" w:hAnsi="Courier New" w:cs="Courier New" w:hint="default"/>
+      </w:rPr>
+    </w:lvl>
+    <w:lvl w:ilvl="2" w:tplc="04090005" w:tentative="1">
+      <w:start w:val="1"/>
+      <w:numFmt w:val="bullet"/>
+      <w:lvlText w:val=""/>
+      <w:lvlJc w:val="left"/>
+      <w:pPr>
+        <w:ind w:left="2210" w:hanging="360"/>
+      </w:pPr>
+      <w:rPr>
+        <w:rFonts w:ascii="Wingdings" w:hAnsi="Wingdings" w:hint="default"/>
+      </w:rPr>
+    </w:lvl>
+    <w:lvl w:ilvl="3" w:tplc="04090001" w:tentative="1">
+      <w:start w:val="1"/>
+      <w:numFmt w:val="bullet"/>
+      <w:lvlText w:val=""/>
+      <w:lvlJc w:val="left"/>
+      <w:pPr>
+        <w:ind w:left="2930" w:hanging="360"/>
+      </w:pPr>
+      <w:rPr>
+        <w:rFonts w:ascii="Symbol" w:hAnsi="Symbol" w:hint="default"/>
+      </w:rPr>
+    </w:lvl>
+    <w:lvl w:ilvl="4" w:tplc="04090003" w:tentative="1">
+      <w:start w:val="1"/>
+      <w:numFmt w:val="bullet"/>
+      <w:lvlText w:val="o"/>
+      <w:lvlJc w:val="left"/>
+      <w:pPr>
+        <w:ind w:left="3650" w:hanging="360"/>
+      </w:pPr>
+      <w:rPr>
+        <w:rFonts w:ascii="Courier New" w:hAnsi="Courier New" w:cs="Courier New" w:hint="default"/>
+      </w:rPr>
+    </w:lvl>
+    <w:lvl w:ilvl="5" w:tplc="04090005" w:tentative="1">
+      <w:start w:val="1"/>
+      <w:numFmt w:val="bullet"/>
+      <w:lvlText w:val=""/>
+      <w:lvlJc w:val="left"/>
+      <w:pPr>
+        <w:ind w:left="4370" w:hanging="360"/>
+      </w:pPr>
+      <w:rPr>
+        <w:rFonts w:ascii="Wingdings" w:hAnsi="Wingdings" w:hint="default"/>
+      </w:rPr>
+    </w:lvl>
+    <w:lvl w:ilvl="6" w:tplc="04090001" w:tentative="1">
+      <w:start w:val="1"/>
+      <w:numFmt w:val="bullet"/>
+      <w:lvlText w:val=""/>
+      <w:lvlJc w:val="left"/>
+      <w:pPr>
+        <w:ind w:left="5090" w:hanging="360"/>
+      </w:pPr>
+      <w:rPr>
+        <w:rFonts w:ascii="Symbol" w:hAnsi="Symbol" w:hint="default"/>
+      </w:rPr>
+    </w:lvl>
+    <w:lvl w:ilvl="7" w:tplc="04090003" w:tentative="1">
+      <w:start w:val="1"/>
+      <w:numFmt w:val="bullet"/>
+      <w:lvlText w:val="o"/>
+      <w:lvlJc w:val="left"/>
+      <w:pPr>
+        <w:ind w:left="5810" w:hanging="360"/>
+      </w:pPr>
+      <w:rPr>
+        <w:rFonts w:ascii="Courier New" w:hAnsi="Courier New" w:cs="Courier New" w:hint="default"/>
+      </w:rPr>
+    </w:lvl>
+    <w:lvl w:ilvl="8" w:tplc="04090005" w:tentative="1">
+      <w:start w:val="1"/>
+      <w:numFmt w:val="bullet"/>
+      <w:lvlText w:val=""/>
+      <w:lvlJc w:val="left"/>
+      <w:pPr>
+        <w:ind w:left="6530" w:hanging="360"/>
+      </w:pPr>
+      <w:rPr>
+        <w:rFonts w:ascii="Wingdings" w:hAnsi="Wingdings" w:hint="default"/>
+      </w:rPr>
+    </w:lvl>
+  </w:abstractNum>
+  <w:abstractNum w:abstractNumId="15">
+    <w:nsid w:val="172D49D2"/>
+    <w:multiLevelType w:val="hybridMultilevel"/>
+    <w:tmpl w:val="96DCF55A"/>
+    <w:lvl w:ilvl="0" w:tplc="04090001">
+      <w:start w:val="1"/>
+      <w:numFmt w:val="bullet"/>
+      <w:lvlText w:val=""/>
+      <w:lvlJc w:val="left"/>
+      <w:pPr>
+        <w:ind w:left="720" w:hanging="360"/>
+      </w:pPr>
+      <w:rPr>
+        <w:rFonts w:ascii="Symbol" w:hAnsi="Symbol" w:hint="default"/>
+      </w:rPr>
+    </w:lvl>
+    <w:lvl w:ilvl="1" w:tplc="04090003" w:tentative="1">
+      <w:start w:val="1"/>
+      <w:numFmt w:val="bullet"/>
+      <w:lvlText w:val="o"/>
+      <w:lvlJc w:val="left"/>
+      <w:pPr>
         <w:ind w:left="1440" w:hanging="360"/>
       </w:pPr>
       <w:rPr>
@@ -3582,7 +4126,7 @@
       </w:rPr>
     </w:lvl>
   </w:abstractNum>
-  <w:abstractNum w:abstractNumId="13">
+  <w:abstractNum w:abstractNumId="16">
     <w:nsid w:val="1F732E08"/>
     <w:multiLevelType w:val="hybridMultilevel"/>
     <w:tmpl w:val="4A0E932A"/>
@@ -3669,7 +4213,120 @@
       </w:pPr>
     </w:lvl>
   </w:abstractNum>
-  <w:abstractNum w:abstractNumId="14">
+  <w:abstractNum w:abstractNumId="17">
+    <w:nsid w:val="2379155A"/>
+    <w:multiLevelType w:val="hybridMultilevel"/>
+    <w:tmpl w:val="A9964F82"/>
+    <w:lvl w:ilvl="0" w:tplc="04090001">
+      <w:start w:val="1"/>
+      <w:numFmt w:val="bullet"/>
+      <w:lvlText w:val=""/>
+      <w:lvlJc w:val="left"/>
+      <w:pPr>
+        <w:ind w:left="720" w:hanging="360"/>
+      </w:pPr>
+      <w:rPr>
+        <w:rFonts w:ascii="Symbol" w:hAnsi="Symbol" w:hint="default"/>
+      </w:rPr>
+    </w:lvl>
+    <w:lvl w:ilvl="1" w:tplc="04090003" w:tentative="1">
+      <w:start w:val="1"/>
+      <w:numFmt w:val="bullet"/>
+      <w:lvlText w:val="o"/>
+      <w:lvlJc w:val="left"/>
+      <w:pPr>
+        <w:ind w:left="1440" w:hanging="360"/>
+      </w:pPr>
+      <w:rPr>
+        <w:rFonts w:ascii="Courier New" w:hAnsi="Courier New" w:cs="Courier New" w:hint="default"/>
+      </w:rPr>
+    </w:lvl>
+    <w:lvl w:ilvl="2" w:tplc="04090005" w:tentative="1">
+      <w:start w:val="1"/>
+      <w:numFmt w:val="bullet"/>
+      <w:lvlText w:val=""/>
+      <w:lvlJc w:val="left"/>
+      <w:pPr>
+        <w:ind w:left="2160" w:hanging="360"/>
+      </w:pPr>
+      <w:rPr>
+        <w:rFonts w:ascii="Wingdings" w:hAnsi="Wingdings" w:hint="default"/>
+      </w:rPr>
+    </w:lvl>
+    <w:lvl w:ilvl="3" w:tplc="04090001" w:tentative="1">
+      <w:start w:val="1"/>
+      <w:numFmt w:val="bullet"/>
+      <w:lvlText w:val=""/>
+      <w:lvlJc w:val="left"/>
+      <w:pPr>
+        <w:ind w:left="2880" w:hanging="360"/>
+      </w:pPr>
+      <w:rPr>
+        <w:rFonts w:ascii="Symbol" w:hAnsi="Symbol" w:hint="default"/>
+      </w:rPr>
+    </w:lvl>
+    <w:lvl w:ilvl="4" w:tplc="04090003" w:tentative="1">
+      <w:start w:val="1"/>
+      <w:numFmt w:val="bullet"/>
+      <w:lvlText w:val="o"/>
+      <w:lvlJc w:val="left"/>
+      <w:pPr>
+        <w:ind w:left="3600" w:hanging="360"/>
+      </w:pPr>
+      <w:rPr>
+        <w:rFonts w:ascii="Courier New" w:hAnsi="Courier New" w:cs="Courier New" w:hint="default"/>
+      </w:rPr>
+    </w:lvl>
+    <w:lvl w:ilvl="5" w:tplc="04090005" w:tentative="1">
+      <w:start w:val="1"/>
+      <w:numFmt w:val="bullet"/>
+      <w:lvlText w:val=""/>
+      <w:lvlJc w:val="left"/>
+      <w:pPr>
+        <w:ind w:left="4320" w:hanging="360"/>
+      </w:pPr>
+      <w:rPr>
+        <w:rFonts w:ascii="Wingdings" w:hAnsi="Wingdings" w:hint="default"/>
+      </w:rPr>
+    </w:lvl>
+    <w:lvl w:ilvl="6" w:tplc="04090001" w:tentative="1">
+      <w:start w:val="1"/>
+      <w:numFmt w:val="bullet"/>
+      <w:lvlText w:val=""/>
+      <w:lvlJc w:val="left"/>
+      <w:pPr>
+        <w:ind w:left="5040" w:hanging="360"/>
+      </w:pPr>
+      <w:rPr>
+        <w:rFonts w:ascii="Symbol" w:hAnsi="Symbol" w:hint="default"/>
+      </w:rPr>
+    </w:lvl>
+    <w:lvl w:ilvl="7" w:tplc="04090003" w:tentative="1">
+      <w:start w:val="1"/>
+      <w:numFmt w:val="bullet"/>
+      <w:lvlText w:val="o"/>
+      <w:lvlJc w:val="left"/>
+      <w:pPr>
+        <w:ind w:left="5760" w:hanging="360"/>
+      </w:pPr>
+      <w:rPr>
+        <w:rFonts w:ascii="Courier New" w:hAnsi="Courier New" w:cs="Courier New" w:hint="default"/>
+      </w:rPr>
+    </w:lvl>
+    <w:lvl w:ilvl="8" w:tplc="04090005" w:tentative="1">
+      <w:start w:val="1"/>
+      <w:numFmt w:val="bullet"/>
+      <w:lvlText w:val=""/>
+      <w:lvlJc w:val="left"/>
+      <w:pPr>
+        <w:ind w:left="6480" w:hanging="360"/>
+      </w:pPr>
+      <w:rPr>
+        <w:rFonts w:ascii="Wingdings" w:hAnsi="Wingdings" w:hint="default"/>
+      </w:rPr>
+    </w:lvl>
+  </w:abstractNum>
+  <w:abstractNum w:abstractNumId="18">
     <w:nsid w:val="39DD0D87"/>
     <w:multiLevelType w:val="hybridMultilevel"/>
     <w:tmpl w:val="4E7C5722"/>
@@ -3782,7 +4439,120 @@
       </w:rPr>
     </w:lvl>
   </w:abstractNum>
-  <w:abstractNum w:abstractNumId="15">
+  <w:abstractNum w:abstractNumId="19">
+    <w:nsid w:val="441472C5"/>
+    <w:multiLevelType w:val="hybridMultilevel"/>
+    <w:tmpl w:val="666A6D72"/>
+    <w:lvl w:ilvl="0" w:tplc="04090001">
+      <w:start w:val="1"/>
+      <w:numFmt w:val="bullet"/>
+      <w:lvlText w:val=""/>
+      <w:lvlJc w:val="left"/>
+      <w:pPr>
+        <w:ind w:left="720" w:hanging="360"/>
+      </w:pPr>
+      <w:rPr>
+        <w:rFonts w:ascii="Symbol" w:hAnsi="Symbol" w:hint="default"/>
+      </w:rPr>
+    </w:lvl>
+    <w:lvl w:ilvl="1" w:tplc="04090003" w:tentative="1">
+      <w:start w:val="1"/>
+      <w:numFmt w:val="bullet"/>
+      <w:lvlText w:val="o"/>
+      <w:lvlJc w:val="left"/>
+      <w:pPr>
+        <w:ind w:left="1440" w:hanging="360"/>
+      </w:pPr>
+      <w:rPr>
+        <w:rFonts w:ascii="Courier New" w:hAnsi="Courier New" w:cs="Courier New" w:hint="default"/>
+      </w:rPr>
+    </w:lvl>
+    <w:lvl w:ilvl="2" w:tplc="04090005" w:tentative="1">
+      <w:start w:val="1"/>
+      <w:numFmt w:val="bullet"/>
+      <w:lvlText w:val=""/>
+      <w:lvlJc w:val="left"/>
+      <w:pPr>
+        <w:ind w:left="2160" w:hanging="360"/>
+      </w:pPr>
+      <w:rPr>
+        <w:rFonts w:ascii="Wingdings" w:hAnsi="Wingdings" w:hint="default"/>
+      </w:rPr>
+    </w:lvl>
+    <w:lvl w:ilvl="3" w:tplc="04090001" w:tentative="1">
+      <w:start w:val="1"/>
+      <w:numFmt w:val="bullet"/>
+      <w:lvlText w:val=""/>
+      <w:lvlJc w:val="left"/>
+      <w:pPr>
+        <w:ind w:left="2880" w:hanging="360"/>
+      </w:pPr>
+      <w:rPr>
+        <w:rFonts w:ascii="Symbol" w:hAnsi="Symbol" w:hint="default"/>
+      </w:rPr>
+    </w:lvl>
+    <w:lvl w:ilvl="4" w:tplc="04090003" w:tentative="1">
+      <w:start w:val="1"/>
+      <w:numFmt w:val="bullet"/>
+      <w:lvlText w:val="o"/>
+      <w:lvlJc w:val="left"/>
+      <w:pPr>
+        <w:ind w:left="3600" w:hanging="360"/>
+      </w:pPr>
+      <w:rPr>
+        <w:rFonts w:ascii="Courier New" w:hAnsi="Courier New" w:cs="Courier New" w:hint="default"/>
+      </w:rPr>
+    </w:lvl>
+    <w:lvl w:ilvl="5" w:tplc="04090005" w:tentative="1">
+      <w:start w:val="1"/>
+      <w:numFmt w:val="bullet"/>
+      <w:lvlText w:val=""/>
+      <w:lvlJc w:val="left"/>
+      <w:pPr>
+        <w:ind w:left="4320" w:hanging="360"/>
+      </w:pPr>
+      <w:rPr>
+        <w:rFonts w:ascii="Wingdings" w:hAnsi="Wingdings" w:hint="default"/>
+      </w:rPr>
+    </w:lvl>
+    <w:lvl w:ilvl="6" w:tplc="04090001" w:tentative="1">
+      <w:start w:val="1"/>
+      <w:numFmt w:val="bullet"/>
+      <w:lvlText w:val=""/>
+      <w:lvlJc w:val="left"/>
+      <w:pPr>
+        <w:ind w:left="5040" w:hanging="360"/>
+      </w:pPr>
+      <w:rPr>
+        <w:rFonts w:ascii="Symbol" w:hAnsi="Symbol" w:hint="default"/>
+      </w:rPr>
+    </w:lvl>
+    <w:lvl w:ilvl="7" w:tplc="04090003" w:tentative="1">
+      <w:start w:val="1"/>
+      <w:numFmt w:val="bullet"/>
+      <w:lvlText w:val="o"/>
+      <w:lvlJc w:val="left"/>
+      <w:pPr>
+        <w:ind w:left="5760" w:hanging="360"/>
+      </w:pPr>
+      <w:rPr>
+        <w:rFonts w:ascii="Courier New" w:hAnsi="Courier New" w:cs="Courier New" w:hint="default"/>
+      </w:rPr>
+    </w:lvl>
+    <w:lvl w:ilvl="8" w:tplc="04090005" w:tentative="1">
+      <w:start w:val="1"/>
+      <w:numFmt w:val="bullet"/>
+      <w:lvlText w:val=""/>
+      <w:lvlJc w:val="left"/>
+      <w:pPr>
+        <w:ind w:left="6480" w:hanging="360"/>
+      </w:pPr>
+      <w:rPr>
+        <w:rFonts w:ascii="Wingdings" w:hAnsi="Wingdings" w:hint="default"/>
+      </w:rPr>
+    </w:lvl>
+  </w:abstractNum>
+  <w:abstractNum w:abstractNumId="20">
     <w:nsid w:val="483F6034"/>
     <w:multiLevelType w:val="hybridMultilevel"/>
     <w:tmpl w:val="104C9262"/>
@@ -3895,7 +4665,7 @@
       </w:rPr>
     </w:lvl>
   </w:abstractNum>
-  <w:abstractNum w:abstractNumId="16">
+  <w:abstractNum w:abstractNumId="21">
     <w:nsid w:val="4A916794"/>
     <w:multiLevelType w:val="hybridMultilevel"/>
     <w:tmpl w:val="A6D495B8"/>
@@ -4008,7 +4778,120 @@
       </w:rPr>
     </w:lvl>
   </w:abstractNum>
-  <w:abstractNum w:abstractNumId="17">
+  <w:abstractNum w:abstractNumId="22">
+    <w:nsid w:val="53826765"/>
+    <w:multiLevelType w:val="hybridMultilevel"/>
+    <w:tmpl w:val="9E06E8A8"/>
+    <w:lvl w:ilvl="0" w:tplc="04090001">
+      <w:start w:val="1"/>
+      <w:numFmt w:val="bullet"/>
+      <w:lvlText w:val=""/>
+      <w:lvlJc w:val="left"/>
+      <w:pPr>
+        <w:ind w:left="720" w:hanging="360"/>
+      </w:pPr>
+      <w:rPr>
+        <w:rFonts w:ascii="Symbol" w:hAnsi="Symbol" w:hint="default"/>
+      </w:rPr>
+    </w:lvl>
+    <w:lvl w:ilvl="1" w:tplc="04090003" w:tentative="1">
+      <w:start w:val="1"/>
+      <w:numFmt w:val="bullet"/>
+      <w:lvlText w:val="o"/>
+      <w:lvlJc w:val="left"/>
+      <w:pPr>
+        <w:ind w:left="1440" w:hanging="360"/>
+      </w:pPr>
+      <w:rPr>
+        <w:rFonts w:ascii="Courier New" w:hAnsi="Courier New" w:cs="Courier New" w:hint="default"/>
+      </w:rPr>
+    </w:lvl>
+    <w:lvl w:ilvl="2" w:tplc="04090005" w:tentative="1">
+      <w:start w:val="1"/>
+      <w:numFmt w:val="bullet"/>
+      <w:lvlText w:val=""/>
+      <w:lvlJc w:val="left"/>
+      <w:pPr>
+        <w:ind w:left="2160" w:hanging="360"/>
+      </w:pPr>
+      <w:rPr>
+        <w:rFonts w:ascii="Wingdings" w:hAnsi="Wingdings" w:hint="default"/>
+      </w:rPr>
+    </w:lvl>
+    <w:lvl w:ilvl="3" w:tplc="04090001" w:tentative="1">
+      <w:start w:val="1"/>
+      <w:numFmt w:val="bullet"/>
+      <w:lvlText w:val=""/>
+      <w:lvlJc w:val="left"/>
+      <w:pPr>
+        <w:ind w:left="2880" w:hanging="360"/>
+      </w:pPr>
+      <w:rPr>
+        <w:rFonts w:ascii="Symbol" w:hAnsi="Symbol" w:hint="default"/>
+      </w:rPr>
+    </w:lvl>
+    <w:lvl w:ilvl="4" w:tplc="04090003" w:tentative="1">
+      <w:start w:val="1"/>
+      <w:numFmt w:val="bullet"/>
+      <w:lvlText w:val="o"/>
+      <w:lvlJc w:val="left"/>
+      <w:pPr>
+        <w:ind w:left="3600" w:hanging="360"/>
+      </w:pPr>
+      <w:rPr>
+        <w:rFonts w:ascii="Courier New" w:hAnsi="Courier New" w:cs="Courier New" w:hint="default"/>
+      </w:rPr>
+    </w:lvl>
+    <w:lvl w:ilvl="5" w:tplc="04090005" w:tentative="1">
+      <w:start w:val="1"/>
+      <w:numFmt w:val="bullet"/>
+      <w:lvlText w:val=""/>
+      <w:lvlJc w:val="left"/>
+      <w:pPr>
+        <w:ind w:left="4320" w:hanging="360"/>
+      </w:pPr>
+      <w:rPr>
+        <w:rFonts w:ascii="Wingdings" w:hAnsi="Wingdings" w:hint="default"/>
+      </w:rPr>
+    </w:lvl>
+    <w:lvl w:ilvl="6" w:tplc="04090001" w:tentative="1">
+      <w:start w:val="1"/>
+      <w:numFmt w:val="bullet"/>
+      <w:lvlText w:val=""/>
+      <w:lvlJc w:val="left"/>
+      <w:pPr>
+        <w:ind w:left="5040" w:hanging="360"/>
+      </w:pPr>
+      <w:rPr>
+        <w:rFonts w:ascii="Symbol" w:hAnsi="Symbol" w:hint="default"/>
+      </w:rPr>
+    </w:lvl>
+    <w:lvl w:ilvl="7" w:tplc="04090003" w:tentative="1">
+      <w:start w:val="1"/>
+      <w:numFmt w:val="bullet"/>
+      <w:lvlText w:val="o"/>
+      <w:lvlJc w:val="left"/>
+      <w:pPr>
+        <w:ind w:left="5760" w:hanging="360"/>
+      </w:pPr>
+      <w:rPr>
+        <w:rFonts w:ascii="Courier New" w:hAnsi="Courier New" w:cs="Courier New" w:hint="default"/>
+      </w:rPr>
+    </w:lvl>
+    <w:lvl w:ilvl="8" w:tplc="04090005" w:tentative="1">
+      <w:start w:val="1"/>
+      <w:numFmt w:val="bullet"/>
+      <w:lvlText w:val=""/>
+      <w:lvlJc w:val="left"/>
+      <w:pPr>
+        <w:ind w:left="6480" w:hanging="360"/>
+      </w:pPr>
+      <w:rPr>
+        <w:rFonts w:ascii="Wingdings" w:hAnsi="Wingdings" w:hint="default"/>
+      </w:rPr>
+    </w:lvl>
+  </w:abstractNum>
+  <w:abstractNum w:abstractNumId="23">
     <w:nsid w:val="6F8352A3"/>
     <w:multiLevelType w:val="hybridMultilevel"/>
     <w:tmpl w:val="EA0A1458"/>
@@ -4099,11 +4982,237 @@
       </w:pPr>
     </w:lvl>
   </w:abstractNum>
+  <w:abstractNum w:abstractNumId="24">
+    <w:nsid w:val="73F54FE0"/>
+    <w:multiLevelType w:val="hybridMultilevel"/>
+    <w:tmpl w:val="190A1E74"/>
+    <w:lvl w:ilvl="0" w:tplc="04090001">
+      <w:start w:val="1"/>
+      <w:numFmt w:val="bullet"/>
+      <w:lvlText w:val=""/>
+      <w:lvlJc w:val="left"/>
+      <w:pPr>
+        <w:ind w:left="720" w:hanging="360"/>
+      </w:pPr>
+      <w:rPr>
+        <w:rFonts w:ascii="Symbol" w:hAnsi="Symbol" w:hint="default"/>
+      </w:rPr>
+    </w:lvl>
+    <w:lvl w:ilvl="1" w:tplc="04090003" w:tentative="1">
+      <w:start w:val="1"/>
+      <w:numFmt w:val="bullet"/>
+      <w:lvlText w:val="o"/>
+      <w:lvlJc w:val="left"/>
+      <w:pPr>
+        <w:ind w:left="1440" w:hanging="360"/>
+      </w:pPr>
+      <w:rPr>
+        <w:rFonts w:ascii="Courier New" w:hAnsi="Courier New" w:cs="Courier New" w:hint="default"/>
+      </w:rPr>
+    </w:lvl>
+    <w:lvl w:ilvl="2" w:tplc="04090005" w:tentative="1">
+      <w:start w:val="1"/>
+      <w:numFmt w:val="bullet"/>
+      <w:lvlText w:val=""/>
+      <w:lvlJc w:val="left"/>
+      <w:pPr>
+        <w:ind w:left="2160" w:hanging="360"/>
+      </w:pPr>
+      <w:rPr>
+        <w:rFonts w:ascii="Wingdings" w:hAnsi="Wingdings" w:hint="default"/>
+      </w:rPr>
+    </w:lvl>
+    <w:lvl w:ilvl="3" w:tplc="04090001" w:tentative="1">
+      <w:start w:val="1"/>
+      <w:numFmt w:val="bullet"/>
+      <w:lvlText w:val=""/>
+      <w:lvlJc w:val="left"/>
+      <w:pPr>
+        <w:ind w:left="2880" w:hanging="360"/>
+      </w:pPr>
+      <w:rPr>
+        <w:rFonts w:ascii="Symbol" w:hAnsi="Symbol" w:hint="default"/>
+      </w:rPr>
+    </w:lvl>
+    <w:lvl w:ilvl="4" w:tplc="04090003" w:tentative="1">
+      <w:start w:val="1"/>
+      <w:numFmt w:val="bullet"/>
+      <w:lvlText w:val="o"/>
+      <w:lvlJc w:val="left"/>
+      <w:pPr>
+        <w:ind w:left="3600" w:hanging="360"/>
+      </w:pPr>
+      <w:rPr>
+        <w:rFonts w:ascii="Courier New" w:hAnsi="Courier New" w:cs="Courier New" w:hint="default"/>
+      </w:rPr>
+    </w:lvl>
+    <w:lvl w:ilvl="5" w:tplc="04090005" w:tentative="1">
+      <w:start w:val="1"/>
+      <w:numFmt w:val="bullet"/>
+      <w:lvlText w:val=""/>
+      <w:lvlJc w:val="left"/>
+      <w:pPr>
+        <w:ind w:left="4320" w:hanging="360"/>
+      </w:pPr>
+      <w:rPr>
+        <w:rFonts w:ascii="Wingdings" w:hAnsi="Wingdings" w:hint="default"/>
+      </w:rPr>
+    </w:lvl>
+    <w:lvl w:ilvl="6" w:tplc="04090001" w:tentative="1">
+      <w:start w:val="1"/>
+      <w:numFmt w:val="bullet"/>
+      <w:lvlText w:val=""/>
+      <w:lvlJc w:val="left"/>
+      <w:pPr>
+        <w:ind w:left="5040" w:hanging="360"/>
+      </w:pPr>
+      <w:rPr>
+        <w:rFonts w:ascii="Symbol" w:hAnsi="Symbol" w:hint="default"/>
+      </w:rPr>
+    </w:lvl>
+    <w:lvl w:ilvl="7" w:tplc="04090003" w:tentative="1">
+      <w:start w:val="1"/>
+      <w:numFmt w:val="bullet"/>
+      <w:lvlText w:val="o"/>
+      <w:lvlJc w:val="left"/>
+      <w:pPr>
+        <w:ind w:left="5760" w:hanging="360"/>
+      </w:pPr>
+      <w:rPr>
+        <w:rFonts w:ascii="Courier New" w:hAnsi="Courier New" w:cs="Courier New" w:hint="default"/>
+      </w:rPr>
+    </w:lvl>
+    <w:lvl w:ilvl="8" w:tplc="04090005" w:tentative="1">
+      <w:start w:val="1"/>
+      <w:numFmt w:val="bullet"/>
+      <w:lvlText w:val=""/>
+      <w:lvlJc w:val="left"/>
+      <w:pPr>
+        <w:ind w:left="6480" w:hanging="360"/>
+      </w:pPr>
+      <w:rPr>
+        <w:rFonts w:ascii="Wingdings" w:hAnsi="Wingdings" w:hint="default"/>
+      </w:rPr>
+    </w:lvl>
+  </w:abstractNum>
+  <w:abstractNum w:abstractNumId="25">
+    <w:nsid w:val="7D9167E6"/>
+    <w:multiLevelType w:val="hybridMultilevel"/>
+    <w:tmpl w:val="51D26248"/>
+    <w:lvl w:ilvl="0" w:tplc="04090001">
+      <w:start w:val="1"/>
+      <w:numFmt w:val="bullet"/>
+      <w:lvlText w:val=""/>
+      <w:lvlJc w:val="left"/>
+      <w:pPr>
+        <w:ind w:left="720" w:hanging="360"/>
+      </w:pPr>
+      <w:rPr>
+        <w:rFonts w:ascii="Symbol" w:hAnsi="Symbol" w:hint="default"/>
+      </w:rPr>
+    </w:lvl>
+    <w:lvl w:ilvl="1" w:tplc="04090003" w:tentative="1">
+      <w:start w:val="1"/>
+      <w:numFmt w:val="bullet"/>
+      <w:lvlText w:val="o"/>
+      <w:lvlJc w:val="left"/>
+      <w:pPr>
+        <w:ind w:left="1440" w:hanging="360"/>
+      </w:pPr>
+      <w:rPr>
+        <w:rFonts w:ascii="Courier New" w:hAnsi="Courier New" w:cs="Courier New" w:hint="default"/>
+      </w:rPr>
+    </w:lvl>
+    <w:lvl w:ilvl="2" w:tplc="04090005" w:tentative="1">
+      <w:start w:val="1"/>
+      <w:numFmt w:val="bullet"/>
+      <w:lvlText w:val=""/>
+      <w:lvlJc w:val="left"/>
+      <w:pPr>
+        <w:ind w:left="2160" w:hanging="360"/>
+      </w:pPr>
+      <w:rPr>
+        <w:rFonts w:ascii="Wingdings" w:hAnsi="Wingdings" w:hint="default"/>
+      </w:rPr>
+    </w:lvl>
+    <w:lvl w:ilvl="3" w:tplc="04090001" w:tentative="1">
+      <w:start w:val="1"/>
+      <w:numFmt w:val="bullet"/>
+      <w:lvlText w:val=""/>
+      <w:lvlJc w:val="left"/>
+      <w:pPr>
+        <w:ind w:left="2880" w:hanging="360"/>
+      </w:pPr>
+      <w:rPr>
+        <w:rFonts w:ascii="Symbol" w:hAnsi="Symbol" w:hint="default"/>
+      </w:rPr>
+    </w:lvl>
+    <w:lvl w:ilvl="4" w:tplc="04090003" w:tentative="1">
+      <w:start w:val="1"/>
+      <w:numFmt w:val="bullet"/>
+      <w:lvlText w:val="o"/>
+      <w:lvlJc w:val="left"/>
+      <w:pPr>
+        <w:ind w:left="3600" w:hanging="360"/>
+      </w:pPr>
+      <w:rPr>
+        <w:rFonts w:ascii="Courier New" w:hAnsi="Courier New" w:cs="Courier New" w:hint="default"/>
+      </w:rPr>
+    </w:lvl>
+    <w:lvl w:ilvl="5" w:tplc="04090005" w:tentative="1">
+      <w:start w:val="1"/>
+      <w:numFmt w:val="bullet"/>
+      <w:lvlText w:val=""/>
+      <w:lvlJc w:val="left"/>
+      <w:pPr>
+        <w:ind w:left="4320" w:hanging="360"/>
+      </w:pPr>
+      <w:rPr>
+        <w:rFonts w:ascii="Wingdings" w:hAnsi="Wingdings" w:hint="default"/>
+      </w:rPr>
+    </w:lvl>
+    <w:lvl w:ilvl="6" w:tplc="04090001" w:tentative="1">
+      <w:start w:val="1"/>
+      <w:numFmt w:val="bullet"/>
+      <w:lvlText w:val=""/>
+      <w:lvlJc w:val="left"/>
+      <w:pPr>
+        <w:ind w:left="5040" w:hanging="360"/>
+      </w:pPr>
+      <w:rPr>
+        <w:rFonts w:ascii="Symbol" w:hAnsi="Symbol" w:hint="default"/>
+      </w:rPr>
+    </w:lvl>
+    <w:lvl w:ilvl="7" w:tplc="04090003" w:tentative="1">
+      <w:start w:val="1"/>
+      <w:numFmt w:val="bullet"/>
+      <w:lvlText w:val="o"/>
+      <w:lvlJc w:val="left"/>
+      <w:pPr>
+        <w:ind w:left="5760" w:hanging="360"/>
+      </w:pPr>
+      <w:rPr>
+        <w:rFonts w:ascii="Courier New" w:hAnsi="Courier New" w:cs="Courier New" w:hint="default"/>
+      </w:rPr>
+    </w:lvl>
+    <w:lvl w:ilvl="8" w:tplc="04090005" w:tentative="1">
+      <w:start w:val="1"/>
+      <w:numFmt w:val="bullet"/>
+      <w:lvlText w:val=""/>
+      <w:lvlJc w:val="left"/>
+      <w:pPr>
+        <w:ind w:left="6480" w:hanging="360"/>
+      </w:pPr>
+      <w:rPr>
+        <w:rFonts w:ascii="Wingdings" w:hAnsi="Wingdings" w:hint="default"/>
+      </w:rPr>
+    </w:lvl>
+  </w:abstractNum>
   <w:num w:numId="1">
-    <w:abstractNumId w:val="7"/>
+    <w:abstractNumId w:val="8"/>
   </w:num>
   <w:num w:numId="2">
-    <w:abstractNumId w:val="17"/>
+    <w:abstractNumId w:val="23"/>
   </w:num>
   <w:num w:numId="3">
     <w:abstractNumId w:val="2"/>
@@ -4115,283 +5224,307 @@
     <w:abstractNumId w:val="0"/>
   </w:num>
   <w:num w:numId="6">
-    <w:abstractNumId w:val="13"/>
+    <w:abstractNumId w:val="16"/>
   </w:num>
   <w:num w:numId="7">
     <w:abstractNumId w:val="3"/>
   </w:num>
   <w:num w:numId="8">
+    <w:abstractNumId w:val="7"/>
+  </w:num>
+  <w:num w:numId="9">
+    <w:abstractNumId w:val="18"/>
+  </w:num>
+  <w:num w:numId="10">
+    <w:abstractNumId w:val="20"/>
+  </w:num>
+  <w:num w:numId="11">
     <w:abstractNumId w:val="6"/>
   </w:num>
-  <w:num w:numId="9">
+  <w:num w:numId="12">
+    <w:abstractNumId w:val="13"/>
+  </w:num>
+  <w:num w:numId="13">
+    <w:abstractNumId w:val="12"/>
+  </w:num>
+  <w:num w:numId="14">
+    <w:abstractNumId w:val="21"/>
+  </w:num>
+  <w:num w:numId="15">
+    <w:abstractNumId w:val="5"/>
+  </w:num>
+  <w:num w:numId="16">
+    <w:abstractNumId w:val="9"/>
+  </w:num>
+  <w:num w:numId="17">
+    <w:abstractNumId w:val="10"/>
+  </w:num>
+  <w:num w:numId="18">
+    <w:abstractNumId w:val="10"/>
+    <w:lvlOverride w:ilvl="0">
+      <w:startOverride w:val="1"/>
+    </w:lvlOverride>
+    <w:lvlOverride w:ilvl="1">
+      <w:startOverride w:val="1"/>
+    </w:lvlOverride>
+    <w:lvlOverride w:ilvl="2">
+      <w:startOverride w:val="1"/>
+    </w:lvlOverride>
+    <w:lvlOverride w:ilvl="3">
+      <w:startOverride w:val="1"/>
+    </w:lvlOverride>
+    <w:lvlOverride w:ilvl="4">
+      <w:startOverride w:val="1"/>
+    </w:lvlOverride>
+    <w:lvlOverride w:ilvl="5">
+      <w:startOverride w:val="1"/>
+    </w:lvlOverride>
+    <w:lvlOverride w:ilvl="6">
+      <w:startOverride w:val="1"/>
+    </w:lvlOverride>
+    <w:lvlOverride w:ilvl="7">
+      <w:startOverride w:val="1"/>
+    </w:lvlOverride>
+    <w:lvlOverride w:ilvl="8">
+      <w:startOverride w:val="1"/>
+    </w:lvlOverride>
+  </w:num>
+  <w:num w:numId="19">
+    <w:abstractNumId w:val="10"/>
+    <w:lvlOverride w:ilvl="0">
+      <w:startOverride w:val="1"/>
+    </w:lvlOverride>
+    <w:lvlOverride w:ilvl="1">
+      <w:startOverride w:val="1"/>
+    </w:lvlOverride>
+    <w:lvlOverride w:ilvl="2">
+      <w:startOverride w:val="1"/>
+    </w:lvlOverride>
+    <w:lvlOverride w:ilvl="3">
+      <w:startOverride w:val="1"/>
+    </w:lvlOverride>
+    <w:lvlOverride w:ilvl="4">
+      <w:startOverride w:val="1"/>
+    </w:lvlOverride>
+    <w:lvlOverride w:ilvl="5">
+      <w:startOverride w:val="1"/>
+    </w:lvlOverride>
+    <w:lvlOverride w:ilvl="6">
+      <w:startOverride w:val="1"/>
+    </w:lvlOverride>
+    <w:lvlOverride w:ilvl="7">
+      <w:startOverride w:val="1"/>
+    </w:lvlOverride>
+    <w:lvlOverride w:ilvl="8">
+      <w:startOverride w:val="1"/>
+    </w:lvlOverride>
+  </w:num>
+  <w:num w:numId="20">
+    <w:abstractNumId w:val="10"/>
+    <w:lvlOverride w:ilvl="0">
+      <w:startOverride w:val="1"/>
+    </w:lvlOverride>
+    <w:lvlOverride w:ilvl="1">
+      <w:startOverride w:val="1"/>
+    </w:lvlOverride>
+    <w:lvlOverride w:ilvl="2">
+      <w:startOverride w:val="1"/>
+    </w:lvlOverride>
+    <w:lvlOverride w:ilvl="3">
+      <w:startOverride w:val="1"/>
+    </w:lvlOverride>
+    <w:lvlOverride w:ilvl="4">
+      <w:startOverride w:val="1"/>
+    </w:lvlOverride>
+    <w:lvlOverride w:ilvl="5">
+      <w:startOverride w:val="1"/>
+    </w:lvlOverride>
+    <w:lvlOverride w:ilvl="6">
+      <w:startOverride w:val="1"/>
+    </w:lvlOverride>
+    <w:lvlOverride w:ilvl="7">
+      <w:startOverride w:val="1"/>
+    </w:lvlOverride>
+    <w:lvlOverride w:ilvl="8">
+      <w:startOverride w:val="1"/>
+    </w:lvlOverride>
+  </w:num>
+  <w:num w:numId="21">
+    <w:abstractNumId w:val="10"/>
+    <w:lvlOverride w:ilvl="0">
+      <w:startOverride w:val="1"/>
+    </w:lvlOverride>
+    <w:lvlOverride w:ilvl="1">
+      <w:startOverride w:val="1"/>
+    </w:lvlOverride>
+    <w:lvlOverride w:ilvl="2">
+      <w:startOverride w:val="1"/>
+    </w:lvlOverride>
+    <w:lvlOverride w:ilvl="3">
+      <w:startOverride w:val="1"/>
+    </w:lvlOverride>
+    <w:lvlOverride w:ilvl="4">
+      <w:startOverride w:val="1"/>
+    </w:lvlOverride>
+    <w:lvlOverride w:ilvl="5">
+      <w:startOverride w:val="1"/>
+    </w:lvlOverride>
+    <w:lvlOverride w:ilvl="6">
+      <w:startOverride w:val="1"/>
+    </w:lvlOverride>
+    <w:lvlOverride w:ilvl="7">
+      <w:startOverride w:val="1"/>
+    </w:lvlOverride>
+    <w:lvlOverride w:ilvl="8">
+      <w:startOverride w:val="1"/>
+    </w:lvlOverride>
+  </w:num>
+  <w:num w:numId="22">
+    <w:abstractNumId w:val="10"/>
+    <w:lvlOverride w:ilvl="0">
+      <w:startOverride w:val="1"/>
+    </w:lvlOverride>
+    <w:lvlOverride w:ilvl="1">
+      <w:startOverride w:val="1"/>
+    </w:lvlOverride>
+    <w:lvlOverride w:ilvl="2">
+      <w:startOverride w:val="1"/>
+    </w:lvlOverride>
+    <w:lvlOverride w:ilvl="3">
+      <w:startOverride w:val="1"/>
+    </w:lvlOverride>
+    <w:lvlOverride w:ilvl="4">
+      <w:startOverride w:val="1"/>
+    </w:lvlOverride>
+    <w:lvlOverride w:ilvl="5">
+      <w:startOverride w:val="1"/>
+    </w:lvlOverride>
+    <w:lvlOverride w:ilvl="6">
+      <w:startOverride w:val="1"/>
+    </w:lvlOverride>
+    <w:lvlOverride w:ilvl="7">
+      <w:startOverride w:val="1"/>
+    </w:lvlOverride>
+    <w:lvlOverride w:ilvl="8">
+      <w:startOverride w:val="1"/>
+    </w:lvlOverride>
+  </w:num>
+  <w:num w:numId="23">
+    <w:abstractNumId w:val="10"/>
+    <w:lvlOverride w:ilvl="0">
+      <w:startOverride w:val="1"/>
+    </w:lvlOverride>
+    <w:lvlOverride w:ilvl="1">
+      <w:startOverride w:val="1"/>
+    </w:lvlOverride>
+    <w:lvlOverride w:ilvl="2">
+      <w:startOverride w:val="1"/>
+    </w:lvlOverride>
+    <w:lvlOverride w:ilvl="3">
+      <w:startOverride w:val="1"/>
+    </w:lvlOverride>
+    <w:lvlOverride w:ilvl="4">
+      <w:startOverride w:val="1"/>
+    </w:lvlOverride>
+    <w:lvlOverride w:ilvl="5">
+      <w:startOverride w:val="1"/>
+    </w:lvlOverride>
+    <w:lvlOverride w:ilvl="6">
+      <w:startOverride w:val="1"/>
+    </w:lvlOverride>
+    <w:lvlOverride w:ilvl="7">
+      <w:startOverride w:val="1"/>
+    </w:lvlOverride>
+    <w:lvlOverride w:ilvl="8">
+      <w:startOverride w:val="1"/>
+    </w:lvlOverride>
+  </w:num>
+  <w:num w:numId="24">
+    <w:abstractNumId w:val="10"/>
+    <w:lvlOverride w:ilvl="0">
+      <w:startOverride w:val="1"/>
+    </w:lvlOverride>
+    <w:lvlOverride w:ilvl="1">
+      <w:startOverride w:val="1"/>
+    </w:lvlOverride>
+    <w:lvlOverride w:ilvl="2">
+      <w:startOverride w:val="1"/>
+    </w:lvlOverride>
+    <w:lvlOverride w:ilvl="3">
+      <w:startOverride w:val="1"/>
+    </w:lvlOverride>
+    <w:lvlOverride w:ilvl="4">
+      <w:startOverride w:val="1"/>
+    </w:lvlOverride>
+    <w:lvlOverride w:ilvl="5">
+      <w:startOverride w:val="1"/>
+    </w:lvlOverride>
+    <w:lvlOverride w:ilvl="6">
+      <w:startOverride w:val="1"/>
+    </w:lvlOverride>
+    <w:lvlOverride w:ilvl="7">
+      <w:startOverride w:val="1"/>
+    </w:lvlOverride>
+    <w:lvlOverride w:ilvl="8">
+      <w:startOverride w:val="1"/>
+    </w:lvlOverride>
+  </w:num>
+  <w:num w:numId="25">
+    <w:abstractNumId w:val="10"/>
+    <w:lvlOverride w:ilvl="0">
+      <w:startOverride w:val="1"/>
+    </w:lvlOverride>
+    <w:lvlOverride w:ilvl="1">
+      <w:startOverride w:val="1"/>
+    </w:lvlOverride>
+    <w:lvlOverride w:ilvl="2">
+      <w:startOverride w:val="1"/>
+    </w:lvlOverride>
+    <w:lvlOverride w:ilvl="3">
+      <w:startOverride w:val="1"/>
+    </w:lvlOverride>
+    <w:lvlOverride w:ilvl="4">
+      <w:startOverride w:val="1"/>
+    </w:lvlOverride>
+    <w:lvlOverride w:ilvl="5">
+      <w:startOverride w:val="1"/>
+    </w:lvlOverride>
+    <w:lvlOverride w:ilvl="6">
+      <w:startOverride w:val="1"/>
+    </w:lvlOverride>
+    <w:lvlOverride w:ilvl="7">
+      <w:startOverride w:val="1"/>
+    </w:lvlOverride>
+    <w:lvlOverride w:ilvl="8">
+      <w:startOverride w:val="1"/>
+    </w:lvlOverride>
+  </w:num>
+  <w:num w:numId="26">
+    <w:abstractNumId w:val="11"/>
+  </w:num>
+  <w:num w:numId="27">
+    <w:abstractNumId w:val="19"/>
+  </w:num>
+  <w:num w:numId="28">
+    <w:abstractNumId w:val="4"/>
+  </w:num>
+  <w:num w:numId="29">
     <w:abstractNumId w:val="14"/>
   </w:num>
-  <w:num w:numId="10">
+  <w:num w:numId="30">
+    <w:abstractNumId w:val="25"/>
+  </w:num>
+  <w:num w:numId="31">
     <w:abstractNumId w:val="15"/>
   </w:num>
-  <w:num w:numId="11">
-    <w:abstractNumId w:val="5"/>
+  <w:num w:numId="32">
+    <w:abstractNumId w:val="17"/>
   </w:num>
-  <w:num w:numId="12">
-    <w:abstractNumId w:val="12"/>
+  <w:num w:numId="33">
+    <w:abstractNumId w:val="22"/>
   </w:num>
-  <w:num w:numId="13">
-    <w:abstractNumId w:val="11"/>
-  </w:num>
-  <w:num w:numId="14">
-    <w:abstractNumId w:val="16"/>
-  </w:num>
-  <w:num w:numId="15">
-    <w:abstractNumId w:val="4"/>
-  </w:num>
-  <w:num w:numId="16">
-    <w:abstractNumId w:val="8"/>
-  </w:num>
-  <w:num w:numId="17">
-    <w:abstractNumId w:val="9"/>
-  </w:num>
-  <w:num w:numId="18">
-    <w:abstractNumId w:val="9"/>
-    <w:lvlOverride w:ilvl="0">
-      <w:startOverride w:val="1"/>
-    </w:lvlOverride>
-    <w:lvlOverride w:ilvl="1">
-      <w:startOverride w:val="1"/>
-    </w:lvlOverride>
-    <w:lvlOverride w:ilvl="2">
-      <w:startOverride w:val="1"/>
-    </w:lvlOverride>
-    <w:lvlOverride w:ilvl="3">
-      <w:startOverride w:val="1"/>
-    </w:lvlOverride>
-    <w:lvlOverride w:ilvl="4">
-      <w:startOverride w:val="1"/>
-    </w:lvlOverride>
-    <w:lvlOverride w:ilvl="5">
-      <w:startOverride w:val="1"/>
-    </w:lvlOverride>
-    <w:lvlOverride w:ilvl="6">
-      <w:startOverride w:val="1"/>
-    </w:lvlOverride>
-    <w:lvlOverride w:ilvl="7">
-      <w:startOverride w:val="1"/>
-    </w:lvlOverride>
-    <w:lvlOverride w:ilvl="8">
-      <w:startOverride w:val="1"/>
-    </w:lvlOverride>
-  </w:num>
-  <w:num w:numId="19">
-    <w:abstractNumId w:val="9"/>
-    <w:lvlOverride w:ilvl="0">
-      <w:startOverride w:val="1"/>
-    </w:lvlOverride>
-    <w:lvlOverride w:ilvl="1">
-      <w:startOverride w:val="1"/>
-    </w:lvlOverride>
-    <w:lvlOverride w:ilvl="2">
-      <w:startOverride w:val="1"/>
-    </w:lvlOverride>
-    <w:lvlOverride w:ilvl="3">
-      <w:startOverride w:val="1"/>
-    </w:lvlOverride>
-    <w:lvlOverride w:ilvl="4">
-      <w:startOverride w:val="1"/>
-    </w:lvlOverride>
-    <w:lvlOverride w:ilvl="5">
-      <w:startOverride w:val="1"/>
-    </w:lvlOverride>
-    <w:lvlOverride w:ilvl="6">
-      <w:startOverride w:val="1"/>
-    </w:lvlOverride>
-    <w:lvlOverride w:ilvl="7">
-      <w:startOverride w:val="1"/>
-    </w:lvlOverride>
-    <w:lvlOverride w:ilvl="8">
-      <w:startOverride w:val="1"/>
-    </w:lvlOverride>
-  </w:num>
-  <w:num w:numId="20">
-    <w:abstractNumId w:val="9"/>
-    <w:lvlOverride w:ilvl="0">
-      <w:startOverride w:val="1"/>
-    </w:lvlOverride>
-    <w:lvlOverride w:ilvl="1">
-      <w:startOverride w:val="1"/>
-    </w:lvlOverride>
-    <w:lvlOverride w:ilvl="2">
-      <w:startOverride w:val="1"/>
-    </w:lvlOverride>
-    <w:lvlOverride w:ilvl="3">
-      <w:startOverride w:val="1"/>
-    </w:lvlOverride>
-    <w:lvlOverride w:ilvl="4">
-      <w:startOverride w:val="1"/>
-    </w:lvlOverride>
-    <w:lvlOverride w:ilvl="5">
-      <w:startOverride w:val="1"/>
-    </w:lvlOverride>
-    <w:lvlOverride w:ilvl="6">
-      <w:startOverride w:val="1"/>
-    </w:lvlOverride>
-    <w:lvlOverride w:ilvl="7">
-      <w:startOverride w:val="1"/>
-    </w:lvlOverride>
-    <w:lvlOverride w:ilvl="8">
-      <w:startOverride w:val="1"/>
-    </w:lvlOverride>
-  </w:num>
-  <w:num w:numId="21">
-    <w:abstractNumId w:val="9"/>
-    <w:lvlOverride w:ilvl="0">
-      <w:startOverride w:val="1"/>
-    </w:lvlOverride>
-    <w:lvlOverride w:ilvl="1">
-      <w:startOverride w:val="1"/>
-    </w:lvlOverride>
-    <w:lvlOverride w:ilvl="2">
-      <w:startOverride w:val="1"/>
-    </w:lvlOverride>
-    <w:lvlOverride w:ilvl="3">
-      <w:startOverride w:val="1"/>
-    </w:lvlOverride>
-    <w:lvlOverride w:ilvl="4">
-      <w:startOverride w:val="1"/>
-    </w:lvlOverride>
-    <w:lvlOverride w:ilvl="5">
-      <w:startOverride w:val="1"/>
-    </w:lvlOverride>
-    <w:lvlOverride w:ilvl="6">
-      <w:startOverride w:val="1"/>
-    </w:lvlOverride>
-    <w:lvlOverride w:ilvl="7">
-      <w:startOverride w:val="1"/>
-    </w:lvlOverride>
-    <w:lvlOverride w:ilvl="8">
-      <w:startOverride w:val="1"/>
-    </w:lvlOverride>
-  </w:num>
-  <w:num w:numId="22">
-    <w:abstractNumId w:val="9"/>
-    <w:lvlOverride w:ilvl="0">
-      <w:startOverride w:val="1"/>
-    </w:lvlOverride>
-    <w:lvlOverride w:ilvl="1">
-      <w:startOverride w:val="1"/>
-    </w:lvlOverride>
-    <w:lvlOverride w:ilvl="2">
-      <w:startOverride w:val="1"/>
-    </w:lvlOverride>
-    <w:lvlOverride w:ilvl="3">
-      <w:startOverride w:val="1"/>
-    </w:lvlOverride>
-    <w:lvlOverride w:ilvl="4">
-      <w:startOverride w:val="1"/>
-    </w:lvlOverride>
-    <w:lvlOverride w:ilvl="5">
-      <w:startOverride w:val="1"/>
-    </w:lvlOverride>
-    <w:lvlOverride w:ilvl="6">
-      <w:startOverride w:val="1"/>
-    </w:lvlOverride>
-    <w:lvlOverride w:ilvl="7">
-      <w:startOverride w:val="1"/>
-    </w:lvlOverride>
-    <w:lvlOverride w:ilvl="8">
-      <w:startOverride w:val="1"/>
-    </w:lvlOverride>
-  </w:num>
-  <w:num w:numId="23">
-    <w:abstractNumId w:val="9"/>
-    <w:lvlOverride w:ilvl="0">
-      <w:startOverride w:val="1"/>
-    </w:lvlOverride>
-    <w:lvlOverride w:ilvl="1">
-      <w:startOverride w:val="1"/>
-    </w:lvlOverride>
-    <w:lvlOverride w:ilvl="2">
-      <w:startOverride w:val="1"/>
-    </w:lvlOverride>
-    <w:lvlOverride w:ilvl="3">
-      <w:startOverride w:val="1"/>
-    </w:lvlOverride>
-    <w:lvlOverride w:ilvl="4">
-      <w:startOverride w:val="1"/>
-    </w:lvlOverride>
-    <w:lvlOverride w:ilvl="5">
-      <w:startOverride w:val="1"/>
-    </w:lvlOverride>
-    <w:lvlOverride w:ilvl="6">
-      <w:startOverride w:val="1"/>
-    </w:lvlOverride>
-    <w:lvlOverride w:ilvl="7">
-      <w:startOverride w:val="1"/>
-    </w:lvlOverride>
-    <w:lvlOverride w:ilvl="8">
-      <w:startOverride w:val="1"/>
-    </w:lvlOverride>
-  </w:num>
-  <w:num w:numId="24">
-    <w:abstractNumId w:val="9"/>
-    <w:lvlOverride w:ilvl="0">
-      <w:startOverride w:val="1"/>
-    </w:lvlOverride>
-    <w:lvlOverride w:ilvl="1">
-      <w:startOverride w:val="1"/>
-    </w:lvlOverride>
-    <w:lvlOverride w:ilvl="2">
-      <w:startOverride w:val="1"/>
-    </w:lvlOverride>
-    <w:lvlOverride w:ilvl="3">
-      <w:startOverride w:val="1"/>
-    </w:lvlOverride>
-    <w:lvlOverride w:ilvl="4">
-      <w:startOverride w:val="1"/>
-    </w:lvlOverride>
-    <w:lvlOverride w:ilvl="5">
-      <w:startOverride w:val="1"/>
-    </w:lvlOverride>
-    <w:lvlOverride w:ilvl="6">
-      <w:startOverride w:val="1"/>
-    </w:lvlOverride>
-    <w:lvlOverride w:ilvl="7">
-      <w:startOverride w:val="1"/>
-    </w:lvlOverride>
-    <w:lvlOverride w:ilvl="8">
-      <w:startOverride w:val="1"/>
-    </w:lvlOverride>
-  </w:num>
-  <w:num w:numId="25">
-    <w:abstractNumId w:val="9"/>
-    <w:lvlOverride w:ilvl="0">
-      <w:startOverride w:val="1"/>
-    </w:lvlOverride>
-    <w:lvlOverride w:ilvl="1">
-      <w:startOverride w:val="1"/>
-    </w:lvlOverride>
-    <w:lvlOverride w:ilvl="2">
-      <w:startOverride w:val="1"/>
-    </w:lvlOverride>
-    <w:lvlOverride w:ilvl="3">
-      <w:startOverride w:val="1"/>
-    </w:lvlOverride>
-    <w:lvlOverride w:ilvl="4">
-      <w:startOverride w:val="1"/>
-    </w:lvlOverride>
-    <w:lvlOverride w:ilvl="5">
-      <w:startOverride w:val="1"/>
-    </w:lvlOverride>
-    <w:lvlOverride w:ilvl="6">
-      <w:startOverride w:val="1"/>
-    </w:lvlOverride>
-    <w:lvlOverride w:ilvl="7">
-      <w:startOverride w:val="1"/>
-    </w:lvlOverride>
-    <w:lvlOverride w:ilvl="8">
-      <w:startOverride w:val="1"/>
-    </w:lvlOverride>
-  </w:num>
-  <w:num w:numId="26">
-    <w:abstractNumId w:val="10"/>
+  <w:num w:numId="34">
+    <w:abstractNumId w:val="24"/>
   </w:num>
   <w:numIdMacAtCleanup w:val="16"/>
 </w:numbering>
@@ -4410,7 +5543,7 @@
     </w:rPrDefault>
     <w:pPrDefault/>
   </w:docDefaults>
-  <w:latentStyles w:defLockedState="0" w:defUIPriority="0" w:defSemiHidden="0" w:defUnhideWhenUsed="0" w:defQFormat="0" w:count="276">
+  <w:latentStyles w:defLockedState="0" w:defUIPriority="0" w:defSemiHidden="0" w:defUnhideWhenUsed="0" w:defQFormat="0" w:count="267">
     <w:lsdException w:name="Colorful List Accent 6" w:uiPriority="72"/>
     <w:lsdException w:name="Colorful Grid Accent 6" w:uiPriority="73"/>
     <w:lsdException w:name="Subtle Emphasis" w:uiPriority="19" w:qFormat="1"/>
@@ -4682,11 +5815,13 @@
   </w:style>
   <w:style w:type="character" w:default="1" w:styleId="DefaultParagraphFont">
     <w:name w:val="Default Paragraph Font"/>
+    <w:uiPriority w:val="1"/>
     <w:semiHidden/>
     <w:unhideWhenUsed/>
   </w:style>
   <w:style w:type="table" w:default="1" w:styleId="TableNormal">
     <w:name w:val="Normal Table"/>
+    <w:uiPriority w:val="99"/>
     <w:semiHidden/>
     <w:unhideWhenUsed/>
     <w:qFormat/>
@@ -4702,6 +5837,7 @@
   </w:style>
   <w:style w:type="numbering" w:default="1" w:styleId="NoList">
     <w:name w:val="No List"/>
+    <w:uiPriority w:val="99"/>
     <w:semiHidden/>
     <w:unhideWhenUsed/>
   </w:style>
@@ -5756,7 +6892,7 @@
 </file>
 
 <file path=customXml/itemProps1.xml><?xml version="1.0" encoding="utf-8"?>
-<ds:datastoreItem xmlns:ds="http://schemas.openxmlformats.org/officeDocument/2006/customXml" ds:itemID="{0C606FAA-9F77-A443-AAE7-266F091FCBD4}">
+<ds:datastoreItem xmlns:ds="http://schemas.openxmlformats.org/officeDocument/2006/customXml" ds:itemID="{0BD58EAC-0C05-4DEF-BE33-84924D2FBB54}">
   <ds:schemaRefs>
     <ds:schemaRef ds:uri="http://schemas.openxmlformats.org/officeDocument/2006/bibliography"/>
   </ds:schemaRefs>

</xml_diff>

<commit_message>
Description:     Version of 16 Nov 2010; final FMB edit to PC
</commit_message>
<xml_diff>
--- a/sandbox/ObjectComparisonSpec/File,Object_ComparisonSpec.docx
+++ b/sandbox/ObjectComparisonSpec/File,Object_ComparisonSpec.docx
@@ -395,838 +395,306 @@
           <w:ins w:id="47" w:author="Frank Baker" w:date="2010-11-16T13:03:00Z"/>
         </w:rPr>
       </w:pPr>
-      <w:commentRangeStart w:id="48"/>
-      <w:ins w:id="49" w:author="Frank Baker" w:date="2010-11-16T13:03:00Z">
+      <w:ins w:id="48" w:author="Frank Baker" w:date="2010-11-16T13:03:00Z">
         <w:r>
           <w:t>An HDF5 file appears to the user as a directed graph with three higher-level objects that are exposed by the HDF5 APIs: groups, datasets, and committed datatypes. The simplicity of the HDF5 model provides great flexibility with regard to what can be put in a file. At the same time, it creates challenges in determining how to compare two files or two objects</w:t>
         </w:r>
       </w:ins>
-      <w:ins w:id="50" w:author="Frank Baker" w:date="2010-11-16T13:09:00Z">
-        <w:r>
-          <w:t xml:space="preserve">. </w:t>
-        </w:r>
-      </w:ins>
-      <w:commentRangeEnd w:id="48"/>
-      <w:ins w:id="51" w:author="Frank Baker" w:date="2010-11-16T13:13:00Z">
-        <w:r>
-          <w:rPr>
-            <w:rStyle w:val="CommentReference"/>
-            <w:vanish/>
-          </w:rPr>
-          <w:commentReference w:id="48"/>
-        </w:r>
-      </w:ins>
-      <w:ins w:id="52" w:author="Frank Baker" w:date="2010-11-16T13:09:00Z">
-        <w:r>
-          <w:t xml:space="preserve">This document provides a clear definition of how two HDF5 files or objects should be compared by explicitly defining the equivalence relation and the differences to be examined. </w:t>
+      <w:ins w:id="49" w:author="Frank Baker" w:date="2010-11-16T13:09:00Z">
+        <w:r>
+          <w:t xml:space="preserve">. This document provides a clear definition of how two HDF5 files or objects should be compared by explicitly defining the equivalence relation and the differences to be examined. </w:t>
         </w:r>
       </w:ins>
     </w:p>
     <w:p>
       <w:pPr>
         <w:rPr>
-          <w:strike/>
-          <w:rPrChange w:id="53" w:author="Frank Baker" w:date="2010-11-16T13:10:00Z">
-            <w:rPr/>
+          <w:del w:id="50" w:author="Frank Baker" w:date="2010-11-16T13:51:00Z"/>
+          <w:rPrChange w:id="51" w:author="Frank Baker" w:date="2010-11-16T13:50:00Z">
+            <w:rPr>
+              <w:del w:id="52" w:author="Frank Baker" w:date="2010-11-16T13:51:00Z"/>
+            </w:rPr>
           </w:rPrChange>
         </w:rPr>
       </w:pPr>
-      <w:ins w:id="54" w:author="Frank Baker" w:date="2010-11-05T16:19:00Z">
+      <w:del w:id="53" w:author="Frank Baker" w:date="2010-11-16T13:51:00Z">
+        <w:r>
+          <w:delText xml:space="preserve">The </w:delText>
+        </w:r>
         <w:r>
           <w:rPr>
-            <w:strike/>
-            <w:rPrChange w:id="55" w:author="Frank Baker" w:date="2010-11-16T13:10:00Z">
+            <w:rPrChange w:id="54" w:author="Frank Baker" w:date="2010-11-16T13:50:00Z">
               <w:rPr/>
             </w:rPrChange>
           </w:rPr>
-          <w:t xml:space="preserve">To compare two objects, one must know what the expected equivalence relations are and what differences are to be searched for. </w:t>
-        </w:r>
-      </w:ins>
-      <w:r>
-        <w:rPr>
-          <w:strike/>
-          <w:rPrChange w:id="56" w:author="Frank Baker" w:date="2010-11-16T13:10:00Z">
-            <w:rPr/>
-          </w:rPrChange>
-        </w:rPr>
-        <w:t>The differences</w:t>
-      </w:r>
-      <w:ins w:id="57" w:author="Frank Baker" w:date="2010-11-05T16:21:00Z">
+          <w:delText xml:space="preserve">differences </w:delText>
+        </w:r>
+      </w:del>
+      <w:del w:id="55" w:author="Frank Baker" w:date="2010-11-05T16:21:00Z">
         <w:r>
           <w:rPr>
-            <w:strike/>
-            <w:rPrChange w:id="58" w:author="Frank Baker" w:date="2010-11-16T13:10:00Z">
-              <w:rPr/>
-            </w:rPrChange>
-          </w:rPr>
-          <w:t xml:space="preserve"> between</w:t>
-        </w:r>
-      </w:ins>
-      <w:r>
-        <w:rPr>
-          <w:strike/>
-          <w:rPrChange w:id="59" w:author="Frank Baker" w:date="2010-11-16T13:10:00Z">
-            <w:rPr/>
-          </w:rPrChange>
-        </w:rPr>
-        <w:t xml:space="preserve"> </w:t>
-      </w:r>
-      <w:del w:id="60" w:author="Frank Baker" w:date="2010-11-05T16:21:00Z">
-        <w:r>
-          <w:rPr>
-            <w:strike/>
-            <w:rPrChange w:id="61" w:author="Frank Baker" w:date="2010-11-16T13:10:00Z">
+            <w:rPrChange w:id="56" w:author="Frank Baker" w:date="2010-11-16T13:50:00Z">
               <w:rPr/>
             </w:rPrChange>
           </w:rPr>
           <w:delText xml:space="preserve">or </w:delText>
         </w:r>
       </w:del>
-      <w:ins w:id="62" w:author="Frank Baker" w:date="2010-11-05T16:21:00Z">
+      <w:del w:id="57" w:author="Frank Baker" w:date="2010-11-16T13:51:00Z">
         <w:r>
           <w:rPr>
-            <w:strike/>
-            <w:rPrChange w:id="63" w:author="Frank Baker" w:date="2010-11-16T13:10:00Z">
+            <w:rPrChange w:id="58" w:author="Frank Baker" w:date="2010-11-16T13:50:00Z">
               <w:rPr/>
             </w:rPrChange>
           </w:rPr>
-          <w:t xml:space="preserve">and </w:t>
-        </w:r>
-      </w:ins>
-      <w:r>
-        <w:rPr>
-          <w:strike/>
-          <w:rPrChange w:id="64" w:author="Frank Baker" w:date="2010-11-16T13:10:00Z">
-            <w:rPr/>
-          </w:rPrChange>
-        </w:rPr>
-        <w:t xml:space="preserve">equivalence relation </w:t>
-      </w:r>
-      <w:r>
-        <w:rPr>
-          <w:strike/>
-          <w:rPrChange w:id="65" w:author="Frank Baker" w:date="2010-11-16T13:10:00Z">
-            <w:rPr/>
-          </w:rPrChange>
-        </w:rPr>
-        <w:t>of two HDF5 files or objects have not</w:t>
-      </w:r>
-      <w:ins w:id="66" w:author="Frank Baker" w:date="2010-11-05T16:21:00Z">
+          <w:delText xml:space="preserve">equivalence relation of two HDF5 files or objects have not been defined.  Lack of such a specification caused confusion in applications such as h5diff. The purpose of this document is to provide a clear definition </w:delText>
+        </w:r>
+      </w:del>
+      <w:del w:id="59" w:author="Frank Baker" w:date="2010-11-05T16:22:00Z">
         <w:r>
           <w:rPr>
-            <w:strike/>
-            <w:rPrChange w:id="67" w:author="Frank Baker" w:date="2010-11-16T13:10:00Z">
-              <w:rPr/>
-            </w:rPrChange>
-          </w:rPr>
-          <w:t xml:space="preserve"> previously</w:t>
-        </w:r>
-      </w:ins>
-      <w:r>
-        <w:rPr>
-          <w:strike/>
-          <w:rPrChange w:id="68" w:author="Frank Baker" w:date="2010-11-16T13:10:00Z">
-            <w:rPr/>
-          </w:rPrChange>
-        </w:rPr>
-        <w:t xml:space="preserve"> been</w:t>
-      </w:r>
-      <w:ins w:id="69" w:author="Frank Baker" w:date="2010-11-05T16:21:00Z">
-        <w:r>
-          <w:rPr>
-            <w:strike/>
-            <w:rPrChange w:id="70" w:author="Frank Baker" w:date="2010-11-16T13:10:00Z">
-              <w:rPr/>
-            </w:rPrChange>
-          </w:rPr>
-          <w:t xml:space="preserve"> clearly</w:t>
-        </w:r>
-      </w:ins>
-      <w:r>
-        <w:rPr>
-          <w:strike/>
-          <w:rPrChange w:id="71" w:author="Frank Baker" w:date="2010-11-16T13:10:00Z">
-            <w:rPr/>
-          </w:rPrChange>
-        </w:rPr>
-        <w:t xml:space="preserve"> defined.  Lack of </w:t>
-      </w:r>
-      <w:r>
-        <w:rPr>
-          <w:strike/>
-          <w:rPrChange w:id="72" w:author="Frank Baker" w:date="2010-11-16T13:10:00Z">
-            <w:rPr/>
-          </w:rPrChange>
-        </w:rPr>
-        <w:t xml:space="preserve">such </w:t>
-      </w:r>
-      <w:r>
-        <w:rPr>
-          <w:strike/>
-          <w:rPrChange w:id="73" w:author="Frank Baker" w:date="2010-11-16T13:10:00Z">
-            <w:rPr/>
-          </w:rPrChange>
-        </w:rPr>
-        <w:t xml:space="preserve">a specification </w:t>
-      </w:r>
-      <w:ins w:id="74" w:author="Frank Baker" w:date="2010-11-04T20:47:00Z">
-        <w:r>
-          <w:rPr>
-            <w:strike/>
-            <w:rPrChange w:id="75" w:author="Frank Baker" w:date="2010-11-16T13:10:00Z">
-              <w:rPr/>
-            </w:rPrChange>
-          </w:rPr>
-          <w:t xml:space="preserve">has </w:t>
-        </w:r>
-      </w:ins>
-      <w:r>
-        <w:rPr>
-          <w:strike/>
-          <w:rPrChange w:id="76" w:author="Frank Baker" w:date="2010-11-16T13:10:00Z">
-            <w:rPr/>
-          </w:rPrChange>
-        </w:rPr>
-        <w:t xml:space="preserve">caused confusion in </w:t>
-      </w:r>
-      <w:ins w:id="77" w:author="Frank Baker" w:date="2010-11-05T16:22:00Z">
-        <w:r>
-          <w:rPr>
-            <w:strike/>
-            <w:rPrChange w:id="78" w:author="Frank Baker" w:date="2010-11-16T13:10:00Z">
-              <w:rPr/>
-            </w:rPrChange>
-          </w:rPr>
-          <w:t xml:space="preserve">the implementation and interpretation of </w:t>
-        </w:r>
-      </w:ins>
-      <w:r>
-        <w:rPr>
-          <w:strike/>
-          <w:rPrChange w:id="79" w:author="Frank Baker" w:date="2010-11-16T13:10:00Z">
-            <w:rPr/>
-          </w:rPrChange>
-        </w:rPr>
-        <w:t>applications such as h5diff</w:t>
-      </w:r>
-      <w:r>
-        <w:rPr>
-          <w:strike/>
-          <w:rPrChange w:id="80" w:author="Frank Baker" w:date="2010-11-16T13:10:00Z">
-            <w:rPr/>
-          </w:rPrChange>
-        </w:rPr>
-        <w:t xml:space="preserve">. The purpose of this document is to provide a </w:t>
-      </w:r>
-      <w:r>
-        <w:rPr>
-          <w:strike/>
-          <w:rPrChange w:id="81" w:author="Frank Baker" w:date="2010-11-16T13:10:00Z">
-            <w:rPr/>
-          </w:rPrChange>
-        </w:rPr>
-        <w:t xml:space="preserve">clear </w:t>
-      </w:r>
-      <w:r>
-        <w:rPr>
-          <w:strike/>
-          <w:rPrChange w:id="82" w:author="Frank Baker" w:date="2010-11-16T13:10:00Z">
-            <w:rPr/>
-          </w:rPrChange>
-        </w:rPr>
-        <w:t xml:space="preserve">definition </w:t>
-      </w:r>
-      <w:del w:id="83" w:author="Frank Baker" w:date="2010-11-05T16:22:00Z">
-        <w:r>
-          <w:rPr>
-            <w:strike/>
-            <w:rPrChange w:id="84" w:author="Frank Baker" w:date="2010-11-16T13:10:00Z">
+            <w:rPrChange w:id="60" w:author="Frank Baker" w:date="2010-11-16T13:50:00Z">
               <w:rPr/>
             </w:rPrChange>
           </w:rPr>
           <w:delText xml:space="preserve">on </w:delText>
         </w:r>
       </w:del>
-      <w:ins w:id="85" w:author="Frank Baker" w:date="2010-11-05T16:22:00Z">
+      <w:del w:id="61" w:author="Frank Baker" w:date="2010-11-16T13:51:00Z">
         <w:r>
           <w:rPr>
-            <w:strike/>
-            <w:rPrChange w:id="86" w:author="Frank Baker" w:date="2010-11-16T13:10:00Z">
+            <w:rPrChange w:id="62" w:author="Frank Baker" w:date="2010-11-16T13:50:00Z">
               <w:rPr/>
             </w:rPrChange>
           </w:rPr>
-          <w:t xml:space="preserve">of </w:t>
-        </w:r>
-      </w:ins>
-      <w:r>
+          <w:delText xml:space="preserve">how two HDF5 files or objects should be compared. </w:delText>
+        </w:r>
+      </w:del>
+    </w:p>
+    <w:p>
+      <w:pPr>
         <w:rPr>
-          <w:strike/>
-          <w:rPrChange w:id="87" w:author="Frank Baker" w:date="2010-11-16T13:10:00Z">
-            <w:rPr/>
+          <w:del w:id="63" w:author="Frank Baker" w:date="2010-11-16T13:51:00Z"/>
+          <w:rPrChange w:id="64" w:author="Frank Baker" w:date="2010-11-16T13:50:00Z">
+            <w:rPr>
+              <w:del w:id="65" w:author="Frank Baker" w:date="2010-11-16T13:51:00Z"/>
+            </w:rPr>
           </w:rPrChange>
         </w:rPr>
-        <w:t>how two</w:t>
-      </w:r>
-      <w:r>
-        <w:rPr>
-          <w:strike/>
-          <w:rPrChange w:id="88" w:author="Frank Baker" w:date="2010-11-16T13:10:00Z">
-            <w:rPr/>
-          </w:rPrChange>
-        </w:rPr>
-        <w:t xml:space="preserve"> HDF5 files or objects</w:t>
-      </w:r>
-      <w:r>
-        <w:rPr>
-          <w:strike/>
-          <w:rPrChange w:id="89" w:author="Frank Baker" w:date="2010-11-16T13:10:00Z">
-            <w:rPr/>
-          </w:rPrChange>
-        </w:rPr>
-        <w:t xml:space="preserve"> should be compared</w:t>
-      </w:r>
-      <w:ins w:id="90" w:author="Frank Baker" w:date="2010-11-05T16:22:00Z">
+      </w:pPr>
+      <w:del w:id="66" w:author="Frank Baker" w:date="2010-11-16T13:51:00Z">
         <w:r>
           <w:rPr>
-            <w:strike/>
-            <w:rPrChange w:id="91" w:author="Frank Baker" w:date="2010-11-16T13:10:00Z">
+            <w:rPrChange w:id="67" w:author="Frank Baker" w:date="2010-11-16T13:50:00Z">
               <w:rPr/>
             </w:rPrChange>
           </w:rPr>
-          <w:t xml:space="preserve"> by explicitly defining the equivalence relation and the differences to be exam</w:t>
-        </w:r>
-      </w:ins>
-      <w:ins w:id="92" w:author="Frank Baker" w:date="2010-11-05T16:23:00Z">
+          <w:delText>An HDF5 file appears to the user as a directed graph</w:delText>
+        </w:r>
+      </w:del>
+      <w:del w:id="68" w:author="Frank Baker" w:date="2010-11-05T16:23:00Z">
         <w:r>
           <w:rPr>
-            <w:strike/>
-            <w:rPrChange w:id="93" w:author="Frank Baker" w:date="2010-11-16T13:10:00Z">
-              <w:rPr/>
-            </w:rPrChange>
-          </w:rPr>
-          <w:t>i</w:t>
-        </w:r>
-      </w:ins>
-      <w:ins w:id="94" w:author="Frank Baker" w:date="2010-11-05T16:22:00Z">
-        <w:r>
-          <w:rPr>
-            <w:strike/>
-            <w:rPrChange w:id="95" w:author="Frank Baker" w:date="2010-11-16T13:10:00Z">
-              <w:rPr/>
-            </w:rPrChange>
-          </w:rPr>
-          <w:t>ned</w:t>
-        </w:r>
-      </w:ins>
-      <w:r>
-        <w:rPr>
-          <w:strike/>
-          <w:rPrChange w:id="96" w:author="Frank Baker" w:date="2010-11-16T13:10:00Z">
-            <w:rPr/>
-          </w:rPrChange>
-        </w:rPr>
-        <w:t xml:space="preserve">. </w:t>
-      </w:r>
-    </w:p>
-    <w:p>
-      <w:r>
-        <w:rPr>
-          <w:strike/>
-          <w:rPrChange w:id="97" w:author="Frank Baker" w:date="2010-11-16T13:10:00Z">
-            <w:rPr/>
-          </w:rPrChange>
-        </w:rPr>
-        <w:t>An HDF5 file appears to the user as a directed graph</w:t>
-      </w:r>
-      <w:del w:id="98" w:author="Frank Baker" w:date="2010-11-05T16:23:00Z">
-        <w:r>
-          <w:rPr>
-            <w:strike/>
-            <w:rPrChange w:id="99" w:author="Frank Baker" w:date="2010-11-16T13:10:00Z">
+            <w:rPrChange w:id="69" w:author="Frank Baker" w:date="2010-11-16T13:50:00Z">
               <w:rPr/>
             </w:rPrChange>
           </w:rPr>
           <w:delText>. There are</w:delText>
         </w:r>
       </w:del>
-      <w:ins w:id="100" w:author="Frank Baker" w:date="2010-11-05T16:23:00Z">
+      <w:del w:id="70" w:author="Frank Baker" w:date="2010-11-16T13:51:00Z">
         <w:r>
           <w:rPr>
-            <w:strike/>
-            <w:rPrChange w:id="101" w:author="Frank Baker" w:date="2010-11-16T13:10:00Z">
+            <w:rPrChange w:id="71" w:author="Frank Baker" w:date="2010-11-16T13:50:00Z">
               <w:rPr/>
             </w:rPrChange>
           </w:rPr>
-          <w:t xml:space="preserve"> with</w:t>
-        </w:r>
-      </w:ins>
-      <w:r>
-        <w:rPr>
-          <w:strike/>
-          <w:rPrChange w:id="102" w:author="Frank Baker" w:date="2010-11-16T13:10:00Z">
-            <w:rPr/>
-          </w:rPrChange>
-        </w:rPr>
-        <w:t xml:space="preserve"> three higher-level objects that are exposed by the HDF5 APIs: </w:t>
-      </w:r>
-      <w:r>
-        <w:rPr>
-          <w:strike/>
-          <w:rPrChange w:id="103" w:author="Frank Baker" w:date="2010-11-16T13:10:00Z">
-            <w:rPr/>
-          </w:rPrChange>
-        </w:rPr>
-        <w:t>groups</w:t>
-      </w:r>
-      <w:r>
-        <w:rPr>
-          <w:strike/>
-          <w:rPrChange w:id="104" w:author="Frank Baker" w:date="2010-11-16T13:10:00Z">
-            <w:rPr/>
-          </w:rPrChange>
-        </w:rPr>
-        <w:t xml:space="preserve">, </w:t>
-      </w:r>
-      <w:r>
-        <w:rPr>
-          <w:strike/>
-          <w:rPrChange w:id="105" w:author="Frank Baker" w:date="2010-11-16T13:10:00Z">
-            <w:rPr/>
-          </w:rPrChange>
-        </w:rPr>
-        <w:t>datasets</w:t>
-      </w:r>
-      <w:r>
-        <w:rPr>
-          <w:strike/>
-          <w:rPrChange w:id="106" w:author="Frank Baker" w:date="2010-11-16T13:10:00Z">
-            <w:rPr/>
-          </w:rPrChange>
-        </w:rPr>
-        <w:t xml:space="preserve">, and </w:t>
-      </w:r>
-      <w:del w:id="107" w:author="Frank Baker" w:date="2010-11-05T16:43:00Z">
+          <w:delText xml:space="preserve"> three higher-level objects that are exposed by the HDF5 APIs: groups, datasets, and </w:delText>
+        </w:r>
+      </w:del>
+      <w:del w:id="72" w:author="Frank Baker" w:date="2010-11-05T16:43:00Z">
         <w:r>
           <w:rPr>
-            <w:strike/>
-            <w:rPrChange w:id="108" w:author="Frank Baker" w:date="2010-11-16T13:10:00Z">
+            <w:rPrChange w:id="73" w:author="Frank Baker" w:date="2010-11-16T13:50:00Z">
               <w:rPr/>
             </w:rPrChange>
           </w:rPr>
           <w:delText>named</w:delText>
         </w:r>
       </w:del>
-      <w:ins w:id="109" w:author="Frank Baker" w:date="2010-11-05T16:43:00Z">
+      <w:del w:id="74" w:author="Frank Baker" w:date="2010-11-16T13:51:00Z">
         <w:r>
           <w:rPr>
-            <w:strike/>
-            <w:rPrChange w:id="110" w:author="Frank Baker" w:date="2010-11-16T13:10:00Z">
+            <w:rPrChange w:id="75" w:author="Frank Baker" w:date="2010-11-16T13:50:00Z">
               <w:rPr/>
             </w:rPrChange>
           </w:rPr>
-          <w:t>committed</w:t>
-        </w:r>
-      </w:ins>
-      <w:r>
-        <w:rPr>
-          <w:strike/>
-          <w:rPrChange w:id="111" w:author="Frank Baker" w:date="2010-11-16T13:10:00Z">
-            <w:rPr/>
-          </w:rPrChange>
-        </w:rPr>
-        <w:t xml:space="preserve"> </w:t>
-      </w:r>
-      <w:r>
-        <w:rPr>
-          <w:strike/>
-          <w:rPrChange w:id="112" w:author="Frank Baker" w:date="2010-11-16T13:10:00Z">
-            <w:rPr/>
-          </w:rPrChange>
-        </w:rPr>
-        <w:t xml:space="preserve">datatypes. The simplicity of the HDF5 model provides </w:t>
-      </w:r>
-      <w:del w:id="113" w:author="Frank Baker" w:date="2010-11-05T16:24:00Z">
+          <w:delText xml:space="preserve"> datatypes. The simplicity of the HDF5 model provides </w:delText>
+        </w:r>
+      </w:del>
+      <w:del w:id="76" w:author="Frank Baker" w:date="2010-11-05T16:24:00Z">
         <w:r>
           <w:rPr>
-            <w:strike/>
-            <w:rPrChange w:id="114" w:author="Frank Baker" w:date="2010-11-16T13:10:00Z">
+            <w:rPrChange w:id="77" w:author="Frank Baker" w:date="2010-11-16T13:50:00Z">
               <w:rPr/>
             </w:rPrChange>
           </w:rPr>
           <w:delText xml:space="preserve">a </w:delText>
         </w:r>
       </w:del>
-      <w:r>
-        <w:rPr>
-          <w:strike/>
-          <w:rPrChange w:id="115" w:author="Frank Baker" w:date="2010-11-16T13:10:00Z">
-            <w:rPr/>
-          </w:rPrChange>
-        </w:rPr>
-        <w:t xml:space="preserve">great flexibility </w:t>
-      </w:r>
-      <w:del w:id="116" w:author="Frank Baker" w:date="2010-11-04T20:48:00Z">
+      <w:del w:id="78" w:author="Frank Baker" w:date="2010-11-16T13:51:00Z">
         <w:r>
           <w:rPr>
-            <w:strike/>
-            <w:rPrChange w:id="117" w:author="Frank Baker" w:date="2010-11-16T13:10:00Z">
+            <w:rPrChange w:id="79" w:author="Frank Baker" w:date="2010-11-16T13:50:00Z">
+              <w:rPr/>
+            </w:rPrChange>
+          </w:rPr>
+          <w:delText xml:space="preserve">great flexibility </w:delText>
+        </w:r>
+      </w:del>
+      <w:del w:id="80" w:author="Frank Baker" w:date="2010-11-04T20:48:00Z">
+        <w:r>
+          <w:rPr>
+            <w:rPrChange w:id="81" w:author="Frank Baker" w:date="2010-11-16T13:50:00Z">
+              <w:rPr/>
+            </w:rPrChange>
+          </w:rPr>
+          <w:delText>on what things</w:delText>
+        </w:r>
+      </w:del>
+      <w:del w:id="82" w:author="Frank Baker" w:date="2010-11-16T13:51:00Z">
+        <w:r>
+          <w:rPr>
+            <w:rPrChange w:id="83" w:author="Frank Baker" w:date="2010-11-16T13:50:00Z">
+              <w:rPr/>
+            </w:rPrChange>
+          </w:rPr>
+          <w:delText xml:space="preserve"> can be put in a file. </w:delText>
+        </w:r>
+      </w:del>
+      <w:del w:id="84" w:author="Frank Baker" w:date="2010-11-04T20:48:00Z">
+        <w:r>
+          <w:rPr>
+            <w:rPrChange w:id="85" w:author="Frank Baker" w:date="2010-11-16T13:50:00Z">
+              <w:rPr/>
+            </w:rPrChange>
+          </w:rPr>
+          <w:delText>In the mean</w:delText>
+        </w:r>
+      </w:del>
+      <w:del w:id="86" w:author="Frank Baker" w:date="2010-11-16T13:51:00Z">
+        <w:r>
+          <w:rPr>
+            <w:rPrChange w:id="87" w:author="Frank Baker" w:date="2010-11-16T13:50:00Z">
+              <w:rPr/>
+            </w:rPrChange>
+          </w:rPr>
+          <w:delText xml:space="preserve"> time, it </w:delText>
+        </w:r>
+      </w:del>
+      <w:del w:id="88" w:author="Frank Baker" w:date="2010-11-04T20:48:00Z">
+        <w:r>
+          <w:rPr>
+            <w:rPrChange w:id="89" w:author="Frank Baker" w:date="2010-11-16T13:50:00Z">
+              <w:rPr/>
+            </w:rPrChange>
+          </w:rPr>
+          <w:delText xml:space="preserve">also </w:delText>
+        </w:r>
+      </w:del>
+      <w:del w:id="90" w:author="Frank Baker" w:date="2010-11-16T13:51:00Z">
+        <w:r>
+          <w:rPr>
+            <w:rPrChange w:id="91" w:author="Frank Baker" w:date="2010-11-16T13:50:00Z">
+              <w:rPr/>
+            </w:rPrChange>
+          </w:rPr>
+          <w:delText xml:space="preserve">creates challenges </w:delText>
+        </w:r>
+      </w:del>
+      <w:del w:id="92" w:author="Frank Baker" w:date="2010-11-04T20:49:00Z">
+        <w:r>
+          <w:rPr>
+            <w:rPrChange w:id="93" w:author="Frank Baker" w:date="2010-11-16T13:50:00Z">
               <w:rPr/>
             </w:rPrChange>
           </w:rPr>
           <w:delText xml:space="preserve">on </w:delText>
         </w:r>
+      </w:del>
+      <w:del w:id="94" w:author="Frank Baker" w:date="2010-11-16T13:51:00Z">
         <w:r>
           <w:rPr>
-            <w:strike/>
-            <w:rPrChange w:id="118" w:author="Frank Baker" w:date="2010-11-16T13:10:00Z">
+            <w:rPrChange w:id="95" w:author="Frank Baker" w:date="2010-11-16T13:50:00Z">
               <w:rPr/>
             </w:rPrChange>
           </w:rPr>
-          <w:delText>what things</w:delText>
-        </w:r>
-      </w:del>
-      <w:ins w:id="119" w:author="Frank Baker" w:date="2010-11-04T20:48:00Z">
+          <w:delText xml:space="preserve">how to compare two files or two objects.  The intention of this specification </w:delText>
+        </w:r>
+      </w:del>
+      <w:del w:id="96" w:author="Frank Baker" w:date="2010-11-04T20:52:00Z">
         <w:r>
           <w:rPr>
-            <w:strike/>
-            <w:rPrChange w:id="120" w:author="Frank Baker" w:date="2010-11-16T13:10:00Z">
+            <w:rPrChange w:id="97" w:author="Frank Baker" w:date="2010-11-16T13:50:00Z">
               <w:rPr/>
             </w:rPrChange>
           </w:rPr>
-          <w:t>with regard to what</w:t>
-        </w:r>
-      </w:ins>
-      <w:r>
-        <w:rPr>
-          <w:strike/>
-          <w:rPrChange w:id="121" w:author="Frank Baker" w:date="2010-11-16T13:10:00Z">
-            <w:rPr/>
-          </w:rPrChange>
-        </w:rPr>
-        <w:t xml:space="preserve"> can </w:t>
-      </w:r>
-      <w:r>
-        <w:rPr>
-          <w:strike/>
-          <w:rPrChange w:id="122" w:author="Frank Baker" w:date="2010-11-16T13:10:00Z">
-            <w:rPr/>
-          </w:rPrChange>
-        </w:rPr>
-        <w:t xml:space="preserve">be </w:t>
-      </w:r>
-      <w:r>
-        <w:rPr>
-          <w:strike/>
-          <w:rPrChange w:id="123" w:author="Frank Baker" w:date="2010-11-16T13:10:00Z">
-            <w:rPr/>
-          </w:rPrChange>
-        </w:rPr>
-        <w:t xml:space="preserve">put in </w:t>
-      </w:r>
-      <w:r>
-        <w:rPr>
-          <w:strike/>
-          <w:rPrChange w:id="124" w:author="Frank Baker" w:date="2010-11-16T13:10:00Z">
-            <w:rPr/>
-          </w:rPrChange>
-        </w:rPr>
-        <w:t>a</w:t>
-      </w:r>
-      <w:r>
-        <w:rPr>
-          <w:strike/>
-          <w:rPrChange w:id="125" w:author="Frank Baker" w:date="2010-11-16T13:10:00Z">
-            <w:rPr/>
-          </w:rPrChange>
-        </w:rPr>
-        <w:t xml:space="preserve"> file. </w:t>
-      </w:r>
-      <w:del w:id="126" w:author="Frank Baker" w:date="2010-11-04T20:48:00Z">
+          <w:delText>is to clarify the confusion and</w:delText>
+        </w:r>
+      </w:del>
+      <w:del w:id="98" w:author="Frank Baker" w:date="2010-11-16T13:51:00Z">
         <w:r>
           <w:rPr>
-            <w:strike/>
-            <w:rPrChange w:id="127" w:author="Frank Baker" w:date="2010-11-16T13:10:00Z">
+            <w:rPrChange w:id="99" w:author="Frank Baker" w:date="2010-11-16T13:50:00Z">
               <w:rPr/>
             </w:rPrChange>
           </w:rPr>
-          <w:delText>In the mean</w:delText>
-        </w:r>
-      </w:del>
-      <w:ins w:id="128" w:author="Frank Baker" w:date="2010-11-04T20:48:00Z">
-        <w:r>
-          <w:rPr>
-            <w:strike/>
-            <w:rPrChange w:id="129" w:author="Frank Baker" w:date="2010-11-16T13:10:00Z">
-              <w:rPr/>
-            </w:rPrChange>
-          </w:rPr>
-          <w:t>At the same</w:t>
-        </w:r>
-      </w:ins>
-      <w:r>
+          <w:delText xml:space="preserve"> provide information for developing tools or APIs for comparing HDF5 files or objects.</w:delText>
+        </w:r>
+      </w:del>
+    </w:p>
+    <w:p>
+      <w:pPr>
         <w:rPr>
-          <w:strike/>
-          <w:rPrChange w:id="130" w:author="Frank Baker" w:date="2010-11-16T13:10:00Z">
-            <w:rPr/>
-          </w:rPrChange>
+          <w:ins w:id="100" w:author="Frank Baker" w:date="2010-11-05T16:33:00Z"/>
         </w:rPr>
-        <w:t xml:space="preserve"> time, it </w:t>
-      </w:r>
-      <w:del w:id="131" w:author="Frank Baker" w:date="2010-11-04T20:48:00Z">
-        <w:r>
-          <w:rPr>
-            <w:strike/>
-            <w:rPrChange w:id="132" w:author="Frank Baker" w:date="2010-11-16T13:10:00Z">
-              <w:rPr/>
-            </w:rPrChange>
-          </w:rPr>
-          <w:delText xml:space="preserve">also </w:delText>
-        </w:r>
-      </w:del>
-      <w:r>
-        <w:rPr>
-          <w:strike/>
-          <w:rPrChange w:id="133" w:author="Frank Baker" w:date="2010-11-16T13:10:00Z">
-            <w:rPr/>
-          </w:rPrChange>
-        </w:rPr>
-        <w:t>creates challenge</w:t>
-      </w:r>
-      <w:r>
-        <w:rPr>
-          <w:strike/>
-          <w:rPrChange w:id="134" w:author="Frank Baker" w:date="2010-11-16T13:10:00Z">
-            <w:rPr/>
-          </w:rPrChange>
-        </w:rPr>
-        <w:t>s</w:t>
-      </w:r>
-      <w:r>
-        <w:rPr>
-          <w:strike/>
-          <w:rPrChange w:id="135" w:author="Frank Baker" w:date="2010-11-16T13:10:00Z">
-            <w:rPr/>
-          </w:rPrChange>
-        </w:rPr>
+      </w:pPr>
+      <w:r>
+        <w:t>The specification described in this document is intended for HDF5 files or objects</w:t>
+      </w:r>
+      <w:r>
+        <w:t xml:space="preserve"> only</w:t>
+      </w:r>
+      <w:r>
+        <w:t xml:space="preserve">. It does not apply to non-HDF5 files and objects, </w:t>
+      </w:r>
+      <w:del w:id="101" w:author="Frank Baker" w:date="2010-11-16T13:10:00Z">
+        <w:r>
+          <w:delText xml:space="preserve">which </w:delText>
+        </w:r>
+      </w:del>
+      <w:r>
+        <w:t>includ</w:t>
+      </w:r>
+      <w:ins w:id="102" w:author="Frank Baker" w:date="2010-11-16T13:10:00Z">
+        <w:r>
+          <w:t>ing</w:t>
+        </w:r>
+      </w:ins>
+      <w:del w:id="103" w:author="Frank Baker" w:date="2010-11-16T13:10:00Z">
+        <w:r>
+          <w:delText>e</w:delText>
+        </w:r>
+      </w:del>
+      <w:r>
         <w:t xml:space="preserve"> </w:t>
       </w:r>
-      <w:del w:id="136" w:author="Frank Baker" w:date="2010-11-04T20:49:00Z">
-        <w:r>
-          <w:rPr>
-            <w:strike/>
-            <w:rPrChange w:id="137" w:author="Frank Baker" w:date="2010-11-16T13:10:00Z">
-              <w:rPr/>
-            </w:rPrChange>
-          </w:rPr>
-          <w:delText xml:space="preserve">on </w:delText>
-        </w:r>
-      </w:del>
-      <w:ins w:id="138" w:author="Frank Baker" w:date="2010-11-04T20:49:00Z">
-        <w:r>
-          <w:rPr>
-            <w:strike/>
-            <w:rPrChange w:id="139" w:author="Frank Baker" w:date="2010-11-16T13:10:00Z">
-              <w:rPr/>
-            </w:rPrChange>
-          </w:rPr>
-          <w:t xml:space="preserve">in determining </w:t>
-        </w:r>
-      </w:ins>
-      <w:r>
-        <w:rPr>
-          <w:strike/>
-          <w:rPrChange w:id="140" w:author="Frank Baker" w:date="2010-11-16T13:10:00Z">
-            <w:rPr/>
-          </w:rPrChange>
-        </w:rPr>
-        <w:t xml:space="preserve">how to compare two files or </w:t>
-      </w:r>
-      <w:r>
-        <w:rPr>
-          <w:strike/>
-          <w:rPrChange w:id="141" w:author="Frank Baker" w:date="2010-11-16T13:10:00Z">
-            <w:rPr/>
-          </w:rPrChange>
-        </w:rPr>
-        <w:t xml:space="preserve">two </w:t>
-      </w:r>
-      <w:r>
-        <w:rPr>
-          <w:strike/>
-          <w:rPrChange w:id="142" w:author="Frank Baker" w:date="2010-11-16T13:10:00Z">
-            <w:rPr/>
-          </w:rPrChange>
-        </w:rPr>
-        <w:t xml:space="preserve">objects.  </w:t>
-      </w:r>
-      <w:r>
-        <w:rPr>
-          <w:strike/>
-          <w:rPrChange w:id="143" w:author="Frank Baker" w:date="2010-11-16T13:10:00Z">
-            <w:rPr/>
-          </w:rPrChange>
-        </w:rPr>
-        <w:t>The intention</w:t>
-      </w:r>
-      <w:ins w:id="144" w:author="Frank Baker" w:date="2010-11-04T20:51:00Z">
-        <w:r>
-          <w:rPr>
-            <w:strike/>
-            <w:rPrChange w:id="145" w:author="Frank Baker" w:date="2010-11-16T13:10:00Z">
-              <w:rPr/>
-            </w:rPrChange>
-          </w:rPr>
-          <w:t>s</w:t>
-        </w:r>
-      </w:ins>
-      <w:r>
-        <w:rPr>
-          <w:strike/>
-          <w:rPrChange w:id="146" w:author="Frank Baker" w:date="2010-11-16T13:10:00Z">
-            <w:rPr/>
-          </w:rPrChange>
-        </w:rPr>
-        <w:t xml:space="preserve"> of t</w:t>
-      </w:r>
-      <w:r>
-        <w:rPr>
-          <w:strike/>
-          <w:rPrChange w:id="147" w:author="Frank Baker" w:date="2010-11-16T13:10:00Z">
-            <w:rPr/>
-          </w:rPrChange>
-        </w:rPr>
-        <w:t xml:space="preserve">his specification </w:t>
-      </w:r>
-      <w:del w:id="148" w:author="Frank Baker" w:date="2010-11-04T20:52:00Z">
-        <w:r>
-          <w:rPr>
-            <w:strike/>
-            <w:rPrChange w:id="149" w:author="Frank Baker" w:date="2010-11-16T13:10:00Z">
-              <w:rPr/>
-            </w:rPrChange>
-          </w:rPr>
-          <w:delText xml:space="preserve">is </w:delText>
-        </w:r>
-      </w:del>
-      <w:ins w:id="150" w:author="Frank Baker" w:date="2010-11-04T20:52:00Z">
-        <w:r>
-          <w:rPr>
-            <w:strike/>
-            <w:rPrChange w:id="151" w:author="Frank Baker" w:date="2010-11-16T13:10:00Z">
-              <w:rPr/>
-            </w:rPrChange>
-          </w:rPr>
-          <w:t>are to describe h5diff’s comparison criteria and</w:t>
-        </w:r>
-      </w:ins>
-      <w:del w:id="152" w:author="Frank Baker" w:date="2010-11-04T20:52:00Z">
-        <w:r>
-          <w:rPr>
-            <w:strike/>
-            <w:rPrChange w:id="153" w:author="Frank Baker" w:date="2010-11-16T13:10:00Z">
-              <w:rPr/>
-            </w:rPrChange>
-          </w:rPr>
-          <w:delText xml:space="preserve">to clarify </w:delText>
-        </w:r>
-        <w:r>
-          <w:rPr>
-            <w:strike/>
-            <w:rPrChange w:id="154" w:author="Frank Baker" w:date="2010-11-16T13:10:00Z">
-              <w:rPr/>
-            </w:rPrChange>
-          </w:rPr>
-          <w:delText>the confusion and</w:delText>
-        </w:r>
-      </w:del>
-      <w:r>
-        <w:rPr>
-          <w:strike/>
-          <w:rPrChange w:id="155" w:author="Frank Baker" w:date="2010-11-16T13:10:00Z">
-            <w:rPr/>
-          </w:rPrChange>
-        </w:rPr>
-        <w:t xml:space="preserve"> provide information for developing tools</w:t>
-      </w:r>
-      <w:r>
-        <w:rPr>
-          <w:strike/>
-          <w:rPrChange w:id="156" w:author="Frank Baker" w:date="2010-11-16T13:10:00Z">
-            <w:rPr/>
-          </w:rPrChange>
-        </w:rPr>
-        <w:t xml:space="preserve"> or </w:t>
-      </w:r>
-      <w:r>
-        <w:rPr>
-          <w:strike/>
-          <w:rPrChange w:id="157" w:author="Frank Baker" w:date="2010-11-16T13:10:00Z">
-            <w:rPr/>
-          </w:rPrChange>
-        </w:rPr>
-        <w:t xml:space="preserve">APIs for comparing HDF5 files </w:t>
-      </w:r>
-      <w:r>
-        <w:rPr>
-          <w:strike/>
-          <w:rPrChange w:id="158" w:author="Frank Baker" w:date="2010-11-16T13:10:00Z">
-            <w:rPr/>
-          </w:rPrChange>
-        </w:rPr>
-        <w:t xml:space="preserve">or </w:t>
-      </w:r>
-      <w:r>
-        <w:rPr>
-          <w:strike/>
-          <w:rPrChange w:id="159" w:author="Frank Baker" w:date="2010-11-16T13:10:00Z">
-            <w:rPr/>
-          </w:rPrChange>
-        </w:rPr>
-        <w:t>objects.</w:t>
-      </w:r>
-    </w:p>
-    <w:p>
-      <w:pPr>
-        <w:rPr>
-          <w:ins w:id="160" w:author="Frank Baker" w:date="2010-11-05T16:33:00Z"/>
-        </w:rPr>
-      </w:pPr>
-      <w:r>
-        <w:t>The specification described in this document is intended for HDF5 files or objects</w:t>
-      </w:r>
-      <w:r>
-        <w:t xml:space="preserve"> only</w:t>
-      </w:r>
-      <w:r>
-        <w:t xml:space="preserve">. It does not apply to non-HDF5 files and objects, </w:t>
-      </w:r>
-      <w:del w:id="161" w:author="Frank Baker" w:date="2010-11-16T13:10:00Z">
-        <w:r>
-          <w:delText xml:space="preserve">which </w:delText>
-        </w:r>
-      </w:del>
-      <w:r>
-        <w:t>includ</w:t>
-      </w:r>
-      <w:ins w:id="162" w:author="Frank Baker" w:date="2010-11-16T13:10:00Z">
-        <w:r>
-          <w:t>ing</w:t>
-        </w:r>
-      </w:ins>
-      <w:del w:id="163" w:author="Frank Baker" w:date="2010-11-16T13:10:00Z">
-        <w:r>
-          <w:delText>e</w:delText>
-        </w:r>
-      </w:del>
-      <w:r>
-        <w:t xml:space="preserve"> </w:t>
-      </w:r>
-      <w:del w:id="164" w:author="Frank Baker" w:date="2010-11-04T20:52:00Z">
+      <w:del w:id="104" w:author="Frank Baker" w:date="2010-11-04T20:52:00Z">
         <w:r>
           <w:delText xml:space="preserve">a </w:delText>
         </w:r>
       </w:del>
-      <w:ins w:id="165" w:author="Frank Baker" w:date="2010-11-04T20:52:00Z">
+      <w:ins w:id="105" w:author="Frank Baker" w:date="2010-11-04T20:52:00Z">
         <w:r>
           <w:t xml:space="preserve">the </w:t>
         </w:r>
@@ -1244,10 +712,10 @@
     <w:p>
       <w:pPr>
         <w:numPr>
-          <w:ins w:id="166" w:author="Frank Baker" w:date="2010-11-05T16:33:00Z"/>
+          <w:ins w:id="106" w:author="Frank Baker" w:date="2010-11-05T16:33:00Z"/>
         </w:numPr>
       </w:pPr>
-      <w:ins w:id="167" w:author="Frank Baker" w:date="2010-11-05T16:33:00Z">
+      <w:ins w:id="107" w:author="Frank Baker" w:date="2010-11-05T16:33:00Z">
         <w:r>
           <w:t>One appropriate use of this specification would be in the development of an H5Ocompare API and/or a future version of h5diff (or a replacement tool).</w:t>
         </w:r>
@@ -1263,14 +731,22 @@
     </w:p>
     <w:p>
       <w:r>
-        <w:t xml:space="preserve">This section briefly describes high level HDF5 objects and their metadata. For details, </w:t>
-      </w:r>
-      <w:del w:id="168" w:author="Frank Baker" w:date="2010-11-05T16:34:00Z">
+        <w:t xml:space="preserve">This section briefly describes </w:t>
+      </w:r>
+      <w:proofErr w:type="gramStart"/>
+      <w:r>
+        <w:t>high level</w:t>
+      </w:r>
+      <w:proofErr w:type="gramEnd"/>
+      <w:r>
+        <w:t xml:space="preserve"> HDF5 objects and their metadata. For details, </w:t>
+      </w:r>
+      <w:del w:id="108" w:author="Frank Baker" w:date="2010-11-05T16:34:00Z">
         <w:r>
           <w:delText xml:space="preserve">please read </w:delText>
         </w:r>
       </w:del>
-      <w:ins w:id="169" w:author="Frank Baker" w:date="2010-11-05T16:34:00Z">
+      <w:ins w:id="109" w:author="Frank Baker" w:date="2010-11-05T16:34:00Z">
         <w:r>
           <w:t xml:space="preserve">see </w:t>
         </w:r>
@@ -1281,13 +757,13 @@
       <w:r>
         <w:rPr>
           <w:i/>
-          <w:rPrChange w:id="170" w:author="Frank Baker" w:date="2010-11-05T16:35:00Z">
+          <w:rPrChange w:id="110" w:author="Frank Baker" w:date="2010-11-05T16:35:00Z">
             <w:rPr/>
           </w:rPrChange>
         </w:rPr>
         <w:t>HDF5 File Format Specification</w:t>
       </w:r>
-      <w:ins w:id="171" w:author="Frank Baker" w:date="2010-11-05T16:35:00Z">
+      <w:ins w:id="111" w:author="Frank Baker" w:date="2010-11-05T16:35:00Z">
         <w:r>
           <w:rPr>
             <w:rStyle w:val="FootnoteReference"/>
@@ -1299,7 +775,7 @@
       <w:r>
         <w:t xml:space="preserve"> </w:t>
       </w:r>
-      <w:del w:id="173" w:author="Frank Baker" w:date="2010-11-05T16:35:00Z">
+      <w:del w:id="113" w:author="Frank Baker" w:date="2010-11-05T16:35:00Z">
         <w:r>
           <w:delText xml:space="preserve">at </w:delText>
         </w:r>
@@ -1328,7 +804,7 @@
       <w:r>
         <w:t xml:space="preserve">and </w:t>
       </w:r>
-      <w:del w:id="174" w:author="Frank Baker" w:date="2010-11-04T20:53:00Z">
+      <w:del w:id="114" w:author="Frank Baker" w:date="2010-11-04T20:53:00Z">
         <w:r>
           <w:delText xml:space="preserve">other </w:delText>
         </w:r>
@@ -1336,7 +812,7 @@
       <w:r>
         <w:t>related documents</w:t>
       </w:r>
-      <w:ins w:id="175" w:author="Frank Baker" w:date="2010-11-05T16:36:00Z">
+      <w:ins w:id="115" w:author="Frank Baker" w:date="2010-11-05T16:36:00Z">
         <w:r>
           <w:t>.</w:t>
         </w:r>
@@ -1347,7 +823,7 @@
           <w:footnoteReference w:id="2"/>
         </w:r>
       </w:ins>
-      <w:del w:id="177" w:author="Frank Baker" w:date="2010-11-05T16:36:00Z">
+      <w:del w:id="117" w:author="Frank Baker" w:date="2010-11-05T16:36:00Z">
         <w:r>
           <w:delText xml:space="preserve"> at </w:delText>
         </w:r>
@@ -1389,12 +865,12 @@
       <w:r>
         <w:t xml:space="preserve">HDF5 files are organized in a hierarchical structure, with </w:t>
       </w:r>
-      <w:del w:id="178" w:author="Frank Baker" w:date="2010-11-05T16:42:00Z">
+      <w:del w:id="118" w:author="Frank Baker" w:date="2010-11-05T16:42:00Z">
         <w:r>
           <w:delText xml:space="preserve">two </w:delText>
         </w:r>
       </w:del>
-      <w:ins w:id="179" w:author="Frank Baker" w:date="2010-11-05T16:42:00Z">
+      <w:ins w:id="119" w:author="Frank Baker" w:date="2010-11-05T16:42:00Z">
         <w:r>
           <w:t xml:space="preserve">three </w:t>
         </w:r>
@@ -1402,7 +878,7 @@
       <w:r>
         <w:t>primary structures: groups</w:t>
       </w:r>
-      <w:ins w:id="180" w:author="Frank Baker" w:date="2010-11-05T16:42:00Z">
+      <w:ins w:id="120" w:author="Frank Baker" w:date="2010-11-05T16:42:00Z">
         <w:r>
           <w:t>,</w:t>
         </w:r>
@@ -1410,7 +886,7 @@
       <w:r>
         <w:t xml:space="preserve"> </w:t>
       </w:r>
-      <w:del w:id="181" w:author="Frank Baker" w:date="2010-11-05T16:42:00Z">
+      <w:del w:id="121" w:author="Frank Baker" w:date="2010-11-05T16:42:00Z">
         <w:r>
           <w:delText xml:space="preserve">and </w:delText>
         </w:r>
@@ -1418,7 +894,7 @@
       <w:r>
         <w:t>datasets</w:t>
       </w:r>
-      <w:ins w:id="182" w:author="Frank Baker" w:date="2010-11-05T16:42:00Z">
+      <w:ins w:id="122" w:author="Frank Baker" w:date="2010-11-05T16:42:00Z">
         <w:r>
           <w:t>, and committed datatypes</w:t>
         </w:r>
@@ -1450,12 +926,12 @@
       <w:r>
         <w:t>groups or datasets</w:t>
       </w:r>
-      <w:del w:id="183" w:author="Frank Baker" w:date="2010-11-04T20:55:00Z">
+      <w:del w:id="123" w:author="Frank Baker" w:date="2010-11-04T20:55:00Z">
         <w:r>
           <w:delText>, together with</w:delText>
         </w:r>
       </w:del>
-      <w:ins w:id="184" w:author="Frank Baker" w:date="2010-11-04T20:55:00Z">
+      <w:ins w:id="124" w:author="Frank Baker" w:date="2010-11-04T20:55:00Z">
         <w:r>
           <w:t xml:space="preserve"> and</w:t>
         </w:r>
@@ -1463,7 +939,7 @@
       <w:r>
         <w:t xml:space="preserve"> supporting metadata</w:t>
       </w:r>
-      <w:del w:id="185" w:author="Frank Baker" w:date="2010-11-05T16:55:00Z">
+      <w:del w:id="125" w:author="Frank Baker" w:date="2010-11-05T16:55:00Z">
         <w:r>
           <w:delText>.</w:delText>
         </w:r>
@@ -1477,7 +953,7 @@
           <w:numId w:val="8"/>
         </w:numPr>
         <w:rPr>
-          <w:ins w:id="186" w:author="Frank Baker" w:date="2010-11-05T16:55:00Z"/>
+          <w:ins w:id="126" w:author="Frank Baker" w:date="2010-11-05T16:55:00Z"/>
         </w:rPr>
       </w:pPr>
       <w:r>
@@ -1489,12 +965,12 @@
       <w:r>
         <w:t>: a multidimensional array of data elements</w:t>
       </w:r>
-      <w:del w:id="187" w:author="Frank Baker" w:date="2010-11-04T20:55:00Z">
+      <w:del w:id="127" w:author="Frank Baker" w:date="2010-11-04T20:55:00Z">
         <w:r>
           <w:delText>, together with</w:delText>
         </w:r>
       </w:del>
-      <w:ins w:id="188" w:author="Frank Baker" w:date="2010-11-04T20:55:00Z">
+      <w:ins w:id="128" w:author="Frank Baker" w:date="2010-11-04T20:55:00Z">
         <w:r>
           <w:t xml:space="preserve"> and</w:t>
         </w:r>
@@ -1502,7 +978,7 @@
       <w:r>
         <w:t xml:space="preserve"> supporting metadata</w:t>
       </w:r>
-      <w:del w:id="189" w:author="Frank Baker" w:date="2010-11-05T16:56:00Z">
+      <w:del w:id="129" w:author="Frank Baker" w:date="2010-11-05T16:56:00Z">
         <w:r>
           <w:delText>.</w:delText>
         </w:r>
@@ -1514,10 +990,10 @@
         <w:numPr>
           <w:ilvl w:val="0"/>
           <w:numId w:val="8"/>
-          <w:ins w:id="190" w:author="Frank Baker" w:date="2010-11-05T16:55:00Z"/>
+          <w:ins w:id="130" w:author="Frank Baker" w:date="2010-11-05T16:55:00Z"/>
         </w:numPr>
       </w:pPr>
-      <w:ins w:id="191" w:author="Frank Baker" w:date="2010-11-05T16:55:00Z">
+      <w:ins w:id="131" w:author="Frank Baker" w:date="2010-11-05T16:55:00Z">
         <w:r>
           <w:rPr>
             <w:rStyle w:val="IntenseEmphasis"/>
@@ -1526,7 +1002,7 @@
         </w:r>
         <w:r>
           <w:rPr>
-            <w:rPrChange w:id="192" w:author="Frank Baker" w:date="2010-11-05T16:57:00Z">
+            <w:rPrChange w:id="132" w:author="Frank Baker" w:date="2010-11-05T16:57:00Z">
               <w:rPr>
                 <w:rStyle w:val="IntenseEmphasis"/>
               </w:rPr>
@@ -1537,7 +1013,7 @@
         <w:r>
           <w:rPr>
             <w:i/>
-            <w:rPrChange w:id="193" w:author="Frank Baker" w:date="2010-11-05T16:57:00Z">
+            <w:rPrChange w:id="133" w:author="Frank Baker" w:date="2010-11-05T16:57:00Z">
               <w:rPr>
                 <w:b/>
                 <w:bCs/>
@@ -1550,7 +1026,7 @@
         </w:r>
         <w:r>
           <w:rPr>
-            <w:rPrChange w:id="194" w:author="Frank Baker" w:date="2010-11-05T16:57:00Z">
+            <w:rPrChange w:id="134" w:author="Frank Baker" w:date="2010-11-05T16:57:00Z">
               <w:rPr>
                 <w:b/>
                 <w:bCs/>
@@ -1562,7 +1038,7 @@
           <w:t xml:space="preserve">a </w:t>
         </w:r>
       </w:ins>
-      <w:ins w:id="195" w:author="Frank Baker" w:date="2010-11-05T16:56:00Z">
+      <w:ins w:id="135" w:author="Frank Baker" w:date="2010-11-05T16:56:00Z">
         <w:r>
           <w:t>committed datatype and supporting metadata</w:t>
         </w:r>
@@ -1572,7 +1048,7 @@
       <w:r>
         <w:t xml:space="preserve">An object in HDF5 is identified </w:t>
       </w:r>
-      <w:ins w:id="196" w:author="Frank Baker" w:date="2010-11-05T16:46:00Z">
+      <w:ins w:id="136" w:author="Frank Baker" w:date="2010-11-05T16:46:00Z">
         <w:r>
           <w:t xml:space="preserve">either </w:t>
         </w:r>
@@ -1580,7 +1056,7 @@
       <w:r>
         <w:t>by</w:t>
       </w:r>
-      <w:ins w:id="197" w:author="Frank Baker" w:date="2010-11-05T16:46:00Z">
+      <w:ins w:id="137" w:author="Frank Baker" w:date="2010-11-05T16:46:00Z">
         <w:r>
           <w:t xml:space="preserve"> link name within the group containing it or by</w:t>
         </w:r>
@@ -1591,17 +1067,17 @@
       <w:r>
         <w:t xml:space="preserve">its </w:t>
       </w:r>
-      <w:ins w:id="198" w:author="Frank Baker" w:date="2010-11-05T16:46:00Z">
+      <w:ins w:id="138" w:author="Frank Baker" w:date="2010-11-05T16:46:00Z">
         <w:r>
           <w:t xml:space="preserve">absolute </w:t>
         </w:r>
       </w:ins>
-      <w:ins w:id="199" w:author="Frank Baker" w:date="2010-11-05T16:45:00Z">
+      <w:ins w:id="139" w:author="Frank Baker" w:date="2010-11-05T16:45:00Z">
         <w:r>
           <w:t xml:space="preserve">path name </w:t>
         </w:r>
       </w:ins>
-      <w:del w:id="200" w:author="Frank Baker" w:date="2010-11-05T16:45:00Z">
+      <w:del w:id="140" w:author="Frank Baker" w:date="2010-11-05T16:45:00Z">
         <w:r>
           <w:delText>link name</w:delText>
         </w:r>
@@ -1612,7 +1088,7 @@
       <w:r>
         <w:t>(</w:t>
       </w:r>
-      <w:ins w:id="201" w:author="Frank Baker" w:date="2010-11-05T16:45:00Z">
+      <w:ins w:id="141" w:author="Frank Baker" w:date="2010-11-05T16:45:00Z">
         <w:r>
           <w:t xml:space="preserve">the </w:t>
         </w:r>
@@ -1620,32 +1096,32 @@
       <w:r>
         <w:t xml:space="preserve">path </w:t>
       </w:r>
-      <w:ins w:id="202" w:author="Frank Baker" w:date="2010-11-05T16:45:00Z">
+      <w:ins w:id="142" w:author="Frank Baker" w:date="2010-11-05T16:45:00Z">
         <w:r>
           <w:t xml:space="preserve">from the root group </w:t>
         </w:r>
       </w:ins>
-      <w:ins w:id="203" w:author="Frank Baker" w:date="2010-11-05T16:46:00Z">
+      <w:ins w:id="143" w:author="Frank Baker" w:date="2010-11-05T16:46:00Z">
         <w:r>
           <w:t xml:space="preserve">to the group containing the object </w:t>
         </w:r>
       </w:ins>
-      <w:del w:id="204" w:author="Frank Baker" w:date="2010-11-05T16:45:00Z">
+      <w:del w:id="144" w:author="Frank Baker" w:date="2010-11-05T16:45:00Z">
         <w:r>
           <w:delText xml:space="preserve">+ </w:delText>
         </w:r>
       </w:del>
-      <w:ins w:id="205" w:author="Frank Baker" w:date="2010-11-05T16:45:00Z">
+      <w:ins w:id="145" w:author="Frank Baker" w:date="2010-11-05T16:45:00Z">
         <w:r>
           <w:t xml:space="preserve">plus the </w:t>
         </w:r>
       </w:ins>
-      <w:ins w:id="206" w:author="Frank Baker" w:date="2010-11-05T16:46:00Z">
+      <w:ins w:id="146" w:author="Frank Baker" w:date="2010-11-05T16:46:00Z">
         <w:r>
           <w:t xml:space="preserve">object’s </w:t>
         </w:r>
       </w:ins>
-      <w:ins w:id="207" w:author="Frank Baker" w:date="2010-11-05T16:45:00Z">
+      <w:ins w:id="147" w:author="Frank Baker" w:date="2010-11-05T16:45:00Z">
         <w:r>
           <w:t xml:space="preserve">link </w:t>
         </w:r>
@@ -1653,7 +1129,7 @@
       <w:r>
         <w:t>name</w:t>
       </w:r>
-      <w:ins w:id="208" w:author="Frank Baker" w:date="2010-11-05T16:46:00Z">
+      <w:ins w:id="148" w:author="Frank Baker" w:date="2010-11-05T16:46:00Z">
         <w:r>
           <w:t xml:space="preserve"> in that group</w:t>
         </w:r>
@@ -1661,7 +1137,7 @@
       <w:r>
         <w:t>)</w:t>
       </w:r>
-      <w:del w:id="209" w:author="Frank Baker" w:date="2010-11-04T20:56:00Z">
+      <w:del w:id="149" w:author="Frank Baker" w:date="2010-11-04T20:56:00Z">
         <w:r>
           <w:delText xml:space="preserve"> </w:delText>
         </w:r>
@@ -1672,7 +1148,7 @@
       <w:r>
         <w:t xml:space="preserve">. </w:t>
       </w:r>
-      <w:del w:id="210" w:author="Frank Baker" w:date="2010-11-05T16:44:00Z">
+      <w:del w:id="150" w:author="Frank Baker" w:date="2010-11-05T16:44:00Z">
         <w:r>
           <w:delText>Although each object has</w:delText>
         </w:r>
@@ -1698,12 +1174,12 @@
           <w:delText xml:space="preserve">under the lower level, the object </w:delText>
         </w:r>
       </w:del>
-      <w:del w:id="211" w:author="Frank Baker" w:date="2010-11-04T20:59:00Z">
+      <w:del w:id="151" w:author="Frank Baker" w:date="2010-11-04T20:59:00Z">
         <w:r>
           <w:delText xml:space="preserve">is recognized </w:delText>
         </w:r>
       </w:del>
-      <w:del w:id="212" w:author="Frank Baker" w:date="2010-11-05T16:44:00Z">
+      <w:del w:id="152" w:author="Frank Baker" w:date="2010-11-05T16:44:00Z">
         <w:r>
           <w:delText xml:space="preserve">by its </w:delText>
         </w:r>
@@ -1714,12 +1190,12 @@
           <w:delText xml:space="preserve"> not the </w:delText>
         </w:r>
       </w:del>
-      <w:del w:id="213" w:author="Frank Baker" w:date="2010-11-04T20:59:00Z">
+      <w:del w:id="153" w:author="Frank Baker" w:date="2010-11-04T20:59:00Z">
         <w:r>
           <w:delText>ID as to users</w:delText>
         </w:r>
       </w:del>
-      <w:del w:id="214" w:author="Frank Baker" w:date="2010-11-05T16:44:00Z">
+      <w:del w:id="154" w:author="Frank Baker" w:date="2010-11-05T16:44:00Z">
         <w:r>
           <w:delText xml:space="preserve">.  </w:delText>
         </w:r>
@@ -1737,12 +1213,12 @@
       <w:r>
         <w:t xml:space="preserve">HDF5 files generally contain two types of metadata: </w:t>
       </w:r>
-      <w:del w:id="215" w:author="Frank Baker" w:date="2010-11-05T16:58:00Z">
+      <w:del w:id="155" w:author="Frank Baker" w:date="2010-11-05T16:58:00Z">
         <w:r>
           <w:delText xml:space="preserve">structural </w:delText>
         </w:r>
       </w:del>
-      <w:ins w:id="216" w:author="Frank Baker" w:date="2010-11-05T16:58:00Z">
+      <w:ins w:id="156" w:author="Frank Baker" w:date="2010-11-05T16:58:00Z">
         <w:r>
           <w:t xml:space="preserve">library </w:t>
         </w:r>
@@ -1750,12 +1226,12 @@
       <w:r>
         <w:t xml:space="preserve">metadata and </w:t>
       </w:r>
-      <w:del w:id="217" w:author="Frank Baker" w:date="2010-11-05T16:58:00Z">
+      <w:del w:id="157" w:author="Frank Baker" w:date="2010-11-05T16:58:00Z">
         <w:r>
           <w:delText>application </w:delText>
         </w:r>
       </w:del>
-      <w:ins w:id="218" w:author="Frank Baker" w:date="2010-11-05T16:58:00Z">
+      <w:ins w:id="158" w:author="Frank Baker" w:date="2010-11-05T16:58:00Z">
         <w:r>
           <w:t xml:space="preserve">user </w:t>
         </w:r>
@@ -1765,7 +1241,7 @@
       </w:r>
     </w:p>
     <w:p>
-      <w:del w:id="219" w:author="Frank Baker" w:date="2010-11-05T16:58:00Z">
+      <w:del w:id="159" w:author="Frank Baker" w:date="2010-11-05T16:58:00Z">
         <w:r>
           <w:rPr>
             <w:i/>
@@ -1773,7 +1249,7 @@
           <w:delText>Structural</w:delText>
         </w:r>
       </w:del>
-      <w:ins w:id="220" w:author="Frank Baker" w:date="2010-11-05T16:58:00Z">
+      <w:ins w:id="160" w:author="Frank Baker" w:date="2010-11-05T16:58:00Z">
         <w:r>
           <w:rPr>
             <w:i/>
@@ -1790,12 +1266,12 @@
       <w:r>
         <w:t xml:space="preserve"> is generated by the HDF5 Library to describe the structure of the file and structure and contents of objects in the file.  For example, </w:t>
       </w:r>
-      <w:del w:id="221" w:author="Frank Baker" w:date="2010-11-05T16:59:00Z">
+      <w:del w:id="161" w:author="Frank Baker" w:date="2010-11-05T16:59:00Z">
         <w:r>
           <w:delText>structural</w:delText>
         </w:r>
       </w:del>
-      <w:ins w:id="222" w:author="Frank Baker" w:date="2010-11-05T16:59:00Z">
+      <w:ins w:id="162" w:author="Frank Baker" w:date="2010-11-05T16:59:00Z">
         <w:r>
           <w:t>library</w:t>
         </w:r>
@@ -1856,12 +1332,12 @@
       <w:r>
         <w:t xml:space="preserve">HDF5 natively interprets and understands </w:t>
       </w:r>
-      <w:del w:id="223" w:author="Frank Baker" w:date="2010-11-05T16:59:00Z">
+      <w:del w:id="163" w:author="Frank Baker" w:date="2010-11-05T16:59:00Z">
         <w:r>
           <w:delText>structural</w:delText>
         </w:r>
       </w:del>
-      <w:ins w:id="224" w:author="Frank Baker" w:date="2010-11-05T16:59:00Z">
+      <w:ins w:id="164" w:author="Frank Baker" w:date="2010-11-05T16:59:00Z">
         <w:r>
           <w:t>library</w:t>
         </w:r>
@@ -1869,12 +1345,12 @@
       <w:r>
         <w:t xml:space="preserve"> metadata.  </w:t>
       </w:r>
-      <w:del w:id="225" w:author="Frank Baker" w:date="2010-11-05T16:59:00Z">
+      <w:del w:id="165" w:author="Frank Baker" w:date="2010-11-05T16:59:00Z">
         <w:r>
           <w:delText>Structural</w:delText>
         </w:r>
       </w:del>
-      <w:ins w:id="226" w:author="Frank Baker" w:date="2010-11-05T16:59:00Z">
+      <w:ins w:id="166" w:author="Frank Baker" w:date="2010-11-05T16:59:00Z">
         <w:r>
           <w:t>Library</w:t>
         </w:r>
@@ -1884,7 +1360,7 @@
       </w:r>
     </w:p>
     <w:p>
-      <w:del w:id="227" w:author="Frank Baker" w:date="2010-11-05T16:59:00Z">
+      <w:del w:id="167" w:author="Frank Baker" w:date="2010-11-05T16:59:00Z">
         <w:r>
           <w:rPr>
             <w:i/>
@@ -1892,7 +1368,7 @@
           <w:delText>Application</w:delText>
         </w:r>
       </w:del>
-      <w:ins w:id="228" w:author="Frank Baker" w:date="2010-11-05T16:59:00Z">
+      <w:ins w:id="168" w:author="Frank Baker" w:date="2010-11-05T16:59:00Z">
         <w:r>
           <w:rPr>
             <w:i/>
@@ -1912,7 +1388,7 @@
       <w:r>
         <w:t>application</w:t>
       </w:r>
-      <w:ins w:id="229" w:author="Frank Baker" w:date="2010-11-04T21:03:00Z">
+      <w:ins w:id="169" w:author="Frank Baker" w:date="2010-11-04T21:03:00Z">
         <w:r>
           <w:t>,</w:t>
         </w:r>
@@ -1985,12 +1461,12 @@
       <w:r>
         <w:t xml:space="preserve">HDF5 does not natively understand </w:t>
       </w:r>
-      <w:del w:id="230" w:author="Frank Baker" w:date="2010-11-05T16:59:00Z">
+      <w:del w:id="170" w:author="Frank Baker" w:date="2010-11-05T16:59:00Z">
         <w:r>
           <w:delText>application</w:delText>
         </w:r>
       </w:del>
-      <w:ins w:id="231" w:author="Frank Baker" w:date="2010-11-05T16:59:00Z">
+      <w:ins w:id="171" w:author="Frank Baker" w:date="2010-11-05T16:59:00Z">
         <w:r>
           <w:t>user</w:t>
         </w:r>
@@ -1998,12 +1474,12 @@
       <w:r>
         <w:t xml:space="preserve"> metadata; it must be understood and interpreted by the application.  </w:t>
       </w:r>
-      <w:del w:id="232" w:author="Frank Baker" w:date="2010-11-05T16:59:00Z">
+      <w:del w:id="172" w:author="Frank Baker" w:date="2010-11-05T16:59:00Z">
         <w:r>
           <w:delText>Application</w:delText>
         </w:r>
       </w:del>
-      <w:ins w:id="233" w:author="Frank Baker" w:date="2010-11-05T16:59:00Z">
+      <w:ins w:id="173" w:author="Frank Baker" w:date="2010-11-05T16:59:00Z">
         <w:r>
           <w:t>User</w:t>
         </w:r>
@@ -2034,7 +1510,7 @@
     <w:p>
       <w:pPr>
         <w:keepNext/>
-        <w:pPrChange w:id="234" w:author="Frank Baker" w:date="2010-11-05T17:09:00Z">
+        <w:pPrChange w:id="174" w:author="Frank Baker" w:date="2010-11-05T17:09:00Z">
           <w:pPr/>
         </w:pPrChange>
       </w:pPr>
@@ -2047,7 +1523,7 @@
       <w:r>
         <w:t xml:space="preserve">, we </w:t>
       </w:r>
-      <w:del w:id="235" w:author="Frank Baker" w:date="2010-11-04T21:08:00Z">
+      <w:del w:id="175" w:author="Frank Baker" w:date="2010-11-04T21:08:00Z">
         <w:r>
           <w:delText xml:space="preserve">will start </w:delText>
         </w:r>
@@ -2058,12 +1534,12 @@
           <w:delText xml:space="preserve">general definition of equivalence relation and its properties. Later, </w:delText>
         </w:r>
       </w:del>
-      <w:ins w:id="236" w:author="Frank Baker" w:date="2010-11-04T21:08:00Z">
+      <w:ins w:id="176" w:author="Frank Baker" w:date="2010-11-04T21:08:00Z">
         <w:r>
           <w:t>define the</w:t>
         </w:r>
       </w:ins>
-      <w:ins w:id="237" w:author="Frank Baker" w:date="2010-11-04T21:05:00Z">
+      <w:ins w:id="177" w:author="Frank Baker" w:date="2010-11-04T21:05:00Z">
         <w:r>
           <w:t xml:space="preserve"> </w:t>
         </w:r>
@@ -2071,7 +1547,7 @@
       <w:r>
         <w:t>HDF5 equivalence relation</w:t>
       </w:r>
-      <w:del w:id="238" w:author="Frank Baker" w:date="2010-11-04T21:08:00Z">
+      <w:del w:id="178" w:author="Frank Baker" w:date="2010-11-04T21:08:00Z">
         <w:r>
           <w:delText xml:space="preserve"> will be introduced</w:delText>
         </w:r>
@@ -2095,7 +1571,7 @@
       </w:r>
     </w:p>
     <w:p>
-      <w:ins w:id="239" w:author="Frank Baker" w:date="2010-11-04T21:06:00Z">
+      <w:ins w:id="179" w:author="Frank Baker" w:date="2010-11-04T21:06:00Z">
         <w:r>
           <w:t>Mathematic equivalence is defined in Wikipedia as follows:</w:t>
         </w:r>
@@ -2121,7 +1597,7 @@
       <w:r>
         <w:t xml:space="preserve">” </w:t>
       </w:r>
-      <w:del w:id="240" w:author="Frank Baker" w:date="2010-11-04T21:07:00Z">
+      <w:del w:id="180" w:author="Frank Baker" w:date="2010-11-04T21:07:00Z">
         <w:r>
           <w:delText xml:space="preserve">based on the definition of mathematical equivalence relation from Wikipedia.  </w:delText>
         </w:r>
@@ -2129,7 +1605,7 @@
           <w:delText>E</w:delText>
         </w:r>
       </w:del>
-      <w:ins w:id="241" w:author="Frank Baker" w:date="2010-11-04T21:07:00Z">
+      <w:ins w:id="181" w:author="Frank Baker" w:date="2010-11-04T21:07:00Z">
         <w:r>
           <w:t>Thus, an e</w:t>
         </w:r>
@@ -2303,7 +1779,7 @@
       <w:r>
         <w:t>groups and dataset</w:t>
       </w:r>
-      <w:ins w:id="242" w:author="Frank Baker" w:date="2010-11-04T21:23:00Z">
+      <w:ins w:id="182" w:author="Frank Baker" w:date="2010-11-04T21:23:00Z">
         <w:r>
           <w:t>s</w:t>
         </w:r>
@@ -2317,12 +1793,12 @@
       <w:r>
         <w:t xml:space="preserve">ta are the same. Two groups are </w:t>
       </w:r>
-      <w:del w:id="243" w:author="Frank Baker" w:date="2010-11-04T21:24:00Z">
+      <w:del w:id="183" w:author="Frank Baker" w:date="2010-11-04T21:24:00Z">
         <w:r>
           <w:delText xml:space="preserve">equal </w:delText>
         </w:r>
       </w:del>
-      <w:ins w:id="244" w:author="Frank Baker" w:date="2010-11-04T21:24:00Z">
+      <w:ins w:id="184" w:author="Frank Baker" w:date="2010-11-04T21:24:00Z">
         <w:r>
           <w:t xml:space="preserve">equivalent </w:t>
         </w:r>
@@ -2336,7 +1812,7 @@
       <w:r>
         <w:t>groups and dataset</w:t>
       </w:r>
-      <w:ins w:id="245" w:author="Frank Baker" w:date="2010-11-04T21:24:00Z">
+      <w:ins w:id="185" w:author="Frank Baker" w:date="2010-11-04T21:24:00Z">
         <w:r>
           <w:t>s</w:t>
         </w:r>
@@ -2350,12 +1826,12 @@
       <w:r>
         <w:t xml:space="preserve">ta are the same. Two datasets are </w:t>
       </w:r>
-      <w:del w:id="246" w:author="Frank Baker" w:date="2010-11-04T21:24:00Z">
+      <w:del w:id="186" w:author="Frank Baker" w:date="2010-11-04T21:24:00Z">
         <w:r>
           <w:delText xml:space="preserve">equal </w:delText>
         </w:r>
       </w:del>
-      <w:ins w:id="247" w:author="Frank Baker" w:date="2010-11-04T21:24:00Z">
+      <w:ins w:id="187" w:author="Frank Baker" w:date="2010-11-04T21:24:00Z">
         <w:r>
           <w:t xml:space="preserve">equalivalent </w:t>
         </w:r>
@@ -2376,12 +1852,12 @@
       <w:r>
         <w:t xml:space="preserve">Two objects or files are loosely equivalent if they are equivalent under certain </w:t>
       </w:r>
-      <w:del w:id="248" w:author="Frank Baker" w:date="2010-11-04T21:25:00Z">
+      <w:del w:id="188" w:author="Frank Baker" w:date="2010-11-04T21:25:00Z">
         <w:r>
           <w:delText xml:space="preserve">given </w:delText>
         </w:r>
       </w:del>
-      <w:ins w:id="249" w:author="Frank Baker" w:date="2010-11-04T21:25:00Z">
+      <w:ins w:id="189" w:author="Frank Baker" w:date="2010-11-04T21:25:00Z">
         <w:r>
           <w:t xml:space="preserve">pre-determined </w:t>
         </w:r>
@@ -2401,7 +1877,7 @@
       <w:r>
         <w:t xml:space="preserve"> may not </w:t>
       </w:r>
-      <w:ins w:id="250" w:author="Frank Baker" w:date="2010-11-04T21:26:00Z">
+      <w:ins w:id="190" w:author="Frank Baker" w:date="2010-11-04T21:26:00Z">
         <w:r>
           <w:t xml:space="preserve">all </w:t>
         </w:r>
@@ -2409,12 +1885,12 @@
       <w:r>
         <w:t>be applied to</w:t>
       </w:r>
-      <w:ins w:id="251" w:author="Frank Baker" w:date="2010-11-04T21:27:00Z">
+      <w:ins w:id="191" w:author="Frank Baker" w:date="2010-11-04T21:27:00Z">
         <w:r>
           <w:t xml:space="preserve"> determine that two objects of files </w:t>
         </w:r>
       </w:ins>
-      <w:ins w:id="252" w:author="Frank Baker" w:date="2010-11-04T21:28:00Z">
+      <w:ins w:id="192" w:author="Frank Baker" w:date="2010-11-04T21:28:00Z">
         <w:r>
           <w:t xml:space="preserve">are </w:t>
         </w:r>
@@ -2448,7 +1924,7 @@
       <w:r>
         <w:t xml:space="preserve">by </w:t>
       </w:r>
-      <w:ins w:id="253" w:author="Frank Baker" w:date="2010-11-04T21:29:00Z">
+      <w:ins w:id="193" w:author="Frank Baker" w:date="2010-11-04T21:29:00Z">
         <w:r>
           <w:t xml:space="preserve">an </w:t>
         </w:r>
@@ -2456,7 +1932,7 @@
       <w:r>
         <w:t>application</w:t>
       </w:r>
-      <w:del w:id="254" w:author="Frank Baker" w:date="2010-11-04T21:29:00Z">
+      <w:del w:id="194" w:author="Frank Baker" w:date="2010-11-04T21:29:00Z">
         <w:r>
           <w:delText>s</w:delText>
         </w:r>
@@ -2476,12 +1952,12 @@
       <w:r>
         <w:t>Exclud</w:t>
       </w:r>
-      <w:ins w:id="255" w:author="Frank Baker" w:date="2010-11-04T21:29:00Z">
+      <w:ins w:id="195" w:author="Frank Baker" w:date="2010-11-04T21:29:00Z">
         <w:r>
           <w:t>e</w:t>
         </w:r>
       </w:ins>
-      <w:del w:id="256" w:author="Frank Baker" w:date="2010-11-04T21:29:00Z">
+      <w:del w:id="196" w:author="Frank Baker" w:date="2010-11-04T21:29:00Z">
         <w:r>
           <w:delText>ing</w:delText>
         </w:r>
@@ -2513,19 +1989,21 @@
       <w:r>
         <w:t>Compar</w:t>
       </w:r>
-      <w:ins w:id="257" w:author="Frank Baker" w:date="2010-11-04T21:29:00Z">
+      <w:ins w:id="197" w:author="Frank Baker" w:date="2010-11-04T21:29:00Z">
         <w:r>
           <w:t>e</w:t>
         </w:r>
       </w:ins>
-      <w:del w:id="258" w:author="Frank Baker" w:date="2010-11-04T21:29:00Z">
+      <w:del w:id="198" w:author="Frank Baker" w:date="2010-11-04T21:29:00Z">
         <w:r>
           <w:delText>ing</w:delText>
         </w:r>
       </w:del>
+      <w:proofErr w:type="gramStart"/>
       <w:r>
         <w:t xml:space="preserve">  only</w:t>
       </w:r>
+      <w:proofErr w:type="gramEnd"/>
       <w:r>
         <w:t xml:space="preserve"> common objects </w:t>
       </w:r>
@@ -2541,12 +2019,12 @@
       <w:r>
         <w:t>Ignor</w:t>
       </w:r>
-      <w:ins w:id="259" w:author="Frank Baker" w:date="2010-11-04T21:29:00Z">
+      <w:ins w:id="199" w:author="Frank Baker" w:date="2010-11-04T21:29:00Z">
         <w:r>
           <w:t>e</w:t>
         </w:r>
       </w:ins>
-      <w:del w:id="260" w:author="Frank Baker" w:date="2010-11-04T21:29:00Z">
+      <w:del w:id="200" w:author="Frank Baker" w:date="2010-11-04T21:29:00Z">
         <w:r>
           <w:delText>ing</w:delText>
         </w:r>
@@ -2581,12 +2059,12 @@
       <w:r>
         <w:t>Compar</w:t>
       </w:r>
-      <w:ins w:id="261" w:author="Frank Baker" w:date="2010-11-04T21:29:00Z">
+      <w:ins w:id="201" w:author="Frank Baker" w:date="2010-11-04T21:29:00Z">
         <w:r>
           <w:t>e</w:t>
         </w:r>
       </w:ins>
-      <w:del w:id="262" w:author="Frank Baker" w:date="2010-11-04T21:29:00Z">
+      <w:del w:id="202" w:author="Frank Baker" w:date="2010-11-04T21:29:00Z">
         <w:r>
           <w:delText>ing</w:delText>
         </w:r>
@@ -2609,7 +2087,7 @@
     <w:p>
       <w:pPr>
         <w:keepNext/>
-        <w:pPrChange w:id="263" w:author="Frank Baker" w:date="2010-11-05T17:10:00Z">
+        <w:pPrChange w:id="203" w:author="Frank Baker" w:date="2010-11-05T17:10:00Z">
           <w:pPr/>
         </w:pPrChange>
       </w:pPr>
@@ -2680,7 +2158,7 @@
       <w:r>
         <w:t xml:space="preserve">valid HDF5 file contains a root group and metadata such as file creation properties. Comparing two files means </w:t>
       </w:r>
-      <w:del w:id="264" w:author="Frank Baker" w:date="2010-11-04T21:39:00Z">
+      <w:del w:id="204" w:author="Frank Baker" w:date="2010-11-04T21:39:00Z">
         <w:r>
           <w:delText xml:space="preserve">to </w:delText>
         </w:r>
@@ -2688,12 +2166,12 @@
       <w:r>
         <w:t>compar</w:t>
       </w:r>
-      <w:ins w:id="265" w:author="Frank Baker" w:date="2010-11-04T21:30:00Z">
+      <w:ins w:id="205" w:author="Frank Baker" w:date="2010-11-04T21:30:00Z">
         <w:r>
           <w:t>ing</w:t>
         </w:r>
       </w:ins>
-      <w:del w:id="266" w:author="Frank Baker" w:date="2010-11-04T21:39:00Z">
+      <w:del w:id="206" w:author="Frank Baker" w:date="2010-11-04T21:39:00Z">
         <w:r>
           <w:delText>e</w:delText>
         </w:r>
@@ -2701,37 +2179,37 @@
       <w:r>
         <w:t xml:space="preserve"> the root groups and the metadata of the two files. The group comparison </w:t>
       </w:r>
-      <w:del w:id="267" w:author="Frank Baker" w:date="2010-11-04T21:39:00Z">
+      <w:del w:id="207" w:author="Frank Baker" w:date="2010-11-04T21:39:00Z">
         <w:r>
           <w:delText xml:space="preserve">will be discussed </w:delText>
         </w:r>
       </w:del>
-      <w:ins w:id="268" w:author="Frank Baker" w:date="2010-11-04T21:39:00Z">
+      <w:ins w:id="208" w:author="Frank Baker" w:date="2010-11-04T21:39:00Z">
         <w:r>
           <w:t>is discussed in the following section</w:t>
         </w:r>
       </w:ins>
-      <w:del w:id="269" w:author="Frank Baker" w:date="2010-11-04T21:39:00Z">
+      <w:del w:id="209" w:author="Frank Baker" w:date="2010-11-04T21:39:00Z">
         <w:r>
           <w:delText>next</w:delText>
         </w:r>
       </w:del>
-      <w:ins w:id="270" w:author="Frank Baker" w:date="2010-11-04T21:32:00Z">
+      <w:ins w:id="210" w:author="Frank Baker" w:date="2010-11-04T21:32:00Z">
         <w:r>
           <w:t>;</w:t>
         </w:r>
       </w:ins>
-      <w:del w:id="271" w:author="Frank Baker" w:date="2010-11-04T21:40:00Z">
+      <w:del w:id="211" w:author="Frank Baker" w:date="2010-11-04T21:40:00Z">
         <w:r>
           <w:delText xml:space="preserve">.  </w:delText>
         </w:r>
       </w:del>
-      <w:ins w:id="272" w:author="Frank Baker" w:date="2010-11-04T21:40:00Z">
+      <w:ins w:id="212" w:author="Frank Baker" w:date="2010-11-04T21:40:00Z">
         <w:r>
           <w:t xml:space="preserve"> f</w:t>
         </w:r>
       </w:ins>
-      <w:del w:id="273" w:author="Frank Baker" w:date="2010-11-04T21:40:00Z">
+      <w:del w:id="213" w:author="Frank Baker" w:date="2010-11-04T21:40:00Z">
         <w:r>
           <w:delText>F</w:delText>
         </w:r>
@@ -2751,17 +2229,17 @@
           <w:numId w:val="29"/>
         </w:numPr>
       </w:pPr>
-      <w:commentRangeStart w:id="274"/>
+      <w:commentRangeStart w:id="214"/>
       <w:r>
         <w:t xml:space="preserve">File creation properties </w:t>
       </w:r>
-      <w:commentRangeEnd w:id="274"/>
+      <w:commentRangeEnd w:id="214"/>
       <w:r>
         <w:rPr>
           <w:rStyle w:val="CommentReference"/>
           <w:vanish/>
         </w:rPr>
-        <w:commentReference w:id="274"/>
+        <w:commentReference w:id="214"/>
       </w:r>
       <w:r>
         <w:t xml:space="preserve">such as version information. </w:t>
@@ -2801,7 +2279,7 @@
       <w:r>
         <w:t xml:space="preserve">Identical files: there should be no difference if two identical files are compared. This case is the same as case </w:t>
       </w:r>
-      <w:ins w:id="275" w:author="Frank Baker" w:date="2010-11-04T21:42:00Z">
+      <w:ins w:id="215" w:author="Frank Baker" w:date="2010-11-04T21:42:00Z">
         <w:r>
           <w:t>(</w:t>
         </w:r>
@@ -2809,7 +2287,7 @@
       <w:r>
         <w:t>A) except that the two file</w:t>
       </w:r>
-      <w:ins w:id="276" w:author="Frank Baker" w:date="2010-11-04T21:41:00Z">
+      <w:ins w:id="216" w:author="Frank Baker" w:date="2010-11-04T21:41:00Z">
         <w:r>
           <w:t>s</w:t>
         </w:r>
@@ -2850,7 +2328,7 @@
       <w:r>
         <w:t>the result varies according</w:t>
       </w:r>
-      <w:ins w:id="277" w:author="Frank Baker" w:date="2010-11-04T21:43:00Z">
+      <w:ins w:id="217" w:author="Frank Baker" w:date="2010-11-04T21:43:00Z">
         <w:r>
           <w:t xml:space="preserve"> to</w:t>
         </w:r>
@@ -2882,7 +2360,7 @@
       <w:r>
         <w:t>equivalent</w:t>
       </w:r>
-      <w:ins w:id="278" w:author="Frank Baker" w:date="2010-11-04T21:44:00Z">
+      <w:ins w:id="218" w:author="Frank Baker" w:date="2010-11-04T21:44:00Z">
         <w:r>
           <w:t xml:space="preserve"> criteria</w:t>
         </w:r>
@@ -2908,7 +2386,7 @@
     <w:p>
       <w:pPr>
         <w:rPr>
-          <w:ins w:id="279" w:author="Frank Baker" w:date="2010-11-05T13:42:00Z"/>
+          <w:ins w:id="219" w:author="Frank Baker" w:date="2010-11-05T13:42:00Z"/>
         </w:rPr>
       </w:pPr>
       <w:r>
@@ -2929,7 +2407,7 @@
       <w:r>
         <w:t xml:space="preserve"> under the two groups </w:t>
       </w:r>
-      <w:del w:id="280" w:author="Frank Baker" w:date="2010-11-05T13:38:00Z">
+      <w:del w:id="220" w:author="Frank Baker" w:date="2010-11-05T13:38:00Z">
         <w:r>
           <w:delText xml:space="preserve">will be compared. </w:delText>
         </w:r>
@@ -2937,7 +2415,7 @@
           <w:delText>Objects</w:delText>
         </w:r>
       </w:del>
-      <w:ins w:id="281" w:author="Frank Baker" w:date="2010-11-05T13:38:00Z">
+      <w:ins w:id="221" w:author="Frank Baker" w:date="2010-11-05T13:38:00Z">
         <w:r>
           <w:t>and objects</w:t>
         </w:r>
@@ -2945,17 +2423,17 @@
       <w:r>
         <w:t xml:space="preserve"> </w:t>
       </w:r>
-      <w:ins w:id="282" w:author="Frank Baker" w:date="2010-11-05T13:46:00Z">
+      <w:ins w:id="222" w:author="Frank Baker" w:date="2010-11-05T13:46:00Z">
         <w:r>
           <w:t xml:space="preserve">contained in the groups and </w:t>
         </w:r>
       </w:ins>
-      <w:del w:id="283" w:author="Frank Baker" w:date="2010-11-05T13:47:00Z">
+      <w:del w:id="223" w:author="Frank Baker" w:date="2010-11-05T13:47:00Z">
         <w:r>
           <w:delText xml:space="preserve">with </w:delText>
         </w:r>
       </w:del>
-      <w:ins w:id="284" w:author="Frank Baker" w:date="2010-11-05T13:47:00Z">
+      <w:ins w:id="224" w:author="Frank Baker" w:date="2010-11-05T13:47:00Z">
         <w:r>
           <w:t xml:space="preserve">having </w:t>
         </w:r>
@@ -2963,7 +2441,7 @@
       <w:r>
         <w:t xml:space="preserve">the same link names will be </w:t>
       </w:r>
-      <w:del w:id="285" w:author="Frank Baker" w:date="2010-11-05T13:39:00Z">
+      <w:del w:id="225" w:author="Frank Baker" w:date="2010-11-05T13:39:00Z">
         <w:r>
           <w:delText xml:space="preserve">followed by the </w:delText>
         </w:r>
@@ -2971,7 +2449,7 @@
           <w:delText>comparison</w:delText>
         </w:r>
       </w:del>
-      <w:ins w:id="286" w:author="Frank Baker" w:date="2010-11-05T13:39:00Z">
+      <w:ins w:id="226" w:author="Frank Baker" w:date="2010-11-05T13:39:00Z">
         <w:r>
           <w:t>compared</w:t>
         </w:r>
@@ -2986,20 +2464,20 @@
     <w:p>
       <w:pPr>
         <w:numPr>
-          <w:ins w:id="287" w:author="Frank Baker" w:date="2010-11-05T13:43:00Z"/>
+          <w:ins w:id="227" w:author="Frank Baker" w:date="2010-11-05T13:43:00Z"/>
         </w:numPr>
       </w:pPr>
-      <w:del w:id="288" w:author="Frank Baker" w:date="2010-11-05T13:39:00Z">
+      <w:del w:id="228" w:author="Frank Baker" w:date="2010-11-05T13:39:00Z">
         <w:r>
           <w:delText>Things</w:delText>
         </w:r>
       </w:del>
-      <w:ins w:id="289" w:author="Frank Baker" w:date="2010-11-05T13:39:00Z">
+      <w:ins w:id="229" w:author="Frank Baker" w:date="2010-11-05T13:39:00Z">
         <w:r>
           <w:t xml:space="preserve">Group characteristics </w:t>
         </w:r>
       </w:ins>
-      <w:del w:id="290" w:author="Frank Baker" w:date="2010-11-05T13:39:00Z">
+      <w:del w:id="230" w:author="Frank Baker" w:date="2010-11-05T13:39:00Z">
         <w:r>
           <w:delText xml:space="preserve"> </w:delText>
         </w:r>
@@ -3007,7 +2485,7 @@
       <w:r>
         <w:t xml:space="preserve">to be compared </w:t>
       </w:r>
-      <w:del w:id="291" w:author="Frank Baker" w:date="2010-11-05T13:41:00Z">
+      <w:del w:id="231" w:author="Frank Baker" w:date="2010-11-05T13:41:00Z">
         <w:r>
           <w:delText xml:space="preserve">between two groups </w:delText>
         </w:r>
@@ -3036,7 +2514,7 @@
       <w:r>
         <w:t>, etc</w:t>
       </w:r>
-      <w:ins w:id="292" w:author="Frank Baker" w:date="2010-11-05T13:55:00Z">
+      <w:ins w:id="232" w:author="Frank Baker" w:date="2010-11-05T13:55:00Z">
         <w:r>
           <w:t>.</w:t>
         </w:r>
@@ -3056,12 +2534,12 @@
       <w:r>
         <w:t xml:space="preserve"> attached to the </w:t>
       </w:r>
-      <w:ins w:id="293" w:author="Frank Baker" w:date="2010-11-05T13:50:00Z">
+      <w:ins w:id="233" w:author="Frank Baker" w:date="2010-11-05T13:50:00Z">
         <w:r>
           <w:t>g</w:t>
         </w:r>
       </w:ins>
-      <w:del w:id="294" w:author="Frank Baker" w:date="2010-11-05T13:50:00Z">
+      <w:del w:id="234" w:author="Frank Baker" w:date="2010-11-05T13:50:00Z">
         <w:r>
           <w:delText>G</w:delText>
         </w:r>
@@ -3078,7 +2556,7 @@
           <w:numId w:val="29"/>
         </w:numPr>
         <w:rPr>
-          <w:ins w:id="295" w:author="Frank Baker" w:date="2010-11-05T13:43:00Z"/>
+          <w:ins w:id="235" w:author="Frank Baker" w:date="2010-11-05T13:43:00Z"/>
         </w:rPr>
       </w:pPr>
       <w:r>
@@ -3088,9 +2566,9 @@
     <w:p>
       <w:pPr>
         <w:numPr>
-          <w:ins w:id="296" w:author="Frank Baker" w:date="2010-11-05T13:43:00Z"/>
+          <w:ins w:id="236" w:author="Frank Baker" w:date="2010-11-05T13:43:00Z"/>
         </w:numPr>
-        <w:pPrChange w:id="297" w:author="Frank Baker" w:date="2010-11-05T13:43:00Z">
+        <w:pPrChange w:id="237" w:author="Frank Baker" w:date="2010-11-05T13:43:00Z">
           <w:pPr>
             <w:pStyle w:val="ListParagraph"/>
             <w:numPr>
@@ -3100,7 +2578,7 @@
           </w:pPr>
         </w:pPrChange>
       </w:pPr>
-      <w:ins w:id="298" w:author="Frank Baker" w:date="2010-11-05T13:43:00Z">
+      <w:ins w:id="238" w:author="Frank Baker" w:date="2010-11-05T13:43:00Z">
         <w:r>
           <w:t xml:space="preserve">For objects contained in groups, characteristics to be compared are listed below by object type. </w:t>
         </w:r>
@@ -3124,7 +2602,7 @@
       <w:r>
         <w:t>raw data and</w:t>
       </w:r>
-      <w:ins w:id="299" w:author="Frank Baker" w:date="2010-11-05T13:48:00Z">
+      <w:ins w:id="239" w:author="Frank Baker" w:date="2010-11-05T13:48:00Z">
         <w:r>
           <w:t xml:space="preserve"> includes</w:t>
         </w:r>
@@ -3147,12 +2625,12 @@
       <w:r>
         <w:t xml:space="preserve">.  For details, </w:t>
       </w:r>
-      <w:del w:id="300" w:author="Frank Baker" w:date="2010-11-05T13:49:00Z">
+      <w:del w:id="240" w:author="Frank Baker" w:date="2010-11-05T13:49:00Z">
         <w:r>
           <w:delText xml:space="preserve">read </w:delText>
         </w:r>
       </w:del>
-      <w:ins w:id="301" w:author="Frank Baker" w:date="2010-11-05T13:49:00Z">
+      <w:ins w:id="241" w:author="Frank Baker" w:date="2010-11-05T13:49:00Z">
         <w:r>
           <w:t xml:space="preserve">see </w:t>
         </w:r>
@@ -3163,7 +2641,7 @@
       <w:r>
         <w:rPr>
           <w:i/>
-          <w:rPrChange w:id="302" w:author="Frank Baker" w:date="2010-11-05T13:49:00Z">
+          <w:rPrChange w:id="242" w:author="Frank Baker" w:date="2010-11-05T13:49:00Z">
             <w:rPr>
               <w:b/>
               <w:bCs/>
@@ -3174,7 +2652,7 @@
         </w:rPr>
         <w:t xml:space="preserve">HDF5 </w:t>
       </w:r>
-      <w:ins w:id="303" w:author="Frank Baker" w:date="2010-11-05T13:49:00Z">
+      <w:ins w:id="243" w:author="Frank Baker" w:date="2010-11-05T13:49:00Z">
         <w:r>
           <w:rPr>
             <w:i/>
@@ -3182,11 +2660,11 @@
           <w:t>U</w:t>
         </w:r>
       </w:ins>
-      <w:del w:id="304" w:author="Frank Baker" w:date="2010-11-05T13:49:00Z">
+      <w:del w:id="244" w:author="Frank Baker" w:date="2010-11-05T13:49:00Z">
         <w:r>
           <w:rPr>
             <w:i/>
-            <w:rPrChange w:id="305" w:author="Frank Baker" w:date="2010-11-05T13:49:00Z">
+            <w:rPrChange w:id="245" w:author="Frank Baker" w:date="2010-11-05T13:49:00Z">
               <w:rPr>
                 <w:b/>
                 <w:bCs/>
@@ -3201,7 +2679,7 @@
       <w:r>
         <w:rPr>
           <w:i/>
-          <w:rPrChange w:id="306" w:author="Frank Baker" w:date="2010-11-05T13:49:00Z">
+          <w:rPrChange w:id="246" w:author="Frank Baker" w:date="2010-11-05T13:49:00Z">
             <w:rPr>
               <w:b/>
               <w:bCs/>
@@ -3212,7 +2690,7 @@
         </w:rPr>
         <w:t xml:space="preserve">ser’s </w:t>
       </w:r>
-      <w:ins w:id="307" w:author="Frank Baker" w:date="2010-11-05T13:49:00Z">
+      <w:ins w:id="247" w:author="Frank Baker" w:date="2010-11-05T13:49:00Z">
         <w:r>
           <w:rPr>
             <w:i/>
@@ -3220,11 +2698,11 @@
           <w:t>G</w:t>
         </w:r>
       </w:ins>
-      <w:del w:id="308" w:author="Frank Baker" w:date="2010-11-05T13:49:00Z">
+      <w:del w:id="248" w:author="Frank Baker" w:date="2010-11-05T13:49:00Z">
         <w:r>
           <w:rPr>
             <w:i/>
-            <w:rPrChange w:id="309" w:author="Frank Baker" w:date="2010-11-05T13:49:00Z">
+            <w:rPrChange w:id="249" w:author="Frank Baker" w:date="2010-11-05T13:49:00Z">
               <w:rPr>
                 <w:b/>
                 <w:bCs/>
@@ -3239,7 +2717,7 @@
       <w:r>
         <w:rPr>
           <w:i/>
-          <w:rPrChange w:id="310" w:author="Frank Baker" w:date="2010-11-05T13:49:00Z">
+          <w:rPrChange w:id="250" w:author="Frank Baker" w:date="2010-11-05T13:49:00Z">
             <w:rPr>
               <w:b/>
               <w:bCs/>
@@ -3250,16 +2728,16 @@
         </w:rPr>
         <w:t>uide</w:t>
       </w:r>
-      <w:ins w:id="311" w:author="Frank Baker" w:date="2010-11-05T17:01:00Z">
+      <w:ins w:id="251" w:author="Frank Baker" w:date="2010-11-05T17:01:00Z">
         <w:r>
           <w:t>.</w:t>
         </w:r>
       </w:ins>
-      <w:del w:id="312" w:author="Frank Baker" w:date="2010-11-05T17:01:00Z">
+      <w:del w:id="252" w:author="Frank Baker" w:date="2010-11-05T17:01:00Z">
         <w:r>
           <w:rPr>
             <w:i/>
-            <w:rPrChange w:id="313" w:author="Frank Baker" w:date="2010-11-05T13:49:00Z">
+            <w:rPrChange w:id="253" w:author="Frank Baker" w:date="2010-11-05T13:49:00Z">
               <w:rPr>
                 <w:b/>
                 <w:bCs/>
@@ -3274,7 +2752,7 @@
           <w:delText>a</w:delText>
         </w:r>
       </w:del>
-      <w:ins w:id="314" w:author="Frank Baker" w:date="2010-11-05T17:01:00Z">
+      <w:ins w:id="254" w:author="Frank Baker" w:date="2010-11-05T17:01:00Z">
         <w:r>
           <w:rPr>
             <w:rStyle w:val="FootnoteReference"/>
@@ -3285,13 +2763,13 @@
           <w:t xml:space="preserve"> </w:t>
         </w:r>
       </w:ins>
-      <w:del w:id="316" w:author="Frank Baker" w:date="2010-11-05T17:01:00Z">
+      <w:del w:id="256" w:author="Frank Baker" w:date="2010-11-05T17:01:00Z">
         <w:r>
           <w:delText xml:space="preserve">t </w:delText>
         </w:r>
         <w:r>
           <w:rPr>
-            <w:rPrChange w:id="317" w:author="Frank Baker" w:date="2010-11-05T17:01:00Z">
+            <w:rPrChange w:id="257" w:author="Frank Baker" w:date="2010-11-05T17:01:00Z">
               <w:rPr>
                 <w:rStyle w:val="Hyperlink"/>
               </w:rPr>
@@ -3307,7 +2785,7 @@
     <w:p>
       <w:pPr>
         <w:rPr>
-          <w:ins w:id="318" w:author="Frank Baker" w:date="2010-11-05T13:54:00Z"/>
+          <w:ins w:id="258" w:author="Frank Baker" w:date="2010-11-05T13:54:00Z"/>
         </w:rPr>
       </w:pPr>
       <w:r>
@@ -3319,7 +2797,7 @@
       <w:r>
         <w:t>and metadata</w:t>
       </w:r>
-      <w:ins w:id="319" w:author="Frank Baker" w:date="2010-11-05T13:50:00Z">
+      <w:ins w:id="259" w:author="Frank Baker" w:date="2010-11-05T13:50:00Z">
         <w:r>
           <w:t>,</w:t>
         </w:r>
@@ -3327,10 +2805,12 @@
       <w:r>
         <w:t xml:space="preserve"> unless </w:t>
       </w:r>
+      <w:proofErr w:type="gramStart"/>
       <w:r>
         <w:t>a</w:t>
       </w:r>
-      <w:del w:id="320" w:author="Frank Baker" w:date="2010-11-05T13:50:00Z">
+      <w:proofErr w:type="gramEnd"/>
+      <w:del w:id="260" w:author="Frank Baker" w:date="2010-11-05T13:50:00Z">
         <w:r>
           <w:delText xml:space="preserve"> </w:delText>
         </w:r>
@@ -3338,7 +2818,7 @@
           <w:delText xml:space="preserve">certain </w:delText>
         </w:r>
       </w:del>
-      <w:ins w:id="321" w:author="Frank Baker" w:date="2010-11-05T13:50:00Z">
+      <w:ins w:id="261" w:author="Frank Baker" w:date="2010-11-05T13:50:00Z">
         <w:r>
           <w:t xml:space="preserve">n </w:t>
         </w:r>
@@ -3346,7 +2826,7 @@
       <w:r>
         <w:t xml:space="preserve">option </w:t>
       </w:r>
-      <w:ins w:id="322" w:author="Frank Baker" w:date="2010-11-05T13:50:00Z">
+      <w:ins w:id="262" w:author="Frank Baker" w:date="2010-11-05T13:50:00Z">
         <w:r>
           <w:t>excluding a specific</w:t>
         </w:r>
@@ -3362,18 +2842,18 @@
       <w:pPr>
         <w:keepNext/>
         <w:numPr>
-          <w:ins w:id="323" w:author="Frank Baker" w:date="2010-11-05T13:54:00Z"/>
+          <w:ins w:id="263" w:author="Frank Baker" w:date="2010-11-05T13:54:00Z"/>
         </w:numPr>
-        <w:pPrChange w:id="324" w:author="Frank Baker" w:date="2010-11-05T17:09:00Z">
+        <w:pPrChange w:id="264" w:author="Frank Baker" w:date="2010-11-05T17:09:00Z">
           <w:pPr/>
         </w:pPrChange>
       </w:pPr>
-      <w:del w:id="325" w:author="Frank Baker" w:date="2010-11-05T13:51:00Z">
+      <w:del w:id="265" w:author="Frank Baker" w:date="2010-11-05T13:51:00Z">
         <w:r>
           <w:delText xml:space="preserve">Things </w:delText>
         </w:r>
       </w:del>
-      <w:ins w:id="326" w:author="Frank Baker" w:date="2010-11-05T13:51:00Z">
+      <w:ins w:id="266" w:author="Frank Baker" w:date="2010-11-05T13:51:00Z">
         <w:r>
           <w:t xml:space="preserve">Dataset characteristics </w:t>
         </w:r>
@@ -3381,7 +2861,7 @@
       <w:r>
         <w:t xml:space="preserve">to be compared </w:t>
       </w:r>
-      <w:del w:id="327" w:author="Frank Baker" w:date="2010-11-05T13:51:00Z">
+      <w:del w:id="267" w:author="Frank Baker" w:date="2010-11-05T13:51:00Z">
         <w:r>
           <w:delText>in dataset</w:delText>
         </w:r>
@@ -3406,7 +2886,7 @@
         </w:numPr>
         <w:ind w:left="0" w:firstLine="0"/>
         <w:jc w:val="both"/>
-        <w:pPrChange w:id="328" w:author="Frank Baker" w:date="2010-11-05T17:09:00Z">
+        <w:pPrChange w:id="268" w:author="Frank Baker" w:date="2010-11-05T17:09:00Z">
           <w:pPr>
             <w:pStyle w:val="ListParagraph"/>
             <w:numPr>
@@ -3419,7 +2899,7 @@
       <w:r>
         <w:t>Data</w:t>
       </w:r>
-      <w:ins w:id="329" w:author="Frank Baker" w:date="2010-11-05T13:51:00Z">
+      <w:ins w:id="269" w:author="Frank Baker" w:date="2010-11-05T13:51:00Z">
         <w:r>
           <w:t>set</w:t>
         </w:r>
@@ -3430,7 +2910,7 @@
       <w:r>
         <w:t>roperties, such as storage layout, chunking, compression, fill value, etc</w:t>
       </w:r>
-      <w:ins w:id="330" w:author="Frank Baker" w:date="2010-11-05T13:55:00Z">
+      <w:ins w:id="270" w:author="Frank Baker" w:date="2010-11-05T13:55:00Z">
         <w:r>
           <w:t>.</w:t>
         </w:r>
@@ -3480,12 +2960,12 @@
           <w:numId w:val="30"/>
         </w:numPr>
       </w:pPr>
-      <w:ins w:id="331" w:author="Frank Baker" w:date="2010-11-05T13:52:00Z">
+      <w:ins w:id="271" w:author="Frank Baker" w:date="2010-11-05T13:52:00Z">
         <w:r>
           <w:t>Raw d</w:t>
         </w:r>
       </w:ins>
-      <w:del w:id="332" w:author="Frank Baker" w:date="2010-11-05T13:52:00Z">
+      <w:del w:id="272" w:author="Frank Baker" w:date="2010-11-05T13:52:00Z">
         <w:r>
           <w:delText>D</w:delText>
         </w:r>
@@ -3508,9 +2988,10 @@
     <w:p>
       <w:pPr>
         <w:rPr>
-          <w:ins w:id="333" w:author="Frank Baker" w:date="2010-11-05T13:54:00Z"/>
+          <w:ins w:id="273" w:author="Frank Baker" w:date="2010-11-05T13:54:00Z"/>
         </w:rPr>
       </w:pPr>
+      <w:proofErr w:type="gramStart"/>
       <w:r>
         <w:t xml:space="preserve">A link is owned by a group and points to </w:t>
       </w:r>
@@ -3524,7 +3005,11 @@
         <w:t xml:space="preserve"> object</w:t>
       </w:r>
       <w:r>
-        <w:t xml:space="preserve"> or a non-existing object (dangling link).</w:t>
+        <w:t xml:space="preserve"> or a non-existing object</w:t>
+      </w:r>
+      <w:proofErr w:type="gramEnd"/>
+      <w:r>
+        <w:t xml:space="preserve"> (dangling link).</w:t>
       </w:r>
       <w:r>
         <w:t xml:space="preserve"> Each link has a name, </w:t>
@@ -3536,10 +3021,10 @@
     <w:p>
       <w:pPr>
         <w:numPr>
-          <w:ins w:id="334" w:author="Frank Baker" w:date="2010-11-05T13:54:00Z"/>
+          <w:ins w:id="274" w:author="Frank Baker" w:date="2010-11-05T13:54:00Z"/>
         </w:numPr>
       </w:pPr>
-      <w:ins w:id="335" w:author="Frank Baker" w:date="2010-11-05T13:54:00Z">
+      <w:ins w:id="275" w:author="Frank Baker" w:date="2010-11-05T13:54:00Z">
         <w:r>
           <w:t>Link characteristics to be compared include:</w:t>
         </w:r>
@@ -3556,12 +3041,12 @@
       <w:r>
         <w:t xml:space="preserve">Name:  </w:t>
       </w:r>
-      <w:del w:id="336" w:author="Frank Baker" w:date="2010-11-05T13:52:00Z">
+      <w:del w:id="276" w:author="Frank Baker" w:date="2010-11-05T13:52:00Z">
         <w:r>
           <w:delText xml:space="preserve">a </w:delText>
         </w:r>
       </w:del>
-      <w:ins w:id="337" w:author="Frank Baker" w:date="2010-11-05T13:52:00Z">
+      <w:ins w:id="277" w:author="Frank Baker" w:date="2010-11-05T13:52:00Z">
         <w:r>
           <w:t xml:space="preserve">A </w:t>
         </w:r>
@@ -3572,7 +3057,7 @@
       <w:r>
         <w:t xml:space="preserve">ink name may be any string of ASCII </w:t>
       </w:r>
-      <w:ins w:id="338" w:author="Frank Baker" w:date="2010-11-05T13:52:00Z">
+      <w:ins w:id="278" w:author="Frank Baker" w:date="2010-11-05T13:52:00Z">
         <w:r>
           <w:t xml:space="preserve">or UTF-8 </w:t>
         </w:r>
@@ -3592,7 +3077,7 @@
       <w:r>
         <w:t>name must be unique within each group</w:t>
       </w:r>
-      <w:ins w:id="339" w:author="Frank Baker" w:date="2010-11-05T13:52:00Z">
+      <w:ins w:id="279" w:author="Frank Baker" w:date="2010-11-05T13:52:00Z">
         <w:r>
           <w:t>.</w:t>
         </w:r>
@@ -3609,12 +3094,12 @@
       <w:r>
         <w:t xml:space="preserve">Type: </w:t>
       </w:r>
-      <w:del w:id="340" w:author="Frank Baker" w:date="2010-11-05T13:52:00Z">
+      <w:del w:id="280" w:author="Frank Baker" w:date="2010-11-05T13:52:00Z">
         <w:r>
           <w:delText xml:space="preserve">a </w:delText>
         </w:r>
       </w:del>
-      <w:ins w:id="341" w:author="Frank Baker" w:date="2010-11-05T13:52:00Z">
+      <w:ins w:id="281" w:author="Frank Baker" w:date="2010-11-05T13:52:00Z">
         <w:r>
           <w:t xml:space="preserve">A </w:t>
         </w:r>
@@ -3634,7 +3119,7 @@
       <w:r>
         <w:t>external link</w:t>
       </w:r>
-      <w:ins w:id="342" w:author="Frank Baker" w:date="2010-11-05T13:53:00Z">
+      <w:ins w:id="282" w:author="Frank Baker" w:date="2010-11-05T13:53:00Z">
         <w:r>
           <w:t>.</w:t>
         </w:r>
@@ -3651,7 +3136,7 @@
       <w:r>
         <w:t xml:space="preserve">Value: </w:t>
       </w:r>
-      <w:del w:id="343" w:author="Frank Baker" w:date="2010-11-05T13:53:00Z">
+      <w:del w:id="283" w:author="Frank Baker" w:date="2010-11-05T13:53:00Z">
         <w:r>
           <w:delText>f</w:delText>
         </w:r>
@@ -3659,7 +3144,7 @@
           <w:delText xml:space="preserve">or </w:delText>
         </w:r>
       </w:del>
-      <w:ins w:id="344" w:author="Frank Baker" w:date="2010-11-05T13:53:00Z">
+      <w:ins w:id="284" w:author="Frank Baker" w:date="2010-11-05T13:53:00Z">
         <w:r>
           <w:t>F</w:t>
         </w:r>
@@ -3670,7 +3155,7 @@
       <w:r>
         <w:t>soft links, this is the path to which the link points</w:t>
       </w:r>
-      <w:del w:id="345" w:author="Frank Baker" w:date="2010-11-05T13:53:00Z">
+      <w:del w:id="285" w:author="Frank Baker" w:date="2010-11-05T13:53:00Z">
         <w:r>
           <w:delText>,</w:delText>
         </w:r>
@@ -3678,7 +3163,7 @@
       <w:r>
         <w:t>; for external and user-defined links, it is the link buffer</w:t>
       </w:r>
-      <w:ins w:id="346" w:author="Frank Baker" w:date="2010-11-05T13:53:00Z">
+      <w:ins w:id="286" w:author="Frank Baker" w:date="2010-11-05T13:53:00Z">
         <w:r>
           <w:t>.</w:t>
         </w:r>
@@ -3695,13 +3180,13 @@
     <w:p>
       <w:pPr>
         <w:rPr>
-          <w:ins w:id="347" w:author="Frank Baker" w:date="2010-11-05T13:54:00Z"/>
+          <w:ins w:id="287" w:author="Frank Baker" w:date="2010-11-05T13:54:00Z"/>
         </w:rPr>
       </w:pPr>
       <w:r>
         <w:t>Attribute</w:t>
       </w:r>
-      <w:ins w:id="348" w:author="Frank Baker" w:date="2010-11-05T13:59:00Z">
+      <w:ins w:id="288" w:author="Frank Baker" w:date="2010-11-05T13:59:00Z">
         <w:r>
           <w:t>s</w:t>
         </w:r>
@@ -3712,7 +3197,7 @@
       <w:r>
         <w:t xml:space="preserve"> </w:t>
       </w:r>
-      <w:del w:id="349" w:author="Frank Baker" w:date="2010-11-05T13:53:00Z">
+      <w:del w:id="289" w:author="Frank Baker" w:date="2010-11-05T13:53:00Z">
         <w:r>
           <w:delText>"</w:delText>
         </w:r>
@@ -3720,7 +3205,7 @@
       <w:r>
         <w:t>metadata</w:t>
       </w:r>
-      <w:del w:id="350" w:author="Frank Baker" w:date="2010-11-05T14:00:00Z">
+      <w:del w:id="290" w:author="Frank Baker" w:date="2010-11-05T14:00:00Z">
         <w:r>
           <w:delText>" about</w:delText>
         </w:r>
@@ -3728,7 +3213,7 @@
       <w:r>
         <w:t xml:space="preserve"> </w:t>
       </w:r>
-      <w:ins w:id="351" w:author="Frank Baker" w:date="2010-11-05T13:59:00Z">
+      <w:ins w:id="291" w:author="Frank Baker" w:date="2010-11-05T13:59:00Z">
         <w:r>
           <w:t>for</w:t>
         </w:r>
@@ -3742,33 +3227,41 @@
       <w:r>
         <w:t xml:space="preserve"> </w:t>
       </w:r>
-      <w:ins w:id="352" w:author="Frank Baker" w:date="2010-11-05T14:00:00Z">
-        <w:r>
-          <w:t>Attributes are compared by name and c</w:t>
-        </w:r>
-      </w:ins>
-      <w:del w:id="353" w:author="Frank Baker" w:date="2010-11-05T14:00:00Z">
+      <w:ins w:id="292" w:author="Frank Baker" w:date="2010-11-05T14:00:00Z">
+        <w:r>
+          <w:t xml:space="preserve">Attributes are compared by name and </w:t>
+        </w:r>
+        <w:proofErr w:type="gramStart"/>
+        <w:r>
+          <w:t>c</w:t>
+        </w:r>
+      </w:ins>
+      <w:del w:id="293" w:author="Frank Baker" w:date="2010-11-05T14:00:00Z">
         <w:r>
           <w:delText>C</w:delText>
         </w:r>
       </w:del>
       <w:r>
-        <w:t>omparing two attributes is similar to comparing two datasets.</w:t>
+        <w:t>omparing two attributes is</w:t>
+      </w:r>
+      <w:proofErr w:type="gramEnd"/>
+      <w:r>
+        <w:t xml:space="preserve"> similar to comparing two datasets.</w:t>
       </w:r>
       <w:r>
         <w:t xml:space="preserve"> </w:t>
       </w:r>
-      <w:del w:id="354" w:author="Frank Baker" w:date="2010-11-05T14:00:00Z">
+      <w:del w:id="294" w:author="Frank Baker" w:date="2010-11-05T14:00:00Z">
         <w:r>
           <w:delText>Attributes are compared by name</w:delText>
         </w:r>
       </w:del>
-      <w:del w:id="355" w:author="Frank Baker" w:date="2010-11-05T13:54:00Z">
+      <w:del w:id="295" w:author="Frank Baker" w:date="2010-11-05T13:54:00Z">
         <w:r>
           <w:delText>s</w:delText>
         </w:r>
       </w:del>
-      <w:del w:id="356" w:author="Frank Baker" w:date="2010-11-05T14:01:00Z">
+      <w:del w:id="296" w:author="Frank Baker" w:date="2010-11-05T14:01:00Z">
         <w:r>
           <w:delText>.</w:delText>
         </w:r>
@@ -3777,10 +3270,10 @@
     <w:p>
       <w:pPr>
         <w:numPr>
-          <w:ins w:id="357" w:author="Frank Baker" w:date="2010-11-05T13:54:00Z"/>
+          <w:ins w:id="297" w:author="Frank Baker" w:date="2010-11-05T13:54:00Z"/>
         </w:numPr>
       </w:pPr>
-      <w:ins w:id="358" w:author="Frank Baker" w:date="2010-11-05T13:54:00Z">
+      <w:ins w:id="298" w:author="Frank Baker" w:date="2010-11-05T13:54:00Z">
         <w:r>
           <w:t>Attribute characteristics to be compared include:</w:t>
         </w:r>
@@ -3833,15 +3326,15 @@
     <w:p>
       <w:pPr>
         <w:rPr>
-          <w:ins w:id="359" w:author="Frank Baker" w:date="2010-11-05T13:54:00Z"/>
+          <w:ins w:id="299" w:author="Frank Baker" w:date="2010-11-05T13:54:00Z"/>
         </w:rPr>
       </w:pPr>
-      <w:ins w:id="360" w:author="Frank Baker" w:date="2010-11-05T13:59:00Z">
+      <w:ins w:id="300" w:author="Frank Baker" w:date="2010-11-05T13:59:00Z">
         <w:r>
           <w:t>A d</w:t>
         </w:r>
       </w:ins>
-      <w:del w:id="361" w:author="Frank Baker" w:date="2010-11-05T13:59:00Z">
+      <w:del w:id="301" w:author="Frank Baker" w:date="2010-11-05T13:59:00Z">
         <w:r>
           <w:delText>D</w:delText>
         </w:r>
@@ -3849,12 +3342,12 @@
       <w:r>
         <w:t xml:space="preserve">atatype defines the datatype for each element of a dataset or a </w:t>
       </w:r>
-      <w:del w:id="362" w:author="Frank Baker" w:date="2010-11-05T16:43:00Z">
+      <w:del w:id="302" w:author="Frank Baker" w:date="2010-11-05T16:43:00Z">
         <w:r>
           <w:delText>named</w:delText>
         </w:r>
       </w:del>
-      <w:ins w:id="363" w:author="Frank Baker" w:date="2010-11-05T16:43:00Z">
+      <w:ins w:id="303" w:author="Frank Baker" w:date="2010-11-05T16:43:00Z">
         <w:r>
           <w:t>committed</w:t>
         </w:r>
@@ -3863,16 +3356,24 @@
         <w:t xml:space="preserve"> datatype for sharing between multiple datasets. A datatype can describe an atomic type like a fixed- or floating-point type or more complex types like a C struct (compound datatype), array (array datatype) or C++ vector (variable-length datatype)</w:t>
       </w:r>
       <w:r>
-        <w:t>. A datatype is defined by its class and class-specific properties.</w:t>
+        <w:t xml:space="preserve">. </w:t>
+      </w:r>
+      <w:proofErr w:type="gramStart"/>
+      <w:r>
+        <w:t>A datatype is defined by its class and class-specific properties</w:t>
+      </w:r>
+      <w:proofErr w:type="gramEnd"/>
+      <w:r>
+        <w:t>.</w:t>
       </w:r>
     </w:p>
     <w:p>
       <w:pPr>
         <w:numPr>
-          <w:ins w:id="364" w:author="Frank Baker" w:date="2010-11-05T13:54:00Z"/>
+          <w:ins w:id="304" w:author="Frank Baker" w:date="2010-11-05T13:54:00Z"/>
         </w:numPr>
       </w:pPr>
-      <w:ins w:id="365" w:author="Frank Baker" w:date="2010-11-05T13:54:00Z">
+      <w:ins w:id="305" w:author="Frank Baker" w:date="2010-11-05T13:54:00Z">
         <w:r>
           <w:t>Datatype characteristics to be compared include:</w:t>
         </w:r>
@@ -3909,7 +3410,7 @@
       <w:r>
         <w:t>Dataspace</w:t>
       </w:r>
-      <w:ins w:id="366" w:author="Frank Baker" w:date="2010-11-05T13:56:00Z">
+      <w:ins w:id="306" w:author="Frank Baker" w:date="2010-11-05T13:56:00Z">
         <w:r>
           <w:t>s</w:t>
         </w:r>
@@ -3918,15 +3419,15 @@
     <w:p>
       <w:pPr>
         <w:rPr>
-          <w:ins w:id="367" w:author="Frank Baker" w:date="2010-11-05T13:55:00Z"/>
+          <w:ins w:id="307" w:author="Frank Baker" w:date="2010-11-05T13:55:00Z"/>
         </w:rPr>
       </w:pPr>
-      <w:ins w:id="368" w:author="Frank Baker" w:date="2010-11-05T13:56:00Z">
+      <w:ins w:id="308" w:author="Frank Baker" w:date="2010-11-05T13:56:00Z">
         <w:r>
           <w:t>A d</w:t>
         </w:r>
       </w:ins>
-      <w:del w:id="369" w:author="Frank Baker" w:date="2010-11-05T13:56:00Z">
+      <w:del w:id="309" w:author="Frank Baker" w:date="2010-11-05T13:56:00Z">
         <w:r>
           <w:delText>D</w:delText>
         </w:r>
@@ -3934,7 +3435,7 @@
       <w:r>
         <w:t xml:space="preserve">ataspace describes the </w:t>
       </w:r>
-      <w:ins w:id="370" w:author="Frank Baker" w:date="2010-11-05T13:57:00Z">
+      <w:ins w:id="310" w:author="Frank Baker" w:date="2010-11-05T13:57:00Z">
         <w:r>
           <w:t xml:space="preserve">rank, that is, the </w:t>
         </w:r>
@@ -3942,7 +3443,7 @@
       <w:r>
         <w:t>number of dimensions</w:t>
       </w:r>
-      <w:del w:id="371" w:author="Frank Baker" w:date="2010-11-05T13:57:00Z">
+      <w:del w:id="311" w:author="Frank Baker" w:date="2010-11-05T13:57:00Z">
         <w:r>
           <w:delText xml:space="preserve"> (i.e. "rank</w:delText>
         </w:r>
@@ -3950,7 +3451,7 @@
           <w:delText xml:space="preserve">") </w:delText>
         </w:r>
       </w:del>
-      <w:ins w:id="372" w:author="Frank Baker" w:date="2010-11-05T13:57:00Z">
+      <w:ins w:id="312" w:author="Frank Baker" w:date="2010-11-05T13:57:00Z">
         <w:r>
           <w:t>,</w:t>
         </w:r>
@@ -3961,7 +3462,7 @@
       <w:r>
         <w:t xml:space="preserve">and </w:t>
       </w:r>
-      <w:ins w:id="373" w:author="Frank Baker" w:date="2010-11-05T13:57:00Z">
+      <w:ins w:id="313" w:author="Frank Baker" w:date="2010-11-05T13:57:00Z">
         <w:r>
           <w:t xml:space="preserve">the </w:t>
         </w:r>
@@ -3969,12 +3470,12 @@
       <w:r>
         <w:t xml:space="preserve">size of each dimension </w:t>
       </w:r>
-      <w:del w:id="374" w:author="Frank Baker" w:date="2010-11-05T13:58:00Z">
+      <w:del w:id="314" w:author="Frank Baker" w:date="2010-11-05T13:58:00Z">
         <w:r>
           <w:delText>that the data object has</w:delText>
         </w:r>
       </w:del>
-      <w:ins w:id="375" w:author="Frank Baker" w:date="2010-11-05T13:58:00Z">
+      <w:ins w:id="315" w:author="Frank Baker" w:date="2010-11-05T13:58:00Z">
         <w:r>
           <w:t>in the data object array</w:t>
         </w:r>
@@ -3987,13 +3488,13 @@
       <w:pPr>
         <w:keepNext/>
         <w:numPr>
-          <w:ins w:id="376" w:author="Frank Baker" w:date="2010-11-05T13:55:00Z"/>
+          <w:ins w:id="316" w:author="Frank Baker" w:date="2010-11-05T13:55:00Z"/>
         </w:numPr>
-        <w:pPrChange w:id="377" w:author="Frank Baker" w:date="2010-11-05T17:08:00Z">
+        <w:pPrChange w:id="317" w:author="Frank Baker" w:date="2010-11-05T17:08:00Z">
           <w:pPr/>
         </w:pPrChange>
       </w:pPr>
-      <w:ins w:id="378" w:author="Frank Baker" w:date="2010-11-05T13:55:00Z">
+      <w:ins w:id="318" w:author="Frank Baker" w:date="2010-11-05T13:55:00Z">
         <w:r>
           <w:t>Dataspace characteristics to be compared include:</w:t>
         </w:r>
@@ -4039,12 +3540,12 @@
       <w:pPr>
         <w:pStyle w:val="Heading2"/>
       </w:pPr>
-      <w:ins w:id="379" w:author="Frank Baker" w:date="2010-11-05T13:56:00Z">
+      <w:ins w:id="319" w:author="Frank Baker" w:date="2010-11-05T13:56:00Z">
         <w:r>
           <w:t>Raw d</w:t>
         </w:r>
       </w:ins>
-      <w:del w:id="380" w:author="Frank Baker" w:date="2010-11-05T13:56:00Z">
+      <w:del w:id="320" w:author="Frank Baker" w:date="2010-11-05T13:56:00Z">
         <w:r>
           <w:delText>D</w:delText>
         </w:r>
@@ -4052,7 +3553,7 @@
       <w:r>
         <w:t>ata values</w:t>
       </w:r>
-      <w:del w:id="381" w:author="Frank Baker" w:date="2010-11-05T13:56:00Z">
+      <w:del w:id="321" w:author="Frank Baker" w:date="2010-11-05T13:56:00Z">
         <w:r>
           <w:delText xml:space="preserve"> (or raw data)</w:delText>
         </w:r>
@@ -4134,15 +3635,20 @@
       <w:r>
         <w:t>Floating point</w:t>
       </w:r>
-      <w:ins w:id="382" w:author="Frank Baker" w:date="2010-11-05T14:02:00Z">
+      <w:ins w:id="322" w:author="Frank Baker" w:date="2010-11-05T14:02:00Z">
         <w:r>
           <w:t xml:space="preserve"> value</w:t>
         </w:r>
       </w:ins>
       <w:r>
-        <w:t xml:space="preserve">s:  </w:t>
-      </w:r>
-      <w:del w:id="383" w:author="Frank Baker" w:date="2010-11-05T14:02:00Z">
+        <w:t>s</w:t>
+      </w:r>
+      <w:proofErr w:type="gramStart"/>
+      <w:r>
+        <w:t xml:space="preserve">:  </w:t>
+      </w:r>
+      <w:proofErr w:type="gramEnd"/>
+      <w:del w:id="323" w:author="Frank Baker" w:date="2010-11-05T14:02:00Z">
         <w:r>
           <w:delText>t</w:delText>
         </w:r>
@@ -4150,7 +3656,7 @@
           <w:delText xml:space="preserve">o </w:delText>
         </w:r>
       </w:del>
-      <w:ins w:id="384" w:author="Frank Baker" w:date="2010-11-05T14:02:00Z">
+      <w:ins w:id="324" w:author="Frank Baker" w:date="2010-11-05T14:02:00Z">
         <w:r>
           <w:t xml:space="preserve">To </w:t>
         </w:r>
@@ -4158,18 +3664,26 @@
       <w:r>
         <w:t xml:space="preserve">determine </w:t>
       </w:r>
-      <w:del w:id="385" w:author="Frank Baker" w:date="2010-11-05T14:02:00Z">
+      <w:del w:id="325" w:author="Frank Baker" w:date="2010-11-05T14:02:00Z">
         <w:r>
           <w:delText xml:space="preserve">if </w:delText>
         </w:r>
       </w:del>
-      <w:ins w:id="386" w:author="Frank Baker" w:date="2010-11-05T14:02:00Z">
+      <w:ins w:id="326" w:author="Frank Baker" w:date="2010-11-05T14:02:00Z">
         <w:r>
           <w:t xml:space="preserve">whether </w:t>
         </w:r>
       </w:ins>
       <w:r>
-        <w:t>two floating point values, float1 and float2, are different, one cannot use the simple comparison of (float1 == float2). Two floating point values can be the same while (float1 == float2</w:t>
+        <w:t xml:space="preserve">two floating point values, float1 and float2, are different, one cannot use the simple comparison of (float1 == float2). Two </w:t>
+      </w:r>
+      <w:proofErr w:type="gramStart"/>
+      <w:r>
+        <w:t>floating point</w:t>
+      </w:r>
+      <w:proofErr w:type="gramEnd"/>
+      <w:r>
+        <w:t xml:space="preserve"> values can be the same while (float1 == float2</w:t>
       </w:r>
       <w:r>
         <w:t>) may</w:t>
@@ -4177,12 +3691,12 @@
       <w:r>
         <w:t xml:space="preserve"> </w:t>
       </w:r>
-      <w:del w:id="387" w:author="Frank Baker" w:date="2010-11-05T14:02:00Z">
+      <w:del w:id="327" w:author="Frank Baker" w:date="2010-11-05T14:02:00Z">
         <w:r>
           <w:delText xml:space="preserve">show </w:delText>
         </w:r>
       </w:del>
-      <w:ins w:id="388" w:author="Frank Baker" w:date="2010-11-05T14:02:00Z">
+      <w:ins w:id="328" w:author="Frank Baker" w:date="2010-11-05T14:02:00Z">
         <w:r>
           <w:t xml:space="preserve">appear to </w:t>
         </w:r>
@@ -4190,7 +3704,7 @@
       <w:r>
         <w:t>differ</w:t>
       </w:r>
-      <w:del w:id="389" w:author="Frank Baker" w:date="2010-11-05T14:02:00Z">
+      <w:del w:id="329" w:author="Frank Baker" w:date="2010-11-05T14:02:00Z">
         <w:r>
           <w:delText>ent</w:delText>
         </w:r>
@@ -4198,12 +3712,12 @@
       <w:r>
         <w:t xml:space="preserve"> because of </w:t>
       </w:r>
-      <w:ins w:id="390" w:author="Frank Baker" w:date="2010-11-05T14:03:00Z">
+      <w:ins w:id="330" w:author="Frank Baker" w:date="2010-11-05T14:03:00Z">
         <w:r>
           <w:t>floating point</w:t>
         </w:r>
       </w:ins>
-      <w:del w:id="391" w:author="Frank Baker" w:date="2010-11-05T14:03:00Z">
+      <w:del w:id="331" w:author="Frank Baker" w:date="2010-11-05T14:03:00Z">
         <w:r>
           <w:delText>the</w:delText>
         </w:r>
@@ -4211,7 +3725,7 @@
       <w:r>
         <w:t xml:space="preserve"> precision</w:t>
       </w:r>
-      <w:del w:id="392" w:author="Frank Baker" w:date="2010-11-05T14:03:00Z">
+      <w:del w:id="332" w:author="Frank Baker" w:date="2010-11-05T14:03:00Z">
         <w:r>
           <w:delText xml:space="preserve"> of floating points</w:delText>
         </w:r>
@@ -4219,12 +3733,12 @@
       <w:r>
         <w:t xml:space="preserve">. </w:t>
       </w:r>
-      <w:del w:id="393" w:author="Frank Baker" w:date="2010-11-05T14:04:00Z">
+      <w:del w:id="333" w:author="Frank Baker" w:date="2010-11-05T14:04:00Z">
         <w:r>
           <w:delText xml:space="preserve">Limit of </w:delText>
         </w:r>
       </w:del>
-      <w:ins w:id="394" w:author="Frank Baker" w:date="2010-11-05T14:04:00Z">
+      <w:ins w:id="334" w:author="Frank Baker" w:date="2010-11-05T14:04:00Z">
         <w:r>
           <w:t xml:space="preserve">In HDF5, a </w:t>
         </w:r>
@@ -4232,12 +3746,12 @@
       <w:r>
         <w:t xml:space="preserve">precision </w:t>
       </w:r>
-      <w:del w:id="395" w:author="Frank Baker" w:date="2010-11-05T14:03:00Z">
+      <w:del w:id="335" w:author="Frank Baker" w:date="2010-11-05T14:03:00Z">
         <w:r>
           <w:delText>needs to</w:delText>
         </w:r>
       </w:del>
-      <w:ins w:id="396" w:author="Frank Baker" w:date="2010-11-05T14:03:00Z">
+      <w:ins w:id="336" w:author="Frank Baker" w:date="2010-11-05T14:03:00Z">
         <w:r>
           <w:t>limit</w:t>
         </w:r>
@@ -4245,7 +3759,7 @@
       <w:r>
         <w:t xml:space="preserve"> </w:t>
       </w:r>
-      <w:ins w:id="397" w:author="Frank Baker" w:date="2010-11-05T14:04:00Z">
+      <w:ins w:id="337" w:author="Frank Baker" w:date="2010-11-05T14:04:00Z">
         <w:r>
           <w:t xml:space="preserve">can </w:t>
         </w:r>
@@ -4256,12 +3770,12 @@
       <w:r>
         <w:t xml:space="preserve"> values</w:t>
       </w:r>
-      <w:del w:id="398" w:author="Frank Baker" w:date="2010-11-05T14:04:00Z">
+      <w:del w:id="338" w:author="Frank Baker" w:date="2010-11-05T14:04:00Z">
         <w:r>
           <w:delText>. F</w:delText>
         </w:r>
       </w:del>
-      <w:ins w:id="399" w:author="Frank Baker" w:date="2010-11-05T14:04:00Z">
+      <w:ins w:id="339" w:author="Frank Baker" w:date="2010-11-05T14:04:00Z">
         <w:r>
           <w:t>; f</w:t>
         </w:r>
@@ -4269,18 +3783,18 @@
       <w:r>
         <w:t xml:space="preserve">or details, see </w:t>
       </w:r>
-      <w:ins w:id="400" w:author="Frank Baker" w:date="2010-11-05T14:04:00Z">
+      <w:ins w:id="340" w:author="Frank Baker" w:date="2010-11-05T14:04:00Z">
         <w:r>
           <w:t xml:space="preserve">the </w:t>
         </w:r>
       </w:ins>
-      <w:ins w:id="401" w:author="Frank Baker" w:date="2010-11-05T17:02:00Z">
+      <w:ins w:id="341" w:author="Frank Baker" w:date="2010-11-05T17:02:00Z">
         <w:r>
           <w:t>“</w:t>
         </w:r>
         <w:r>
           <w:rPr>
-            <w:rPrChange w:id="402" w:author="Frank Baker" w:date="2010-11-05T17:03:00Z">
+            <w:rPrChange w:id="342" w:author="Frank Baker" w:date="2010-11-05T17:03:00Z">
               <w:rPr>
                 <w:rFonts w:ascii="Helvetica" w:hAnsi="Helvetica" w:cs="Helvetica"/>
                 <w:color w:val="000000"/>
@@ -4305,7 +3819,7 @@
       <w:r>
         <w:t>RFC</w:t>
       </w:r>
-      <w:ins w:id="403" w:author="Frank Baker" w:date="2010-11-05T17:03:00Z">
+      <w:ins w:id="343" w:author="Frank Baker" w:date="2010-11-05T17:03:00Z">
         <w:r>
           <w:t>.</w:t>
         </w:r>
@@ -4316,13 +3830,13 @@
           <w:footnoteReference w:id="4"/>
         </w:r>
       </w:ins>
-      <w:del w:id="406" w:author="Frank Baker" w:date="2010-11-05T17:04:00Z">
+      <w:del w:id="346" w:author="Frank Baker" w:date="2010-11-05T17:04:00Z">
         <w:r>
           <w:delText xml:space="preserve"> at </w:delText>
         </w:r>
         <w:r>
           <w:rPr>
-            <w:rPrChange w:id="407" w:author="Frank Baker" w:date="2010-11-05T17:04:00Z">
+            <w:rPrChange w:id="347" w:author="Frank Baker" w:date="2010-11-05T17:04:00Z">
               <w:rPr>
                 <w:rStyle w:val="Hyperlink"/>
               </w:rPr>
@@ -4343,15 +3857,20 @@
           <w:numId w:val="15"/>
         </w:numPr>
       </w:pPr>
-      <w:r>
-        <w:t xml:space="preserve">Not-a-Number (NaN): </w:t>
-      </w:r>
-      <w:del w:id="408" w:author="Frank Baker" w:date="2010-11-05T14:05:00Z">
+      <w:proofErr w:type="gramStart"/>
+      <w:r>
+        <w:t>Not-a-Number</w:t>
+      </w:r>
+      <w:proofErr w:type="gramEnd"/>
+      <w:r>
+        <w:t xml:space="preserve"> (NaN): </w:t>
+      </w:r>
+      <w:del w:id="348" w:author="Frank Baker" w:date="2010-11-05T14:05:00Z">
         <w:r>
           <w:delText xml:space="preserve">two </w:delText>
         </w:r>
       </w:del>
-      <w:ins w:id="409" w:author="Frank Baker" w:date="2010-11-05T14:05:00Z">
+      <w:ins w:id="349" w:author="Frank Baker" w:date="2010-11-05T14:05:00Z">
         <w:r>
           <w:t xml:space="preserve">Two </w:t>
         </w:r>
@@ -4359,7 +3878,7 @@
       <w:r>
         <w:t xml:space="preserve">NaNs are </w:t>
       </w:r>
-      <w:ins w:id="410" w:author="Frank Baker" w:date="2010-11-05T14:05:00Z">
+      <w:ins w:id="350" w:author="Frank Baker" w:date="2010-11-05T14:05:00Z">
         <w:r>
           <w:t xml:space="preserve">always </w:t>
         </w:r>
@@ -4367,7 +3886,7 @@
       <w:r>
         <w:t>equal. A NaN and a regular number are</w:t>
       </w:r>
-      <w:ins w:id="411" w:author="Frank Baker" w:date="2010-11-05T14:05:00Z">
+      <w:ins w:id="351" w:author="Frank Baker" w:date="2010-11-05T14:05:00Z">
         <w:r>
           <w:t xml:space="preserve"> always</w:t>
         </w:r>
@@ -4387,12 +3906,12 @@
       <w:r>
         <w:t xml:space="preserve">Infinity: </w:t>
       </w:r>
-      <w:ins w:id="412" w:author="Frank Baker" w:date="2010-11-05T14:05:00Z">
+      <w:ins w:id="352" w:author="Frank Baker" w:date="2010-11-05T14:05:00Z">
         <w:r>
           <w:t>I</w:t>
         </w:r>
       </w:ins>
-      <w:del w:id="413" w:author="Frank Baker" w:date="2010-11-05T14:05:00Z">
+      <w:del w:id="353" w:author="Frank Baker" w:date="2010-11-05T14:05:00Z">
         <w:r>
           <w:delText>i</w:delText>
         </w:r>
@@ -4409,7 +3928,7 @@
       <w:r>
         <w:t xml:space="preserve">as a regular number. Two infinity numbers with the same sign (+/-) are </w:t>
       </w:r>
-      <w:ins w:id="414" w:author="Frank Baker" w:date="2010-11-05T14:06:00Z">
+      <w:ins w:id="354" w:author="Frank Baker" w:date="2010-11-05T14:06:00Z">
         <w:r>
           <w:t xml:space="preserve">always </w:t>
         </w:r>
@@ -4420,7 +3939,7 @@
       <w:r>
         <w:t xml:space="preserve">Two infinity numbers with different signs (+/-) are </w:t>
       </w:r>
-      <w:ins w:id="415" w:author="Frank Baker" w:date="2010-11-05T14:06:00Z">
+      <w:ins w:id="355" w:author="Frank Baker" w:date="2010-11-05T14:06:00Z">
         <w:r>
           <w:t xml:space="preserve">always </w:t>
         </w:r>
@@ -4428,7 +3947,7 @@
       <w:r>
         <w:t>different. An infinity number and a regular number are</w:t>
       </w:r>
-      <w:ins w:id="416" w:author="Frank Baker" w:date="2010-11-05T14:06:00Z">
+      <w:ins w:id="356" w:author="Frank Baker" w:date="2010-11-05T14:06:00Z">
         <w:r>
           <w:t xml:space="preserve"> always</w:t>
         </w:r>
@@ -4448,17 +3967,17 @@
       <w:r>
         <w:t xml:space="preserve">Special datatypes: </w:t>
       </w:r>
-      <w:ins w:id="417" w:author="Frank Baker" w:date="2010-11-05T14:07:00Z">
+      <w:ins w:id="357" w:author="Frank Baker" w:date="2010-11-05T14:07:00Z">
         <w:r>
           <w:t xml:space="preserve">The </w:t>
         </w:r>
       </w:ins>
-      <w:del w:id="418" w:author="Frank Baker" w:date="2010-11-05T14:07:00Z">
+      <w:del w:id="358" w:author="Frank Baker" w:date="2010-11-05T14:07:00Z">
         <w:r>
           <w:delText xml:space="preserve">comparing </w:delText>
         </w:r>
       </w:del>
-      <w:ins w:id="419" w:author="Frank Baker" w:date="2010-11-05T14:07:00Z">
+      <w:ins w:id="359" w:author="Frank Baker" w:date="2010-11-05T14:07:00Z">
         <w:r>
           <w:t xml:space="preserve">comparison </w:t>
         </w:r>
@@ -4466,7 +3985,7 @@
       <w:r>
         <w:t>values of special datatypes</w:t>
       </w:r>
-      <w:ins w:id="420" w:author="Frank Baker" w:date="2010-11-05T14:07:00Z">
+      <w:ins w:id="360" w:author="Frank Baker" w:date="2010-11-05T14:07:00Z">
         <w:r>
           <w:t>,</w:t>
         </w:r>
@@ -4474,12 +3993,12 @@
       <w:r>
         <w:t xml:space="preserve"> such as opaque and </w:t>
       </w:r>
-      <w:del w:id="421" w:author="Frank Baker" w:date="2010-11-05T14:07:00Z">
+      <w:del w:id="361" w:author="Frank Baker" w:date="2010-11-05T14:07:00Z">
         <w:r>
           <w:delText xml:space="preserve">variable </w:delText>
         </w:r>
       </w:del>
-      <w:ins w:id="422" w:author="Frank Baker" w:date="2010-11-05T14:07:00Z">
+      <w:ins w:id="362" w:author="Frank Baker" w:date="2010-11-05T14:07:00Z">
         <w:r>
           <w:t>variable-</w:t>
         </w:r>
@@ -4487,7 +4006,7 @@
       <w:r>
         <w:t xml:space="preserve">length </w:t>
       </w:r>
-      <w:ins w:id="423" w:author="Frank Baker" w:date="2010-11-05T14:07:00Z">
+      <w:ins w:id="363" w:author="Frank Baker" w:date="2010-11-05T14:07:00Z">
         <w:r>
           <w:t xml:space="preserve">datatypes, </w:t>
         </w:r>
@@ -4495,12 +4014,12 @@
       <w:r>
         <w:t>can be complicated</w:t>
       </w:r>
-      <w:ins w:id="424" w:author="Frank Baker" w:date="2010-11-05T14:07:00Z">
+      <w:ins w:id="364" w:author="Frank Baker" w:date="2010-11-05T14:07:00Z">
         <w:r>
           <w:t xml:space="preserve">.  </w:t>
         </w:r>
       </w:ins>
-      <w:del w:id="425" w:author="Frank Baker" w:date="2010-11-05T14:07:00Z">
+      <w:del w:id="365" w:author="Frank Baker" w:date="2010-11-05T14:07:00Z">
         <w:r>
           <w:delText xml:space="preserve"> </w:delText>
         </w:r>
@@ -4508,7 +4027,7 @@
           <w:delText>and</w:delText>
         </w:r>
       </w:del>
-      <w:ins w:id="426" w:author="Frank Baker" w:date="2010-11-05T14:07:00Z">
+      <w:ins w:id="366" w:author="Frank Baker" w:date="2010-11-05T14:07:00Z">
         <w:r>
           <w:t>Such coomparisons</w:t>
         </w:r>
@@ -4516,12 +4035,12 @@
       <w:r>
         <w:t xml:space="preserve"> </w:t>
       </w:r>
-      <w:del w:id="427" w:author="Frank Baker" w:date="2010-11-05T14:07:00Z">
+      <w:del w:id="367" w:author="Frank Baker" w:date="2010-11-05T14:07:00Z">
         <w:r>
           <w:delText xml:space="preserve">need to </w:delText>
         </w:r>
       </w:del>
-      <w:ins w:id="428" w:author="Frank Baker" w:date="2010-11-05T14:07:00Z">
+      <w:ins w:id="368" w:author="Frank Baker" w:date="2010-11-05T14:07:00Z">
         <w:r>
           <w:t xml:space="preserve">must </w:t>
         </w:r>
@@ -4538,7 +4057,7 @@
       <w:r>
         <w:t xml:space="preserve"> </w:t>
       </w:r>
-      <w:ins w:id="429" w:author="Frank Baker" w:date="2010-11-05T14:07:00Z">
+      <w:ins w:id="369" w:author="Frank Baker" w:date="2010-11-05T14:07:00Z">
         <w:r>
           <w:t xml:space="preserve">on a </w:t>
         </w:r>
@@ -4546,12 +4065,12 @@
       <w:r>
         <w:t>case</w:t>
       </w:r>
-      <w:ins w:id="430" w:author="Frank Baker" w:date="2010-11-05T14:07:00Z">
+      <w:ins w:id="370" w:author="Frank Baker" w:date="2010-11-05T14:07:00Z">
         <w:r>
           <w:t>-</w:t>
         </w:r>
       </w:ins>
-      <w:del w:id="431" w:author="Frank Baker" w:date="2010-11-05T14:07:00Z">
+      <w:del w:id="371" w:author="Frank Baker" w:date="2010-11-05T14:07:00Z">
         <w:r>
           <w:delText xml:space="preserve"> </w:delText>
         </w:r>
@@ -4559,12 +4078,12 @@
       <w:r>
         <w:t>by</w:t>
       </w:r>
-      <w:ins w:id="432" w:author="Frank Baker" w:date="2010-11-05T14:08:00Z">
+      <w:ins w:id="372" w:author="Frank Baker" w:date="2010-11-05T14:08:00Z">
         <w:r>
           <w:t>-</w:t>
         </w:r>
       </w:ins>
-      <w:del w:id="433" w:author="Frank Baker" w:date="2010-11-05T14:08:00Z">
+      <w:del w:id="373" w:author="Frank Baker" w:date="2010-11-05T14:08:00Z">
         <w:r>
           <w:delText xml:space="preserve"> </w:delText>
         </w:r>
@@ -4572,7 +4091,7 @@
       <w:r>
         <w:t>case</w:t>
       </w:r>
-      <w:ins w:id="434" w:author="Frank Baker" w:date="2010-11-05T14:08:00Z">
+      <w:ins w:id="374" w:author="Frank Baker" w:date="2010-11-05T14:08:00Z">
         <w:r>
           <w:t xml:space="preserve"> basis</w:t>
         </w:r>
@@ -4698,7 +4217,7 @@
             <w:r>
               <w:t>Version 2 revised after h5diff spec</w:t>
             </w:r>
-            <w:ins w:id="435" w:author="Frank Baker" w:date="2010-11-05T14:08:00Z">
+            <w:ins w:id="375" w:author="Frank Baker" w:date="2010-11-05T14:08:00Z">
               <w:r>
                 <w:t>ification</w:t>
               </w:r>
@@ -4706,7 +4225,7 @@
             <w:r>
               <w:t xml:space="preserve"> meeting with </w:t>
             </w:r>
-            <w:ins w:id="436" w:author="Frank Baker" w:date="2010-11-05T14:09:00Z">
+            <w:ins w:id="376" w:author="Frank Baker" w:date="2010-11-05T14:09:00Z">
               <w:r>
                 <w:t xml:space="preserve">HDF Group staff (participants: </w:t>
               </w:r>
@@ -4714,7 +4233,7 @@
             <w:r>
               <w:t>Peter</w:t>
             </w:r>
-            <w:ins w:id="437" w:author="Frank Baker" w:date="2010-11-05T14:08:00Z">
+            <w:ins w:id="377" w:author="Frank Baker" w:date="2010-11-05T14:08:00Z">
               <w:r>
                 <w:t xml:space="preserve"> Cao</w:t>
               </w:r>
@@ -4722,7 +4241,7 @@
             <w:r>
               <w:t>, Quincey</w:t>
             </w:r>
-            <w:ins w:id="438" w:author="Frank Baker" w:date="2010-11-05T14:08:00Z">
+            <w:ins w:id="378" w:author="Frank Baker" w:date="2010-11-05T14:08:00Z">
               <w:r>
                 <w:t xml:space="preserve"> Koziol</w:t>
               </w:r>
@@ -4730,7 +4249,7 @@
             <w:r>
               <w:t>, Elena</w:t>
             </w:r>
-            <w:ins w:id="439" w:author="Frank Baker" w:date="2010-11-05T14:08:00Z">
+            <w:ins w:id="379" w:author="Frank Baker" w:date="2010-11-05T14:08:00Z">
               <w:r>
                 <w:t xml:space="preserve"> Pourmal</w:t>
               </w:r>
@@ -4738,7 +4257,7 @@
             <w:r>
               <w:t>, Jonathan</w:t>
             </w:r>
-            <w:ins w:id="440" w:author="Frank Baker" w:date="2010-11-05T14:08:00Z">
+            <w:ins w:id="380" w:author="Frank Baker" w:date="2010-11-05T14:08:00Z">
               <w:r>
                 <w:t xml:space="preserve"> Kim</w:t>
               </w:r>
@@ -4746,12 +4265,12 @@
             <w:r>
               <w:t>, and Neil</w:t>
             </w:r>
-            <w:ins w:id="441" w:author="Frank Baker" w:date="2010-11-05T14:08:00Z">
+            <w:ins w:id="381" w:author="Frank Baker" w:date="2010-11-05T14:08:00Z">
               <w:r>
                 <w:t xml:space="preserve"> Fortner</w:t>
               </w:r>
             </w:ins>
-            <w:ins w:id="442" w:author="Frank Baker" w:date="2010-11-05T14:09:00Z">
+            <w:ins w:id="382" w:author="Frank Baker" w:date="2010-11-05T14:09:00Z">
               <w:r>
                 <w:t>)</w:t>
               </w:r>
@@ -4768,7 +4287,7 @@
       <w:pPr>
         <w:pStyle w:val="Heading"/>
       </w:pPr>
-      <w:ins w:id="443" w:author="Frank Baker" w:date="2010-11-05T14:11:00Z">
+      <w:ins w:id="383" w:author="Frank Baker" w:date="2010-11-05T14:11:00Z">
         <w:r>
           <w:br w:type="column"/>
         </w:r>
@@ -4792,8 +4311,13 @@
       </w:r>
     </w:p>
     <w:p>
-      <w:r>
-        <w:t xml:space="preserve">h5diff </w:t>
+      <w:proofErr w:type="gramStart"/>
+      <w:r>
+        <w:t>h5diff</w:t>
+      </w:r>
+      <w:proofErr w:type="gramEnd"/>
+      <w:r>
+        <w:t xml:space="preserve"> </w:t>
       </w:r>
       <w:r>
         <w:t>is</w:t>
@@ -4807,7 +4331,7 @@
       <w:r>
         <w:t>command line tool that compare</w:t>
       </w:r>
-      <w:ins w:id="444" w:author="Frank Baker" w:date="2010-11-05T14:11:00Z">
+      <w:ins w:id="384" w:author="Frank Baker" w:date="2010-11-05T14:11:00Z">
         <w:r>
           <w:t>s</w:t>
         </w:r>
@@ -4821,7 +4345,7 @@
       <w:r>
         <w:t xml:space="preserve"> and report</w:t>
       </w:r>
-      <w:ins w:id="445" w:author="Frank Baker" w:date="2010-11-05T14:11:00Z">
+      <w:ins w:id="385" w:author="Frank Baker" w:date="2010-11-05T14:11:00Z">
         <w:r>
           <w:t>s</w:t>
         </w:r>
@@ -4832,7 +4356,7 @@
       <w:r>
         <w:t xml:space="preserve">. The tool provides options on what to compare and how to compare. For details, see the online </w:t>
       </w:r>
-      <w:ins w:id="446" w:author="Frank Baker" w:date="2010-11-05T17:04:00Z">
+      <w:ins w:id="386" w:author="Frank Baker" w:date="2010-11-05T17:04:00Z">
         <w:r>
           <w:t>h5diff description.</w:t>
         </w:r>
@@ -4843,23 +4367,23 @@
           <w:footnoteReference w:id="5"/>
         </w:r>
       </w:ins>
-      <w:ins w:id="449" w:author="Frank Baker" w:date="2010-11-05T17:11:00Z">
+      <w:ins w:id="389" w:author="Frank Baker" w:date="2010-11-05T17:11:00Z">
         <w:r>
           <w:t xml:space="preserve"> </w:t>
         </w:r>
       </w:ins>
-      <w:del w:id="450" w:author="Frank Baker" w:date="2010-11-05T17:11:00Z">
+      <w:del w:id="390" w:author="Frank Baker" w:date="2010-11-05T17:11:00Z">
         <w:r>
           <w:delText>guide at</w:delText>
         </w:r>
       </w:del>
-      <w:del w:id="451" w:author="Frank Baker" w:date="2010-11-05T17:05:00Z">
+      <w:del w:id="391" w:author="Frank Baker" w:date="2010-11-05T17:05:00Z">
         <w:r>
           <w:delText xml:space="preserve"> </w:delText>
         </w:r>
         <w:r>
           <w:rPr>
-            <w:rPrChange w:id="452" w:author="Frank Baker" w:date="2010-11-05T17:11:00Z">
+            <w:rPrChange w:id="392" w:author="Frank Baker" w:date="2010-11-05T17:11:00Z">
               <w:rPr>
                 <w:rStyle w:val="Hyperlink"/>
               </w:rPr>
@@ -4868,7 +4392,7 @@
           <w:delText>http://www.hdfgroup.org/HDF5/doc/RM/Tools.html#Tools-Diff</w:delText>
         </w:r>
       </w:del>
-      <w:del w:id="453" w:author="Frank Baker" w:date="2010-11-05T17:11:00Z">
+      <w:del w:id="393" w:author="Frank Baker" w:date="2010-11-05T17:11:00Z">
         <w:r>
           <w:delText>.</w:delText>
         </w:r>
@@ -4888,12 +4412,12 @@
       </w:r>
     </w:p>
     <w:p>
-      <w:ins w:id="454" w:author="Frank Baker" w:date="2010-11-05T14:11:00Z">
+      <w:ins w:id="394" w:author="Frank Baker" w:date="2010-11-05T14:11:00Z">
         <w:r>
           <w:t>A p</w:t>
         </w:r>
       </w:ins>
-      <w:del w:id="455" w:author="Frank Baker" w:date="2010-11-05T14:11:00Z">
+      <w:del w:id="395" w:author="Frank Baker" w:date="2010-11-05T14:11:00Z">
         <w:r>
           <w:delText>P</w:delText>
         </w:r>
@@ -4901,12 +4425,12 @@
       <w:r>
         <w:t>erformance problem has been a known issue for h5diff</w:t>
       </w:r>
-      <w:del w:id="456" w:author="Frank Baker" w:date="2010-11-05T14:11:00Z">
+      <w:del w:id="396" w:author="Frank Baker" w:date="2010-11-05T14:11:00Z">
         <w:r>
           <w:delText>. It</w:delText>
         </w:r>
       </w:del>
-      <w:ins w:id="457" w:author="Frank Baker" w:date="2010-11-05T14:11:00Z">
+      <w:ins w:id="397" w:author="Frank Baker" w:date="2010-11-05T14:11:00Z">
         <w:r>
           <w:t xml:space="preserve"> and</w:t>
         </w:r>
@@ -4914,17 +4438,17 @@
       <w:r>
         <w:t xml:space="preserve"> is under investigation. One </w:t>
       </w:r>
-      <w:del w:id="458" w:author="Frank Baker" w:date="2010-11-05T14:12:00Z">
+      <w:del w:id="398" w:author="Frank Baker" w:date="2010-11-05T14:12:00Z">
         <w:r>
           <w:delText xml:space="preserve">of the causes </w:delText>
         </w:r>
       </w:del>
-      <w:ins w:id="459" w:author="Frank Baker" w:date="2010-11-05T14:13:00Z">
+      <w:ins w:id="399" w:author="Frank Baker" w:date="2010-11-05T14:13:00Z">
         <w:r>
           <w:t>performance issue</w:t>
         </w:r>
       </w:ins>
-      <w:ins w:id="460" w:author="Frank Baker" w:date="2010-11-05T14:12:00Z">
+      <w:ins w:id="400" w:author="Frank Baker" w:date="2010-11-05T14:12:00Z">
         <w:r>
           <w:t xml:space="preserve"> </w:t>
         </w:r>
@@ -4932,12 +4456,12 @@
       <w:r>
         <w:t xml:space="preserve">is </w:t>
       </w:r>
-      <w:del w:id="461" w:author="Frank Baker" w:date="2010-11-05T14:12:00Z">
+      <w:del w:id="401" w:author="Frank Baker" w:date="2010-11-05T14:12:00Z">
         <w:r>
           <w:delText xml:space="preserve">from </w:delText>
         </w:r>
       </w:del>
-      <w:ins w:id="462" w:author="Frank Baker" w:date="2010-11-05T14:12:00Z">
+      <w:ins w:id="402" w:author="Frank Baker" w:date="2010-11-05T14:12:00Z">
         <w:r>
           <w:t xml:space="preserve">in the </w:t>
         </w:r>
@@ -4945,7 +4469,7 @@
       <w:r>
         <w:t xml:space="preserve">handling </w:t>
       </w:r>
-      <w:ins w:id="463" w:author="Frank Baker" w:date="2010-11-05T14:12:00Z">
+      <w:ins w:id="403" w:author="Frank Baker" w:date="2010-11-05T14:12:00Z">
         <w:r>
           <w:t xml:space="preserve">of </w:t>
         </w:r>
@@ -4953,7 +4477,7 @@
       <w:r>
         <w:t>NaN</w:t>
       </w:r>
-      <w:ins w:id="464" w:author="Frank Baker" w:date="2010-11-05T14:12:00Z">
+      <w:ins w:id="404" w:author="Frank Baker" w:date="2010-11-05T14:12:00Z">
         <w:r>
           <w:t xml:space="preserve"> datatypes</w:t>
         </w:r>
@@ -4961,12 +4485,12 @@
       <w:r>
         <w:t xml:space="preserve">. </w:t>
       </w:r>
-      <w:ins w:id="465" w:author="Frank Baker" w:date="2010-11-05T14:12:00Z">
+      <w:ins w:id="405" w:author="Frank Baker" w:date="2010-11-05T14:12:00Z">
         <w:r>
           <w:t>The c</w:t>
         </w:r>
       </w:ins>
-      <w:del w:id="466" w:author="Frank Baker" w:date="2010-11-05T14:12:00Z">
+      <w:del w:id="406" w:author="Frank Baker" w:date="2010-11-05T14:12:00Z">
         <w:r>
           <w:delText>C</w:delText>
         </w:r>
@@ -4974,7 +4498,7 @@
       <w:r>
         <w:t xml:space="preserve">urrent </w:t>
       </w:r>
-      <w:ins w:id="467" w:author="Frank Baker" w:date="2010-11-05T14:12:00Z">
+      <w:ins w:id="407" w:author="Frank Baker" w:date="2010-11-05T14:12:00Z">
         <w:r>
           <w:t xml:space="preserve">version of </w:t>
         </w:r>
@@ -4982,12 +4506,12 @@
       <w:r>
         <w:t>h5diff checks NaN values by default</w:t>
       </w:r>
-      <w:ins w:id="468" w:author="Frank Baker" w:date="2010-11-05T14:12:00Z">
+      <w:ins w:id="408" w:author="Frank Baker" w:date="2010-11-05T14:12:00Z">
         <w:r>
           <w:t xml:space="preserve"> and t</w:t>
         </w:r>
       </w:ins>
-      <w:del w:id="469" w:author="Frank Baker" w:date="2010-11-05T14:12:00Z">
+      <w:del w:id="409" w:author="Frank Baker" w:date="2010-11-05T14:12:00Z">
         <w:r>
           <w:delText>. T</w:delText>
         </w:r>
@@ -4995,7 +4519,7 @@
       <w:r>
         <w:t xml:space="preserve">he operation of checking and comparing special values is very time consuming. For datasets without special values, the time was totally wasted. </w:t>
       </w:r>
-      <w:ins w:id="470" w:author="Frank Baker" w:date="2010-11-05T14:12:00Z">
+      <w:ins w:id="410" w:author="Frank Baker" w:date="2010-11-05T14:12:00Z">
         <w:r>
           <w:t xml:space="preserve">A </w:t>
         </w:r>
@@ -5003,7 +4527,7 @@
       <w:r>
         <w:t xml:space="preserve">“-N” option is provided so that users can skip checking </w:t>
       </w:r>
-      <w:ins w:id="471" w:author="Frank Baker" w:date="2010-11-05T14:13:00Z">
+      <w:ins w:id="411" w:author="Frank Baker" w:date="2010-11-05T14:13:00Z">
         <w:r>
           <w:t xml:space="preserve">for </w:t>
         </w:r>
@@ -5011,7 +4535,7 @@
       <w:r>
         <w:t>NaN</w:t>
       </w:r>
-      <w:ins w:id="472" w:author="Frank Baker" w:date="2010-11-05T14:13:00Z">
+      <w:ins w:id="412" w:author="Frank Baker" w:date="2010-11-05T14:13:00Z">
         <w:r>
           <w:t xml:space="preserve"> values</w:t>
         </w:r>
@@ -5024,7 +4548,7 @@
       <w:r>
         <w:t>Another performance issue</w:t>
       </w:r>
-      <w:del w:id="473" w:author="Frank Baker" w:date="2010-11-05T14:13:00Z">
+      <w:del w:id="413" w:author="Frank Baker" w:date="2010-11-05T14:13:00Z">
         <w:r>
           <w:delText>s</w:delText>
         </w:r>
@@ -5032,12 +4556,12 @@
       <w:r>
         <w:t xml:space="preserve"> in h5diff </w:t>
       </w:r>
-      <w:del w:id="474" w:author="Frank Baker" w:date="2010-11-05T14:13:00Z">
+      <w:del w:id="414" w:author="Frank Baker" w:date="2010-11-05T14:13:00Z">
         <w:r>
           <w:delText xml:space="preserve">is </w:delText>
         </w:r>
       </w:del>
-      <w:ins w:id="475" w:author="Frank Baker" w:date="2010-11-05T14:13:00Z">
+      <w:ins w:id="415" w:author="Frank Baker" w:date="2010-11-05T14:13:00Z">
         <w:r>
           <w:t xml:space="preserve">arises in </w:t>
         </w:r>
@@ -5045,7 +4569,7 @@
       <w:r>
         <w:t xml:space="preserve">retrieving and checking </w:t>
       </w:r>
-      <w:ins w:id="476" w:author="Frank Baker" w:date="2010-11-05T14:14:00Z">
+      <w:ins w:id="416" w:author="Frank Baker" w:date="2010-11-05T14:14:00Z">
         <w:r>
           <w:t xml:space="preserve">datatype </w:t>
         </w:r>
@@ -5053,7 +4577,7 @@
       <w:r>
         <w:t xml:space="preserve">information </w:t>
       </w:r>
-      <w:del w:id="477" w:author="Frank Baker" w:date="2010-11-05T14:14:00Z">
+      <w:del w:id="417" w:author="Frank Baker" w:date="2010-11-05T14:14:00Z">
         <w:r>
           <w:delText xml:space="preserve">of datatypes </w:delText>
         </w:r>
@@ -5067,15 +4591,23 @@
       <w:r>
         <w:t>large number of data points since checking datatype</w:t>
       </w:r>
-      <w:del w:id="478" w:author="Frank Baker" w:date="2010-11-05T14:14:00Z">
+      <w:del w:id="418" w:author="Frank Baker" w:date="2010-11-05T14:14:00Z">
         <w:r>
           <w:delText>s</w:delText>
         </w:r>
       </w:del>
       <w:r>
-        <w:t xml:space="preserve"> information, such as H5Tequal() and H5Tget_member_type()</w:t>
-      </w:r>
-      <w:ins w:id="479" w:author="Frank Baker" w:date="2010-11-05T14:14:00Z">
+        <w:t xml:space="preserve"> information, such as </w:t>
+      </w:r>
+      <w:proofErr w:type="gramStart"/>
+      <w:r>
+        <w:t>H5Tequal(</w:t>
+      </w:r>
+      <w:proofErr w:type="gramEnd"/>
+      <w:r>
+        <w:t>) and H5Tget_member_type()</w:t>
+      </w:r>
+      <w:ins w:id="419" w:author="Frank Baker" w:date="2010-11-05T14:14:00Z">
         <w:r>
           <w:t>,</w:t>
         </w:r>
@@ -5083,12 +4615,12 @@
       <w:r>
         <w:t xml:space="preserve"> </w:t>
       </w:r>
-      <w:del w:id="480" w:author="Frank Baker" w:date="2010-11-05T14:14:00Z">
+      <w:del w:id="420" w:author="Frank Baker" w:date="2010-11-05T14:14:00Z">
         <w:r>
           <w:delText xml:space="preserve">are </w:delText>
         </w:r>
       </w:del>
-      <w:ins w:id="481" w:author="Frank Baker" w:date="2010-11-05T14:14:00Z">
+      <w:ins w:id="421" w:author="Frank Baker" w:date="2010-11-05T14:14:00Z">
         <w:r>
           <w:t xml:space="preserve">is </w:t>
         </w:r>
@@ -5106,12 +4638,12 @@
       </w:r>
     </w:p>
     <w:p>
-      <w:ins w:id="482" w:author="Frank Baker" w:date="2010-11-05T14:14:00Z">
+      <w:ins w:id="422" w:author="Frank Baker" w:date="2010-11-05T14:14:00Z">
         <w:r>
           <w:t>The c</w:t>
         </w:r>
       </w:ins>
-      <w:del w:id="483" w:author="Frank Baker" w:date="2010-11-05T14:14:00Z">
+      <w:del w:id="423" w:author="Frank Baker" w:date="2010-11-05T14:14:00Z">
         <w:r>
           <w:delText>C</w:delText>
         </w:r>
@@ -5119,7 +4651,7 @@
       <w:r>
         <w:t xml:space="preserve">urrent </w:t>
       </w:r>
-      <w:ins w:id="484" w:author="Frank Baker" w:date="2010-11-05T14:14:00Z">
+      <w:ins w:id="424" w:author="Frank Baker" w:date="2010-11-05T14:14:00Z">
         <w:r>
           <w:t xml:space="preserve">version of </w:t>
         </w:r>
@@ -5131,14 +4663,22 @@
         <w:t>options for</w:t>
       </w:r>
       <w:r>
-        <w:t xml:space="preserve"> strictly equivalent and loosely equivalent. h5diff compares objects ONLY if it finds common objects in both files. If one of the files is an empty </w:t>
-      </w:r>
-      <w:del w:id="485" w:author="Frank Baker" w:date="2010-11-05T14:15:00Z">
+        <w:t xml:space="preserve"> strictly equivalent and loosely equivalent. </w:t>
+      </w:r>
+      <w:proofErr w:type="gramStart"/>
+      <w:r>
+        <w:t>h5diff</w:t>
+      </w:r>
+      <w:proofErr w:type="gramEnd"/>
+      <w:r>
+        <w:t xml:space="preserve"> compares objects ONLY if it finds common objects in both files. If one of the files is an empty </w:t>
+      </w:r>
+      <w:del w:id="425" w:author="Frank Baker" w:date="2010-11-05T14:15:00Z">
         <w:r>
           <w:delText xml:space="preserve">hdf5 </w:delText>
         </w:r>
       </w:del>
-      <w:ins w:id="486" w:author="Frank Baker" w:date="2010-11-05T14:15:00Z">
+      <w:ins w:id="426" w:author="Frank Baker" w:date="2010-11-05T14:15:00Z">
         <w:r>
           <w:t xml:space="preserve">HDF5 </w:t>
         </w:r>
@@ -5146,7 +4686,7 @@
       <w:r>
         <w:t xml:space="preserve">file, h5diff concludes there is nothing to compare and since no difference has been found, it exits with 0. This is against common practice. E.g., the Unix tool, diff, considers </w:t>
       </w:r>
-      <w:del w:id="487" w:author="Frank Baker" w:date="2010-11-05T14:15:00Z">
+      <w:del w:id="427" w:author="Frank Baker" w:date="2010-11-05T14:15:00Z">
         <w:r>
           <w:delText xml:space="preserve">the </w:delText>
         </w:r>
@@ -5154,25 +4694,30 @@
       <w:r>
         <w:t xml:space="preserve">two files </w:t>
       </w:r>
-      <w:del w:id="488" w:author="Frank Baker" w:date="2010-11-05T14:15:00Z">
+      <w:del w:id="428" w:author="Frank Baker" w:date="2010-11-05T14:15:00Z">
         <w:r>
           <w:delText xml:space="preserve">are </w:delText>
         </w:r>
       </w:del>
-      <w:ins w:id="489" w:author="Frank Baker" w:date="2010-11-05T14:15:00Z">
+      <w:proofErr w:type="gramStart"/>
+      <w:ins w:id="429" w:author="Frank Baker" w:date="2010-11-05T14:15:00Z">
         <w:r>
           <w:t xml:space="preserve">to be </w:t>
         </w:r>
       </w:ins>
       <w:r>
-        <w:t>different if ONLY one of them is an empty file. Th</w:t>
-      </w:r>
-      <w:ins w:id="490" w:author="Frank Baker" w:date="2010-11-05T14:15:00Z">
+        <w:t>different</w:t>
+      </w:r>
+      <w:proofErr w:type="gramEnd"/>
+      <w:r>
+        <w:t xml:space="preserve"> if ONLY one of them is an empty file. Th</w:t>
+      </w:r>
+      <w:ins w:id="430" w:author="Frank Baker" w:date="2010-11-05T14:15:00Z">
         <w:r>
           <w:t>is</w:t>
         </w:r>
       </w:ins>
-      <w:del w:id="491" w:author="Frank Baker" w:date="2010-11-05T14:15:00Z">
+      <w:del w:id="431" w:author="Frank Baker" w:date="2010-11-05T14:15:00Z">
         <w:r>
           <w:delText>e</w:delText>
         </w:r>
@@ -5180,7 +4725,7 @@
       <w:r>
         <w:t xml:space="preserve"> h5diff behavior will also hide potential error</w:t>
       </w:r>
-      <w:ins w:id="492" w:author="Frank Baker" w:date="2010-11-05T14:15:00Z">
+      <w:ins w:id="432" w:author="Frank Baker" w:date="2010-11-05T14:15:00Z">
         <w:r>
           <w:t>s</w:t>
         </w:r>
@@ -5188,12 +4733,12 @@
       <w:r>
         <w:t xml:space="preserve"> in </w:t>
       </w:r>
-      <w:ins w:id="493" w:author="Frank Baker" w:date="2010-11-05T14:15:00Z">
+      <w:ins w:id="433" w:author="Frank Baker" w:date="2010-11-05T14:15:00Z">
         <w:r>
           <w:t>when</w:t>
         </w:r>
       </w:ins>
-      <w:del w:id="494" w:author="Frank Baker" w:date="2010-11-05T14:15:00Z">
+      <w:del w:id="434" w:author="Frank Baker" w:date="2010-11-05T14:15:00Z">
         <w:r>
           <w:delText>the</w:delText>
         </w:r>
@@ -5201,7 +4746,7 @@
       <w:r>
         <w:t xml:space="preserve"> testing </w:t>
       </w:r>
-      <w:del w:id="495" w:author="Frank Baker" w:date="2010-11-05T14:16:00Z">
+      <w:del w:id="435" w:author="Frank Baker" w:date="2010-11-05T14:16:00Z">
         <w:r>
           <w:delText xml:space="preserve">of </w:delText>
         </w:r>
@@ -5209,12 +4754,12 @@
       <w:r>
         <w:t>the h5copy or h5repack tools</w:t>
       </w:r>
-      <w:ins w:id="496" w:author="Frank Baker" w:date="2010-11-05T14:16:00Z">
+      <w:ins w:id="436" w:author="Frank Baker" w:date="2010-11-05T14:16:00Z">
         <w:r>
           <w:t xml:space="preserve">; for example, </w:t>
         </w:r>
       </w:ins>
-      <w:del w:id="497" w:author="Frank Baker" w:date="2010-11-05T14:16:00Z">
+      <w:del w:id="437" w:author="Frank Baker" w:date="2010-11-05T14:16:00Z">
         <w:r>
           <w:delText xml:space="preserve"> since </w:delText>
         </w:r>
@@ -5222,12 +4767,12 @@
       <w:r>
         <w:t xml:space="preserve">if h5copy generates an empty </w:t>
       </w:r>
-      <w:del w:id="498" w:author="Frank Baker" w:date="2010-11-05T14:16:00Z">
+      <w:del w:id="438" w:author="Frank Baker" w:date="2010-11-05T14:16:00Z">
         <w:r>
           <w:delText xml:space="preserve">hdf5 </w:delText>
         </w:r>
       </w:del>
-      <w:ins w:id="499" w:author="Frank Baker" w:date="2010-11-05T14:16:00Z">
+      <w:ins w:id="439" w:author="Frank Baker" w:date="2010-11-05T14:16:00Z">
         <w:r>
           <w:t xml:space="preserve">HDF5 </w:t>
         </w:r>
@@ -5235,7 +4780,7 @@
       <w:r>
         <w:t xml:space="preserve">file by mistake, h5diff, as is, will report </w:t>
       </w:r>
-      <w:ins w:id="500" w:author="Frank Baker" w:date="2010-11-05T14:17:00Z">
+      <w:ins w:id="440" w:author="Frank Baker" w:date="2010-11-05T14:17:00Z">
         <w:r>
           <w:t xml:space="preserve">that </w:t>
         </w:r>
@@ -5243,7 +4788,7 @@
       <w:r>
         <w:t>the error</w:t>
       </w:r>
-      <w:ins w:id="501" w:author="Frank Baker" w:date="2010-11-05T14:17:00Z">
+      <w:ins w:id="441" w:author="Frank Baker" w:date="2010-11-05T14:17:00Z">
         <w:r>
           <w:t>oneous</w:t>
         </w:r>
@@ -5251,7 +4796,7 @@
       <w:r>
         <w:t xml:space="preserve"> empty file </w:t>
       </w:r>
-      <w:ins w:id="502" w:author="Frank Baker" w:date="2010-11-05T14:17:00Z">
+      <w:ins w:id="442" w:author="Frank Baker" w:date="2010-11-05T14:17:00Z">
         <w:r>
           <w:t xml:space="preserve">is </w:t>
         </w:r>
@@ -5259,7 +4804,7 @@
       <w:r>
         <w:t>no</w:t>
       </w:r>
-      <w:ins w:id="503" w:author="Frank Baker" w:date="2010-11-05T14:17:00Z">
+      <w:ins w:id="443" w:author="Frank Baker" w:date="2010-11-05T14:17:00Z">
         <w:r>
           <w:t>t</w:t>
         </w:r>
@@ -5267,7 +4812,7 @@
       <w:r>
         <w:t xml:space="preserve"> different from the original file. Therefore, h5diff should report </w:t>
       </w:r>
-      <w:ins w:id="504" w:author="Frank Baker" w:date="2010-11-05T14:17:00Z">
+      <w:ins w:id="444" w:author="Frank Baker" w:date="2010-11-05T14:17:00Z">
         <w:r>
           <w:t xml:space="preserve">that </w:t>
         </w:r>
@@ -5275,12 +4820,12 @@
       <w:r>
         <w:t xml:space="preserve">an empty </w:t>
       </w:r>
-      <w:del w:id="505" w:author="Frank Baker" w:date="2010-11-05T14:17:00Z">
+      <w:del w:id="445" w:author="Frank Baker" w:date="2010-11-05T14:17:00Z">
         <w:r>
           <w:delText xml:space="preserve">hdf5 </w:delText>
         </w:r>
       </w:del>
-      <w:ins w:id="506" w:author="Frank Baker" w:date="2010-11-05T14:17:00Z">
+      <w:ins w:id="446" w:author="Frank Baker" w:date="2010-11-05T14:17:00Z">
         <w:r>
           <w:t xml:space="preserve">HDF5 </w:t>
         </w:r>
@@ -5288,12 +4833,12 @@
       <w:r>
         <w:t xml:space="preserve">file is different from a non-empty </w:t>
       </w:r>
-      <w:del w:id="507" w:author="Frank Baker" w:date="2010-11-05T14:17:00Z">
+      <w:del w:id="447" w:author="Frank Baker" w:date="2010-11-05T14:17:00Z">
         <w:r>
           <w:delText xml:space="preserve">hdf5 </w:delText>
         </w:r>
       </w:del>
-      <w:ins w:id="508" w:author="Frank Baker" w:date="2010-11-05T14:17:00Z">
+      <w:ins w:id="448" w:author="Frank Baker" w:date="2010-11-05T14:17:00Z">
         <w:r>
           <w:t xml:space="preserve">HDF5 </w:t>
         </w:r>
@@ -5306,12 +4851,12 @@
       <w:r>
         <w:t xml:space="preserve">A proposal </w:t>
       </w:r>
-      <w:del w:id="509" w:author="Frank Baker" w:date="2010-11-05T14:19:00Z">
+      <w:del w:id="449" w:author="Frank Baker" w:date="2010-11-05T14:19:00Z">
         <w:r>
           <w:delText xml:space="preserve">was </w:delText>
         </w:r>
       </w:del>
-      <w:ins w:id="510" w:author="Frank Baker" w:date="2010-11-05T14:19:00Z">
+      <w:ins w:id="450" w:author="Frank Baker" w:date="2010-11-05T14:19:00Z">
         <w:r>
           <w:t xml:space="preserve">has been </w:t>
         </w:r>
@@ -5319,7 +4864,7 @@
       <w:r>
         <w:t>made to add a new option “-c” as “Contents mode. Objects in both files must match</w:t>
       </w:r>
-      <w:ins w:id="511" w:author="Frank Baker" w:date="2010-11-05T14:18:00Z">
+      <w:ins w:id="451" w:author="Frank Baker" w:date="2010-11-05T14:18:00Z">
         <w:r>
           <w:t>.</w:t>
         </w:r>
@@ -5327,7 +4872,7 @@
       <w:r>
         <w:t>”</w:t>
       </w:r>
-      <w:del w:id="512" w:author="Frank Baker" w:date="2010-11-05T14:18:00Z">
+      <w:del w:id="452" w:author="Frank Baker" w:date="2010-11-05T14:18:00Z">
         <w:r>
           <w:delText>.</w:delText>
         </w:r>
@@ -5335,12 +4880,12 @@
       <w:r>
         <w:t xml:space="preserve"> In view of the common practice of other comparison tools (e.g., the cmp and diff tools </w:t>
       </w:r>
-      <w:ins w:id="513" w:author="Frank Baker" w:date="2010-11-05T14:19:00Z">
+      <w:ins w:id="453" w:author="Frank Baker" w:date="2010-11-05T14:19:00Z">
         <w:r>
           <w:t>o</w:t>
         </w:r>
       </w:ins>
-      <w:del w:id="514" w:author="Frank Baker" w:date="2010-11-05T14:19:00Z">
+      <w:del w:id="454" w:author="Frank Baker" w:date="2010-11-05T14:19:00Z">
         <w:r>
           <w:delText>i</w:delText>
         </w:r>
@@ -5348,17 +4893,17 @@
       <w:r>
         <w:t xml:space="preserve">n Unix systems), it is better to fix h5diff as described in the above paragraph </w:t>
       </w:r>
-      <w:del w:id="515" w:author="Frank Baker" w:date="2010-11-05T14:18:00Z">
+      <w:del w:id="455" w:author="Frank Baker" w:date="2010-11-05T14:18:00Z">
         <w:r>
           <w:delText xml:space="preserve">than </w:delText>
         </w:r>
       </w:del>
-      <w:ins w:id="516" w:author="Frank Baker" w:date="2010-11-05T14:19:00Z">
+      <w:ins w:id="456" w:author="Frank Baker" w:date="2010-11-05T14:19:00Z">
         <w:r>
           <w:t>rather than</w:t>
         </w:r>
       </w:ins>
-      <w:ins w:id="517" w:author="Frank Baker" w:date="2010-11-05T14:18:00Z">
+      <w:ins w:id="457" w:author="Frank Baker" w:date="2010-11-05T14:18:00Z">
         <w:r>
           <w:t xml:space="preserve"> </w:t>
         </w:r>
@@ -5366,12 +4911,12 @@
       <w:r>
         <w:t>introduc</w:t>
       </w:r>
-      <w:ins w:id="518" w:author="Frank Baker" w:date="2010-11-05T14:19:00Z">
+      <w:ins w:id="458" w:author="Frank Baker" w:date="2010-11-05T14:19:00Z">
         <w:r>
           <w:t>e</w:t>
         </w:r>
       </w:ins>
-      <w:del w:id="519" w:author="Frank Baker" w:date="2010-11-05T14:19:00Z">
+      <w:del w:id="459" w:author="Frank Baker" w:date="2010-11-05T14:19:00Z">
         <w:r>
           <w:delText>ing</w:delText>
         </w:r>
@@ -5398,13 +4943,13 @@
       <w:pPr>
         <w:keepNext/>
         <w:rPr>
-          <w:ins w:id="520" w:author="Frank Baker" w:date="2010-11-05T17:07:00Z"/>
+          <w:ins w:id="460" w:author="Frank Baker" w:date="2010-11-05T17:07:00Z"/>
         </w:rPr>
-        <w:pPrChange w:id="521" w:author="Frank Baker" w:date="2010-11-05T17:07:00Z">
+        <w:pPrChange w:id="461" w:author="Frank Baker" w:date="2010-11-05T17:07:00Z">
           <w:pPr/>
         </w:pPrChange>
       </w:pPr>
-      <w:ins w:id="522" w:author="Frank Baker" w:date="2010-11-05T14:20:00Z">
+      <w:ins w:id="462" w:author="Frank Baker" w:date="2010-11-05T14:20:00Z">
         <w:r>
           <w:t xml:space="preserve">For a variety of reasons, </w:t>
         </w:r>
@@ -5412,20 +4957,28 @@
       <w:r>
         <w:t>h5diff does not compare some dataset objects</w:t>
       </w:r>
-      <w:del w:id="523" w:author="Frank Baker" w:date="2010-11-05T14:20:00Z">
+      <w:del w:id="463" w:author="Frank Baker" w:date="2010-11-05T14:20:00Z">
         <w:r>
           <w:delText>, for a variety of reasons</w:delText>
         </w:r>
       </w:del>
       <w:r>
-        <w:t>. When this happens, h5diff prints “Some objects are not comparable” at the end of the program execution. In verbose mode, h5diff also prints the reason(s) why it did not perform the comparison. The following are examples of non-comparable datasets listed in the RFC on non-comparable objects</w:t>
-      </w:r>
-      <w:ins w:id="524" w:author="Frank Baker" w:date="2010-11-05T17:07:00Z">
+        <w:t xml:space="preserve">. When this happens, h5diff </w:t>
+      </w:r>
+      <w:proofErr w:type="gramStart"/>
+      <w:r>
+        <w:t>prints</w:t>
+      </w:r>
+      <w:proofErr w:type="gramEnd"/>
+      <w:r>
+        <w:t xml:space="preserve"> “Some objects are not comparable” at the end of the program execution. In verbose mode, h5diff also prints the reason(s) why it did not perform the comparison. The following are examples of non-comparable datasets listed in the RFC on non-comparable objects</w:t>
+      </w:r>
+      <w:ins w:id="464" w:author="Frank Baker" w:date="2010-11-05T17:07:00Z">
         <w:r>
           <w:t>:</w:t>
         </w:r>
       </w:ins>
-      <w:del w:id="525" w:author="Frank Baker" w:date="2010-11-05T17:07:00Z">
+      <w:del w:id="465" w:author="Frank Baker" w:date="2010-11-05T17:07:00Z">
         <w:r>
           <w:delText>.</w:delText>
         </w:r>
@@ -5440,13 +4993,13 @@
         <w:numPr>
           <w:ilvl w:val="0"/>
           <w:numId w:val="9"/>
-          <w:ins w:id="526" w:author="Frank Baker" w:date="2010-11-05T17:07:00Z"/>
+          <w:ins w:id="466" w:author="Frank Baker" w:date="2010-11-05T17:07:00Z"/>
         </w:numPr>
         <w:rPr>
-          <w:ins w:id="527" w:author="Frank Baker" w:date="2010-11-05T17:07:00Z"/>
+          <w:ins w:id="467" w:author="Frank Baker" w:date="2010-11-05T17:07:00Z"/>
         </w:rPr>
       </w:pPr>
-      <w:ins w:id="528" w:author="Frank Baker" w:date="2010-11-05T17:07:00Z">
+      <w:ins w:id="468" w:author="Frank Baker" w:date="2010-11-05T17:07:00Z">
         <w:r>
           <w:t>Empty datasets</w:t>
         </w:r>
@@ -5458,13 +5011,13 @@
         <w:numPr>
           <w:ilvl w:val="0"/>
           <w:numId w:val="9"/>
-          <w:ins w:id="529" w:author="Frank Baker" w:date="2010-11-05T17:07:00Z"/>
+          <w:ins w:id="469" w:author="Frank Baker" w:date="2010-11-05T17:07:00Z"/>
         </w:numPr>
         <w:rPr>
-          <w:ins w:id="530" w:author="Frank Baker" w:date="2010-11-05T17:07:00Z"/>
+          <w:ins w:id="470" w:author="Frank Baker" w:date="2010-11-05T17:07:00Z"/>
         </w:rPr>
       </w:pPr>
-      <w:ins w:id="531" w:author="Frank Baker" w:date="2010-11-05T17:07:00Z">
+      <w:ins w:id="471" w:author="Frank Baker" w:date="2010-11-05T17:07:00Z">
         <w:r>
           <w:t>Different datatype classes or H5T_TIME class or H5T_COMPOUND class</w:t>
         </w:r>
@@ -5476,13 +5029,13 @@
         <w:numPr>
           <w:ilvl w:val="0"/>
           <w:numId w:val="9"/>
-          <w:ins w:id="532" w:author="Frank Baker" w:date="2010-11-05T17:07:00Z"/>
+          <w:ins w:id="472" w:author="Frank Baker" w:date="2010-11-05T17:07:00Z"/>
         </w:numPr>
         <w:rPr>
-          <w:ins w:id="533" w:author="Frank Baker" w:date="2010-11-05T17:07:00Z"/>
+          <w:ins w:id="473" w:author="Frank Baker" w:date="2010-11-05T17:07:00Z"/>
         </w:rPr>
       </w:pPr>
-      <w:ins w:id="534" w:author="Frank Baker" w:date="2010-11-05T17:07:00Z">
+      <w:ins w:id="474" w:author="Frank Baker" w:date="2010-11-05T17:07:00Z">
         <w:r>
           <w:t>Different dataspace ranks</w:t>
         </w:r>
@@ -5494,13 +5047,13 @@
         <w:numPr>
           <w:ilvl w:val="0"/>
           <w:numId w:val="9"/>
-          <w:ins w:id="535" w:author="Frank Baker" w:date="2010-11-05T17:07:00Z"/>
+          <w:ins w:id="475" w:author="Frank Baker" w:date="2010-11-05T17:07:00Z"/>
         </w:numPr>
         <w:rPr>
-          <w:ins w:id="536" w:author="Frank Baker" w:date="2010-11-05T17:07:00Z"/>
+          <w:ins w:id="476" w:author="Frank Baker" w:date="2010-11-05T17:07:00Z"/>
         </w:rPr>
       </w:pPr>
-      <w:ins w:id="537" w:author="Frank Baker" w:date="2010-11-05T17:07:00Z">
+      <w:ins w:id="477" w:author="Frank Baker" w:date="2010-11-05T17:07:00Z">
         <w:r>
           <w:t>Different dataspace dimensions</w:t>
         </w:r>
@@ -5512,13 +5065,13 @@
         <w:numPr>
           <w:ilvl w:val="0"/>
           <w:numId w:val="9"/>
-          <w:ins w:id="538" w:author="Frank Baker" w:date="2010-11-05T17:07:00Z"/>
+          <w:ins w:id="478" w:author="Frank Baker" w:date="2010-11-05T17:07:00Z"/>
         </w:numPr>
         <w:rPr>
-          <w:ins w:id="539" w:author="Frank Baker" w:date="2010-11-05T17:07:00Z"/>
+          <w:ins w:id="479" w:author="Frank Baker" w:date="2010-11-05T17:07:00Z"/>
         </w:rPr>
       </w:pPr>
-      <w:ins w:id="540" w:author="Frank Baker" w:date="2010-11-05T17:07:00Z">
+      <w:ins w:id="480" w:author="Frank Baker" w:date="2010-11-05T17:07:00Z">
         <w:r>
           <w:t>Different order properties</w:t>
         </w:r>
@@ -5530,13 +5083,13 @@
         <w:numPr>
           <w:ilvl w:val="0"/>
           <w:numId w:val="9"/>
-          <w:ins w:id="541" w:author="Frank Baker" w:date="2010-11-05T17:07:00Z"/>
+          <w:ins w:id="481" w:author="Frank Baker" w:date="2010-11-05T17:07:00Z"/>
         </w:numPr>
         <w:rPr>
-          <w:ins w:id="542" w:author="Frank Baker" w:date="2010-11-05T17:07:00Z"/>
+          <w:ins w:id="482" w:author="Frank Baker" w:date="2010-11-05T17:07:00Z"/>
         </w:rPr>
       </w:pPr>
-      <w:ins w:id="543" w:author="Frank Baker" w:date="2010-11-05T17:07:00Z">
+      <w:ins w:id="483" w:author="Frank Baker" w:date="2010-11-05T17:07:00Z">
         <w:r>
           <w:t>Different sign properties</w:t>
         </w:r>
@@ -5548,13 +5101,13 @@
         <w:numPr>
           <w:ilvl w:val="0"/>
           <w:numId w:val="9"/>
-          <w:ins w:id="544" w:author="Frank Baker" w:date="2010-11-05T17:07:00Z"/>
+          <w:ins w:id="484" w:author="Frank Baker" w:date="2010-11-05T17:07:00Z"/>
         </w:numPr>
         <w:rPr>
-          <w:ins w:id="545" w:author="Frank Baker" w:date="2010-11-05T17:07:00Z"/>
+          <w:ins w:id="485" w:author="Frank Baker" w:date="2010-11-05T17:07:00Z"/>
         </w:rPr>
       </w:pPr>
-      <w:ins w:id="546" w:author="Frank Baker" w:date="2010-11-05T17:07:00Z">
+      <w:ins w:id="486" w:author="Frank Baker" w:date="2010-11-05T17:07:00Z">
         <w:r>
           <w:t>Invalid numeric operation in relative error calculation</w:t>
         </w:r>
@@ -5563,29 +5116,29 @@
     <w:p>
       <w:pPr>
         <w:numPr>
-          <w:ins w:id="547" w:author="Frank Baker" w:date="2010-11-05T17:07:00Z"/>
+          <w:ins w:id="487" w:author="Frank Baker" w:date="2010-11-05T17:07:00Z"/>
         </w:numPr>
         <w:rPr>
-          <w:ins w:id="548" w:author="Frank Baker" w:date="2010-11-05T17:06:00Z"/>
+          <w:ins w:id="488" w:author="Frank Baker" w:date="2010-11-05T17:06:00Z"/>
         </w:rPr>
       </w:pPr>
       <w:r>
         <w:t>For details, see the</w:t>
       </w:r>
-      <w:ins w:id="549" w:author="Frank Baker" w:date="2010-11-05T17:05:00Z">
+      <w:ins w:id="489" w:author="Frank Baker" w:date="2010-11-05T17:05:00Z">
         <w:r>
           <w:t xml:space="preserve"> </w:t>
         </w:r>
       </w:ins>
-      <w:ins w:id="550" w:author="Frank Baker" w:date="2010-11-05T17:11:00Z">
+      <w:ins w:id="490" w:author="Frank Baker" w:date="2010-11-05T17:11:00Z">
         <w:r>
           <w:t>“</w:t>
         </w:r>
       </w:ins>
-      <w:ins w:id="551" w:author="Frank Baker" w:date="2010-11-05T17:05:00Z">
+      <w:ins w:id="491" w:author="Frank Baker" w:date="2010-11-05T17:05:00Z">
         <w:r>
           <w:rPr>
-            <w:rPrChange w:id="552" w:author="Frank Baker" w:date="2010-11-05T17:05:00Z">
+            <w:rPrChange w:id="492" w:author="Frank Baker" w:date="2010-11-05T17:05:00Z">
               <w:rPr>
                 <w:rFonts w:ascii="Helvetica" w:hAnsi="Helvetica" w:cs="Helvetica"/>
                 <w:color w:val="000000"/>
@@ -5598,7 +5151,7 @@
           <w:t>Reporting of Non-Comparable Datasets by h5diff</w:t>
         </w:r>
       </w:ins>
-      <w:ins w:id="553" w:author="Frank Baker" w:date="2010-11-05T17:11:00Z">
+      <w:ins w:id="493" w:author="Frank Baker" w:date="2010-11-05T17:11:00Z">
         <w:r>
           <w:t>”</w:t>
         </w:r>
@@ -5606,7 +5159,7 @@
       <w:r>
         <w:t xml:space="preserve"> RFC</w:t>
       </w:r>
-      <w:ins w:id="554" w:author="Frank Baker" w:date="2010-11-05T17:06:00Z">
+      <w:ins w:id="494" w:author="Frank Baker" w:date="2010-11-05T17:06:00Z">
         <w:r>
           <w:t>.</w:t>
         </w:r>
@@ -5621,10 +5174,10 @@
     <w:p>
       <w:pPr>
         <w:numPr>
-          <w:ins w:id="556" w:author="Frank Baker" w:date="2010-11-05T17:06:00Z"/>
+          <w:ins w:id="496" w:author="Frank Baker" w:date="2010-11-05T17:06:00Z"/>
         </w:numPr>
       </w:pPr>
-      <w:del w:id="557" w:author="Frank Baker" w:date="2010-11-05T17:06:00Z">
+      <w:del w:id="497" w:author="Frank Baker" w:date="2010-11-05T17:06:00Z">
         <w:r>
           <w:delText xml:space="preserve"> at </w:delText>
         </w:r>
@@ -5673,23 +5226,7 @@
 
 <file path=word/comments.xml><?xml version="1.0" encoding="utf-8"?>
 <w:comments xmlns:mo="http://schemas.microsoft.com/office/mac/office/2008/main" xmlns:ve="http://schemas.openxmlformats.org/markup-compatibility/2006" xmlns:mv="urn:schemas-microsoft-com:mac:vml" xmlns:o="urn:schemas-microsoft-com:office:office" xmlns:r="http://schemas.openxmlformats.org/officeDocument/2006/relationships" xmlns:m="http://schemas.openxmlformats.org/officeDocument/2006/math" xmlns:v="urn:schemas-microsoft-com:vml" xmlns:wp="http://schemas.openxmlformats.org/drawingml/2006/wordprocessingDrawing" xmlns:w10="urn:schemas-microsoft-com:office:word" xmlns:w="http://schemas.openxmlformats.org/wordprocessingml/2006/main" xmlns:wne="http://schemas.microsoft.com/office/word/2006/wordml">
-  <w:comment w:id="48" w:author="Frank Baker" w:date="2010-11-16T13:14:00Z" w:initials="FMB">
-    <w:p>
-      <w:pPr>
-        <w:pStyle w:val="CommentText"/>
-      </w:pPr>
-      <w:r>
-        <w:rPr>
-          <w:rStyle w:val="CommentReference"/>
-        </w:rPr>
-        <w:annotationRef/>
-      </w:r>
-      <w:r>
-        <w:t>Can these sentences be removed (or moved) and these first two paragraphs consolidated to one?</w:t>
-      </w:r>
-    </w:p>
-  </w:comment>
-  <w:comment w:id="274" w:author="Frank Baker" w:date="2010-11-16T13:14:00Z" w:initials="FMB">
+  <w:comment w:id="214" w:author="Frank Baker" w:date="2010-11-16T13:14:00Z" w:initials="FMB">
     <w:p>
       <w:pPr>
         <w:pStyle w:val="CommentText"/>
@@ -5807,7 +5344,7 @@
                 <w:rPr>
                   <w:noProof/>
                 </w:rPr>
-                <w:t>2</w:t>
+                <w:t>8</w:t>
               </w:r>
             </w:fldSimple>
             <w:r>
@@ -5818,7 +5355,7 @@
                 <w:rPr>
                   <w:noProof/>
                 </w:rPr>
-                <w:t>9</w:t>
+                <w:t>8</w:t>
               </w:r>
             </w:fldSimple>
           </w:p>
@@ -5920,7 +5457,7 @@
                 <w:rPr>
                   <w:noProof/>
                 </w:rPr>
-                <w:t>9</w:t>
+                <w:t>8</w:t>
               </w:r>
             </w:fldSimple>
           </w:p>
@@ -5952,7 +5489,7 @@
       <w:pPr>
         <w:pStyle w:val="FootnoteText"/>
       </w:pPr>
-      <w:ins w:id="172" w:author="Frank Baker" w:date="2010-11-05T16:35:00Z">
+      <w:ins w:id="112" w:author="Frank Baker" w:date="2010-11-05T16:35:00Z">
         <w:r>
           <w:rPr>
             <w:rStyle w:val="FootnoteReference"/>
@@ -5988,7 +5525,7 @@
       <w:pPr>
         <w:pStyle w:val="FootnoteText"/>
       </w:pPr>
-      <w:ins w:id="176" w:author="Frank Baker" w:date="2010-11-05T16:36:00Z">
+      <w:ins w:id="116" w:author="Frank Baker" w:date="2010-11-05T16:36:00Z">
         <w:r>
           <w:rPr>
             <w:rStyle w:val="FootnoteReference"/>
@@ -6024,7 +5561,7 @@
       <w:pPr>
         <w:pStyle w:val="FootnoteText"/>
       </w:pPr>
-      <w:ins w:id="315" w:author="Frank Baker" w:date="2010-11-05T17:01:00Z">
+      <w:ins w:id="255" w:author="Frank Baker" w:date="2010-11-05T17:01:00Z">
         <w:r>
           <w:rPr>
             <w:rStyle w:val="FootnoteReference"/>
@@ -6060,7 +5597,7 @@
       <w:pPr>
         <w:pStyle w:val="FootnoteText"/>
       </w:pPr>
-      <w:ins w:id="404" w:author="Frank Baker" w:date="2010-11-05T17:03:00Z">
+      <w:ins w:id="344" w:author="Frank Baker" w:date="2010-11-05T17:03:00Z">
         <w:r>
           <w:rPr>
             <w:rStyle w:val="FootnoteReference"/>
@@ -6071,7 +5608,7 @@
           <w:t xml:space="preserve"> </w:t>
         </w:r>
       </w:ins>
-      <w:ins w:id="405" w:author="Frank Baker" w:date="2010-11-05T17:04:00Z">
+      <w:ins w:id="345" w:author="Frank Baker" w:date="2010-11-05T17:04:00Z">
         <w:r>
           <w:fldChar w:fldCharType="begin"/>
         </w:r>
@@ -6098,7 +5635,7 @@
       <w:pPr>
         <w:pStyle w:val="FootnoteText"/>
       </w:pPr>
-      <w:ins w:id="447" w:author="Frank Baker" w:date="2010-11-05T17:04:00Z">
+      <w:ins w:id="387" w:author="Frank Baker" w:date="2010-11-05T17:04:00Z">
         <w:r>
           <w:rPr>
             <w:rStyle w:val="FootnoteReference"/>
@@ -6109,7 +5646,7 @@
           <w:t xml:space="preserve"> </w:t>
         </w:r>
       </w:ins>
-      <w:ins w:id="448" w:author="Frank Baker" w:date="2010-11-05T17:05:00Z">
+      <w:ins w:id="388" w:author="Frank Baker" w:date="2010-11-05T17:05:00Z">
         <w:r>
           <w:fldChar w:fldCharType="begin"/>
         </w:r>
@@ -6136,7 +5673,7 @@
       <w:pPr>
         <w:pStyle w:val="FootnoteText"/>
       </w:pPr>
-      <w:ins w:id="555" w:author="Frank Baker" w:date="2010-11-05T17:06:00Z">
+      <w:ins w:id="495" w:author="Frank Baker" w:date="2010-11-05T17:06:00Z">
         <w:r>
           <w:rPr>
             <w:rStyle w:val="FootnoteReference"/>
@@ -9328,6 +8865,36 @@
     <w:semiHidden/>
     <w:unhideWhenUsed/>
   </w:style>
+  <w:style w:type="paragraph" w:styleId="BalloonText">
+    <w:name w:val="Balloon Text"/>
+    <w:basedOn w:val="Normal"/>
+    <w:link w:val="BalloonTextChar1"/>
+    <w:uiPriority w:val="99"/>
+    <w:semiHidden/>
+    <w:unhideWhenUsed/>
+    <w:rsid w:val="000A25CE"/>
+    <w:pPr>
+      <w:spacing w:after="0"/>
+    </w:pPr>
+    <w:rPr>
+      <w:rFonts w:ascii="Tahoma" w:hAnsi="Tahoma" w:cs="Tahoma"/>
+      <w:sz w:val="16"/>
+      <w:szCs w:val="16"/>
+    </w:rPr>
+  </w:style>
+  <w:style w:type="character" w:customStyle="1" w:styleId="BalloonTextChar">
+    <w:name w:val="Balloon Text Char"/>
+    <w:basedOn w:val="DefaultParagraphFont"/>
+    <w:link w:val="BalloonText"/>
+    <w:uiPriority w:val="99"/>
+    <w:semiHidden/>
+    <w:rsid w:val="00F20F8B"/>
+    <w:rPr>
+      <w:rFonts w:ascii="Lucida Grande" w:hAnsi="Lucida Grande"/>
+      <w:sz w:val="18"/>
+      <w:szCs w:val="18"/>
+    </w:rPr>
+  </w:style>
   <w:style w:type="paragraph" w:styleId="PlainText">
     <w:name w:val="Plain Text"/>
     <w:basedOn w:val="Normal"/>
@@ -9413,25 +8980,8 @@
       <w:sz w:val="24"/>
     </w:rPr>
   </w:style>
-  <w:style w:type="paragraph" w:styleId="BalloonText">
-    <w:name w:val="Balloon Text"/>
-    <w:basedOn w:val="Normal"/>
-    <w:link w:val="BalloonTextChar"/>
-    <w:uiPriority w:val="99"/>
-    <w:semiHidden/>
-    <w:unhideWhenUsed/>
-    <w:rsid w:val="000A25CE"/>
-    <w:pPr>
-      <w:spacing w:after="0"/>
-    </w:pPr>
-    <w:rPr>
-      <w:rFonts w:ascii="Tahoma" w:hAnsi="Tahoma" w:cs="Tahoma"/>
-      <w:sz w:val="16"/>
-      <w:szCs w:val="16"/>
-    </w:rPr>
-  </w:style>
-  <w:style w:type="character" w:customStyle="1" w:styleId="BalloonTextChar">
-    <w:name w:val="Balloon Text Char"/>
+  <w:style w:type="character" w:customStyle="1" w:styleId="BalloonTextChar1">
+    <w:name w:val="Balloon Text Char1"/>
     <w:basedOn w:val="DefaultParagraphFont"/>
     <w:link w:val="BalloonText"/>
     <w:uiPriority w:val="99"/>
@@ -10419,7 +9969,7 @@
 </file>
 
 <file path=customXml/itemProps1.xml><?xml version="1.0" encoding="utf-8"?>
-<ds:datastoreItem xmlns:ds="http://schemas.openxmlformats.org/officeDocument/2006/customXml" ds:itemID="{B35F642F-2E7D-C546-8003-DA29338453B3}">
+<ds:datastoreItem xmlns:ds="http://schemas.openxmlformats.org/officeDocument/2006/customXml" ds:itemID="{7F0AC6EE-289F-EB4C-8D67-E6AA9B09A87E}">
   <ds:schemaRefs>
     <ds:schemaRef ds:uri="http://schemas.openxmlformats.org/officeDocument/2006/bibliography"/>
   </ds:schemaRefs>

</xml_diff>